<commit_message>
refactor: adapt reference docx
no line numbers, double spacing, page numbers
</commit_message>
<xml_diff>
--- a/pandoc/reference/20231219_92fa427_manuscript.docx
+++ b/pandoc/reference/20231219_92fa427_manuscript.docx
@@ -7,7 +7,7 @@
         <w:pStyle w:val="Title"/>
         <w:keepNext w:val="true"/>
         <w:keepLines/>
-        <w:spacing w:before="480" w:after="240"/>
+        <w:spacing w:lineRule="auto" w:line="480" w:before="480" w:after="240"/>
         <w:jc w:val="center"/>
         <w:rPr/>
       </w:pPr>
@@ -19,6 +19,7 @@
     <w:p>
       <w:pPr>
         <w:pStyle w:val="Author"/>
+        <w:spacing w:lineRule="auto" w:line="480"/>
         <w:rPr/>
       </w:pPr>
       <w:r>
@@ -989,8 +990,8 @@
         <w:spacing w:lineRule="auto" w:line="480"/>
         <w:rPr/>
       </w:pPr>
-      <w:bookmarkStart w:id="10" w:name="results"/>
-      <w:bookmarkStart w:id="11" w:name="analysis-of-crt-risk-factors"/>
+      <w:bookmarkStart w:id="10" w:name="analysis-of-crt-risk-factors"/>
+      <w:bookmarkStart w:id="11" w:name="results"/>
       <w:r>
         <w:rPr/>
         <w:t>As shown in the forest plot (see Fig. 3), the Arrow4 and Vygon5 CVC types were significantly associated with higher rates of CRT. Their hazard ratios were 4.9 and 3.1, respectively. In addition to CVC type, no prophylactic anticoagulation prior to CVC placement was another significant risk factor for CRT, with a hazard ratio of 2.1. Cancer was also significantly associated with CRT (hazard ratio 2.1), but is an inhomogeneous disease category. In our cases, cancer was always diagnosed before the CVC insertion. Nevertheless, we didn’t stratify our regression model for cancer because the chi-square values for the (un)stratified models were very similar (5.6 vs 6.2). We tested and rejected stratification for sex for the same reason (5.6 vs 6.4). However, men had a significant less risk of CRT (hazard ratio 0.56) than women. Neither age, side, sepsis, previous DVT, nor WBC on day one were associated with a higher rate of CRT. Because it is very unlikely that any of the covariates studied, except for laboratory measurements, would change over the short observation period, we didn’t look for any time-dependence.</w:t>
@@ -1746,6 +1747,7 @@
     <w:p>
       <w:pPr>
         <w:pStyle w:val="Heading1"/>
+        <w:spacing w:lineRule="auto" w:line="480"/>
         <w:rPr/>
       </w:pPr>
       <w:r>
@@ -1758,6 +1760,7 @@
     <w:p>
       <w:pPr>
         <w:pStyle w:val="Heading1"/>
+        <w:spacing w:lineRule="auto" w:line="480"/>
         <w:rPr/>
       </w:pPr>
       <w:bookmarkStart w:id="20" w:name="references"/>
@@ -1769,6 +1772,7 @@
     <w:p>
       <w:pPr>
         <w:pStyle w:val="Bibliography"/>
+        <w:spacing w:lineRule="auto" w:line="480"/>
         <w:rPr/>
       </w:pPr>
       <w:bookmarkStart w:id="21" w:name="refs"/>
@@ -1792,6 +1796,7 @@
     <w:p>
       <w:pPr>
         <w:pStyle w:val="Bibliography"/>
+        <w:spacing w:lineRule="auto" w:line="480"/>
         <w:rPr/>
       </w:pPr>
       <w:bookmarkStart w:id="23" w:name="ref-Malinoski2013"/>
@@ -1814,6 +1819,7 @@
     <w:p>
       <w:pPr>
         <w:pStyle w:val="Bibliography"/>
+        <w:spacing w:lineRule="auto" w:line="480"/>
         <w:rPr/>
       </w:pPr>
       <w:bookmarkStart w:id="24" w:name="ref-Haggstrom2020"/>
@@ -1836,6 +1842,7 @@
     <w:p>
       <w:pPr>
         <w:pStyle w:val="Bibliography"/>
+        <w:spacing w:lineRule="auto" w:line="480"/>
         <w:rPr/>
       </w:pPr>
       <w:bookmarkStart w:id="25" w:name="ref-Wu2023"/>
@@ -1858,6 +1865,7 @@
     <w:p>
       <w:pPr>
         <w:pStyle w:val="Bibliography"/>
+        <w:spacing w:lineRule="auto" w:line="480"/>
         <w:rPr/>
       </w:pPr>
       <w:bookmarkStart w:id="26" w:name="ref-Yamashita2020"/>
@@ -1880,6 +1888,7 @@
     <w:p>
       <w:pPr>
         <w:pStyle w:val="Bibliography"/>
+        <w:spacing w:lineRule="auto" w:line="480"/>
         <w:rPr/>
       </w:pPr>
       <w:bookmarkStart w:id="27" w:name="ref-Wu1999"/>
@@ -1902,6 +1911,7 @@
     <w:p>
       <w:pPr>
         <w:pStyle w:val="Bibliography"/>
+        <w:spacing w:lineRule="auto" w:line="480"/>
         <w:rPr/>
       </w:pPr>
       <w:bookmarkStart w:id="28" w:name="ref-Liu2022"/>
@@ -1924,6 +1934,7 @@
     <w:p>
       <w:pPr>
         <w:pStyle w:val="Bibliography"/>
+        <w:spacing w:lineRule="auto" w:line="480"/>
         <w:rPr/>
       </w:pPr>
       <w:bookmarkStart w:id="29" w:name="ref-Monreal1994"/>
@@ -1946,6 +1957,7 @@
     <w:p>
       <w:pPr>
         <w:pStyle w:val="Bibliography"/>
+        <w:spacing w:lineRule="auto" w:line="480"/>
         <w:rPr/>
       </w:pPr>
       <w:bookmarkStart w:id="30" w:name="ref-R-base"/>
@@ -1972,6 +1984,7 @@
     <w:p>
       <w:pPr>
         <w:pStyle w:val="Bibliography"/>
+        <w:spacing w:lineRule="auto" w:line="480"/>
         <w:rPr/>
       </w:pPr>
       <w:bookmarkStart w:id="31" w:name="ref-survival-book"/>
@@ -1986,6 +1999,7 @@
     <w:p>
       <w:pPr>
         <w:pStyle w:val="Bibliography"/>
+        <w:spacing w:lineRule="auto" w:line="480"/>
         <w:rPr/>
       </w:pPr>
       <w:bookmarkStart w:id="32" w:name="ref-R-survival"/>
@@ -2008,6 +2022,7 @@
     <w:p>
       <w:pPr>
         <w:pStyle w:val="Bibliography"/>
+        <w:spacing w:lineRule="auto" w:line="480"/>
         <w:rPr/>
       </w:pPr>
       <w:bookmarkStart w:id="33" w:name="ref-Cox1972"/>
@@ -2030,6 +2045,7 @@
     <w:p>
       <w:pPr>
         <w:pStyle w:val="Bibliography"/>
+        <w:spacing w:lineRule="auto" w:line="480"/>
         <w:rPr/>
       </w:pPr>
       <w:bookmarkStart w:id="34" w:name="ref-Benjamini1995"/>
@@ -2052,6 +2068,7 @@
     <w:p>
       <w:pPr>
         <w:pStyle w:val="Bibliography"/>
+        <w:spacing w:lineRule="auto" w:line="480"/>
         <w:rPr/>
       </w:pPr>
       <w:bookmarkStart w:id="35" w:name="ref-gtsummary"/>
@@ -2074,6 +2091,7 @@
     <w:p>
       <w:pPr>
         <w:pStyle w:val="Bibliography"/>
+        <w:spacing w:lineRule="auto" w:line="480"/>
         <w:rPr/>
       </w:pPr>
       <w:bookmarkStart w:id="36" w:name="ref-R-gtsummary"/>
@@ -2096,6 +2114,7 @@
     <w:p>
       <w:pPr>
         <w:pStyle w:val="Bibliography"/>
+        <w:spacing w:lineRule="auto" w:line="480"/>
         <w:rPr/>
       </w:pPr>
       <w:bookmarkStart w:id="37" w:name="ref-R-consort"/>
@@ -2118,6 +2137,7 @@
     <w:p>
       <w:pPr>
         <w:pStyle w:val="Bibliography"/>
+        <w:spacing w:lineRule="auto" w:line="480"/>
         <w:rPr/>
       </w:pPr>
       <w:bookmarkStart w:id="38" w:name="ref-R-survminer"/>
@@ -2140,6 +2160,7 @@
     <w:p>
       <w:pPr>
         <w:pStyle w:val="Bibliography"/>
+        <w:spacing w:lineRule="auto" w:line="480"/>
         <w:rPr/>
       </w:pPr>
       <w:bookmarkStart w:id="39" w:name="ref-crtdata"/>
@@ -2162,6 +2183,7 @@
     <w:p>
       <w:pPr>
         <w:pStyle w:val="Bibliography"/>
+        <w:spacing w:lineRule="auto" w:line="480"/>
         <w:rPr/>
       </w:pPr>
       <w:bookmarkStart w:id="40" w:name="ref-Timsit1998"/>
@@ -2184,6 +2206,7 @@
     <w:p>
       <w:pPr>
         <w:pStyle w:val="Bibliography"/>
+        <w:spacing w:lineRule="auto" w:line="480"/>
         <w:rPr/>
       </w:pPr>
       <w:bookmarkStart w:id="41" w:name="ref-Kearon2012"/>
@@ -2206,6 +2229,7 @@
     <w:p>
       <w:pPr>
         <w:pStyle w:val="Bibliography"/>
+        <w:spacing w:lineRule="auto" w:line="480"/>
         <w:rPr/>
       </w:pPr>
       <w:bookmarkStart w:id="42" w:name="ref-Wall2015"/>
@@ -2228,6 +2252,7 @@
     <w:p>
       <w:pPr>
         <w:pStyle w:val="Bibliography"/>
+        <w:spacing w:lineRule="auto" w:line="480"/>
         <w:rPr/>
       </w:pPr>
       <w:bookmarkStart w:id="43" w:name="ref-Kahale2018"/>
@@ -2250,6 +2275,7 @@
     <w:p>
       <w:pPr>
         <w:pStyle w:val="Bibliography"/>
+        <w:spacing w:lineRule="auto" w:line="480"/>
         <w:rPr/>
       </w:pPr>
       <w:bookmarkStart w:id="44" w:name="ref-Leung2016"/>
@@ -2272,6 +2298,7 @@
     <w:p>
       <w:pPr>
         <w:pStyle w:val="Bibliography"/>
+        <w:spacing w:lineRule="auto" w:line="480"/>
         <w:rPr/>
       </w:pPr>
       <w:bookmarkStart w:id="45" w:name="ref-Patel2020"/>
@@ -2294,6 +2321,7 @@
     <w:p>
       <w:pPr>
         <w:pStyle w:val="Bibliography"/>
+        <w:spacing w:lineRule="auto" w:line="480"/>
         <w:rPr/>
       </w:pPr>
       <w:bookmarkStart w:id="46" w:name="ref-Bhatt2020"/>
@@ -2318,6 +2346,7 @@
     <w:p>
       <w:pPr>
         <w:pStyle w:val="Heading1"/>
+        <w:spacing w:lineRule="auto" w:line="480"/>
         <w:rPr/>
       </w:pPr>
       <w:r>
@@ -2330,6 +2359,7 @@
     <w:p>
       <w:pPr>
         <w:pStyle w:val="Heading1"/>
+        <w:spacing w:lineRule="auto" w:line="480"/>
         <w:rPr/>
       </w:pPr>
       <w:r>
@@ -2340,6 +2370,7 @@
     <w:p>
       <w:pPr>
         <w:pStyle w:val="TextBody"/>
+        <w:spacing w:lineRule="auto" w:line="480"/>
         <w:rPr/>
       </w:pPr>
       <w:r>
@@ -2349,9 +2380,10 @@
     <w:p>
       <w:pPr>
         <w:pStyle w:val="TableCaption"/>
+        <w:spacing w:lineRule="auto" w:line="480"/>
         <w:rPr/>
       </w:pPr>
-      <w:bookmarkStart w:id="47" w:name="tab%25253Atable1"/>
+      <w:bookmarkStart w:id="47" w:name="tab%2525253Atable1"/>
       <w:bookmarkEnd w:id="47"/>
       <w:r>
         <w:rPr>
@@ -2382,9 +2414,9 @@
       </w:tblPr>
       <w:tblGrid>
         <w:gridCol w:w="3255"/>
-        <w:gridCol w:w="1707"/>
+        <w:gridCol w:w="1706"/>
         <w:gridCol w:w="1546"/>
-        <w:gridCol w:w="1794"/>
+        <w:gridCol w:w="1795"/>
         <w:gridCol w:w="1058"/>
       </w:tblGrid>
       <w:tr>
@@ -2404,7 +2436,7 @@
               <w:pStyle w:val="Compact"/>
               <w:widowControl w:val="false"/>
               <w:suppressAutoHyphens w:val="true"/>
-              <w:spacing w:before="36" w:after="36"/>
+              <w:spacing w:lineRule="auto" w:line="480" w:before="36" w:after="36"/>
               <w:jc w:val="left"/>
               <w:rPr/>
             </w:pPr>
@@ -2424,7 +2456,7 @@
         </w:tc>
         <w:tc>
           <w:tcPr>
-            <w:tcW w:w="1707" w:type="dxa"/>
+            <w:tcW w:w="1706" w:type="dxa"/>
             <w:tcBorders>
               <w:bottom w:val="single" w:sz="6" w:space="0" w:color="000000"/>
             </w:tcBorders>
@@ -2435,7 +2467,7 @@
               <w:pStyle w:val="Compact"/>
               <w:widowControl w:val="false"/>
               <w:suppressAutoHyphens w:val="true"/>
-              <w:spacing w:before="36" w:after="36"/>
+              <w:spacing w:lineRule="auto" w:line="480" w:before="36" w:after="36"/>
               <w:jc w:val="center"/>
               <w:rPr/>
             </w:pPr>
@@ -2476,7 +2508,7 @@
               <w:pStyle w:val="Compact"/>
               <w:widowControl w:val="false"/>
               <w:suppressAutoHyphens w:val="true"/>
-              <w:spacing w:before="36" w:after="36"/>
+              <w:spacing w:lineRule="auto" w:line="480" w:before="36" w:after="36"/>
               <w:jc w:val="center"/>
               <w:rPr/>
             </w:pPr>
@@ -2506,7 +2538,7 @@
         </w:tc>
         <w:tc>
           <w:tcPr>
-            <w:tcW w:w="1794" w:type="dxa"/>
+            <w:tcW w:w="1795" w:type="dxa"/>
             <w:tcBorders>
               <w:bottom w:val="single" w:sz="6" w:space="0" w:color="000000"/>
             </w:tcBorders>
@@ -2517,7 +2549,7 @@
               <w:pStyle w:val="Compact"/>
               <w:widowControl w:val="false"/>
               <w:suppressAutoHyphens w:val="true"/>
-              <w:spacing w:before="36" w:after="36"/>
+              <w:spacing w:lineRule="auto" w:line="480" w:before="36" w:after="36"/>
               <w:jc w:val="center"/>
               <w:rPr/>
             </w:pPr>
@@ -2558,7 +2590,7 @@
               <w:pStyle w:val="Compact"/>
               <w:widowControl w:val="false"/>
               <w:suppressAutoHyphens w:val="true"/>
-              <w:spacing w:before="36" w:after="36"/>
+              <w:spacing w:lineRule="auto" w:line="480" w:before="36" w:after="36"/>
               <w:jc w:val="center"/>
               <w:rPr/>
             </w:pPr>
@@ -2589,7 +2621,7 @@
               <w:pStyle w:val="Compact"/>
               <w:widowControl w:val="false"/>
               <w:suppressAutoHyphens w:val="true"/>
-              <w:spacing w:before="36" w:after="36"/>
+              <w:spacing w:lineRule="auto" w:line="480" w:before="36" w:after="36"/>
               <w:jc w:val="left"/>
               <w:rPr/>
             </w:pPr>
@@ -2607,15 +2639,15 @@
         </w:tc>
         <w:tc>
           <w:tcPr>
-            <w:tcW w:w="1707" w:type="dxa"/>
-            <w:tcBorders/>
-          </w:tcPr>
-          <w:p>
-            <w:pPr>
-              <w:pStyle w:val="Compact"/>
-              <w:widowControl w:val="false"/>
-              <w:suppressAutoHyphens w:val="true"/>
-              <w:spacing w:before="36" w:after="36"/>
+            <w:tcW w:w="1706" w:type="dxa"/>
+            <w:tcBorders/>
+          </w:tcPr>
+          <w:p>
+            <w:pPr>
+              <w:pStyle w:val="Compact"/>
+              <w:widowControl w:val="false"/>
+              <w:suppressAutoHyphens w:val="true"/>
+              <w:spacing w:lineRule="auto" w:line="480" w:before="36" w:after="36"/>
               <w:jc w:val="center"/>
               <w:rPr/>
             </w:pPr>
@@ -2641,7 +2673,7 @@
               <w:pStyle w:val="Compact"/>
               <w:widowControl w:val="false"/>
               <w:suppressAutoHyphens w:val="true"/>
-              <w:spacing w:before="36" w:after="36"/>
+              <w:spacing w:lineRule="auto" w:line="480" w:before="36" w:after="36"/>
               <w:jc w:val="center"/>
               <w:rPr/>
             </w:pPr>
@@ -2659,15 +2691,15 @@
         </w:tc>
         <w:tc>
           <w:tcPr>
-            <w:tcW w:w="1794" w:type="dxa"/>
-            <w:tcBorders/>
-          </w:tcPr>
-          <w:p>
-            <w:pPr>
-              <w:pStyle w:val="Compact"/>
-              <w:widowControl w:val="false"/>
-              <w:suppressAutoHyphens w:val="true"/>
-              <w:spacing w:before="36" w:after="36"/>
+            <w:tcW w:w="1795" w:type="dxa"/>
+            <w:tcBorders/>
+          </w:tcPr>
+          <w:p>
+            <w:pPr>
+              <w:pStyle w:val="Compact"/>
+              <w:widowControl w:val="false"/>
+              <w:suppressAutoHyphens w:val="true"/>
+              <w:spacing w:lineRule="auto" w:line="480" w:before="36" w:after="36"/>
               <w:jc w:val="center"/>
               <w:rPr/>
             </w:pPr>
@@ -2693,7 +2725,7 @@
               <w:pStyle w:val="Compact"/>
               <w:widowControl w:val="false"/>
               <w:suppressAutoHyphens w:val="true"/>
-              <w:spacing w:before="36" w:after="36"/>
+              <w:spacing w:lineRule="auto" w:line="480" w:before="36" w:after="36"/>
               <w:jc w:val="center"/>
               <w:rPr/>
             </w:pPr>
@@ -2722,7 +2754,7 @@
               <w:pStyle w:val="Compact"/>
               <w:widowControl w:val="false"/>
               <w:suppressAutoHyphens w:val="true"/>
-              <w:spacing w:before="36" w:after="36"/>
+              <w:spacing w:lineRule="auto" w:line="480" w:before="36" w:after="36"/>
               <w:jc w:val="left"/>
               <w:rPr/>
             </w:pPr>
@@ -2740,15 +2772,15 @@
         </w:tc>
         <w:tc>
           <w:tcPr>
-            <w:tcW w:w="1707" w:type="dxa"/>
-            <w:tcBorders/>
-          </w:tcPr>
-          <w:p>
-            <w:pPr>
-              <w:pStyle w:val="Compact"/>
-              <w:widowControl w:val="false"/>
-              <w:suppressAutoHyphens w:val="true"/>
-              <w:spacing w:before="36" w:after="36"/>
+            <w:tcW w:w="1706" w:type="dxa"/>
+            <w:tcBorders/>
+          </w:tcPr>
+          <w:p>
+            <w:pPr>
+              <w:pStyle w:val="Compact"/>
+              <w:widowControl w:val="false"/>
+              <w:suppressAutoHyphens w:val="true"/>
+              <w:spacing w:lineRule="auto" w:line="480" w:before="36" w:after="36"/>
               <w:jc w:val="center"/>
               <w:rPr/>
             </w:pPr>
@@ -2774,7 +2806,7 @@
               <w:pStyle w:val="Compact"/>
               <w:widowControl w:val="false"/>
               <w:suppressAutoHyphens w:val="true"/>
-              <w:spacing w:before="36" w:after="36"/>
+              <w:spacing w:lineRule="auto" w:line="480" w:before="36" w:after="36"/>
               <w:jc w:val="center"/>
               <w:rPr/>
             </w:pPr>
@@ -2792,15 +2824,15 @@
         </w:tc>
         <w:tc>
           <w:tcPr>
-            <w:tcW w:w="1794" w:type="dxa"/>
-            <w:tcBorders/>
-          </w:tcPr>
-          <w:p>
-            <w:pPr>
-              <w:pStyle w:val="Compact"/>
-              <w:widowControl w:val="false"/>
-              <w:suppressAutoHyphens w:val="true"/>
-              <w:spacing w:before="36" w:after="36"/>
+            <w:tcW w:w="1795" w:type="dxa"/>
+            <w:tcBorders/>
+          </w:tcPr>
+          <w:p>
+            <w:pPr>
+              <w:pStyle w:val="Compact"/>
+              <w:widowControl w:val="false"/>
+              <w:suppressAutoHyphens w:val="true"/>
+              <w:spacing w:lineRule="auto" w:line="480" w:before="36" w:after="36"/>
               <w:jc w:val="center"/>
               <w:rPr/>
             </w:pPr>
@@ -2826,7 +2858,7 @@
               <w:pStyle w:val="Compact"/>
               <w:widowControl w:val="false"/>
               <w:suppressAutoHyphens w:val="true"/>
-              <w:spacing w:before="36" w:after="36"/>
+              <w:spacing w:lineRule="auto" w:line="480" w:before="36" w:after="36"/>
               <w:jc w:val="center"/>
               <w:rPr/>
             </w:pPr>
@@ -2855,7 +2887,7 @@
               <w:pStyle w:val="Compact"/>
               <w:widowControl w:val="false"/>
               <w:suppressAutoHyphens w:val="true"/>
-              <w:spacing w:before="36" w:after="36"/>
+              <w:spacing w:lineRule="auto" w:line="480" w:before="36" w:after="36"/>
               <w:jc w:val="left"/>
               <w:rPr/>
             </w:pPr>
@@ -2873,15 +2905,15 @@
         </w:tc>
         <w:tc>
           <w:tcPr>
-            <w:tcW w:w="1707" w:type="dxa"/>
-            <w:tcBorders/>
-          </w:tcPr>
-          <w:p>
-            <w:pPr>
-              <w:pStyle w:val="Compact"/>
-              <w:widowControl w:val="false"/>
-              <w:suppressAutoHyphens w:val="true"/>
-              <w:spacing w:before="36" w:after="36"/>
+            <w:tcW w:w="1706" w:type="dxa"/>
+            <w:tcBorders/>
+          </w:tcPr>
+          <w:p>
+            <w:pPr>
+              <w:pStyle w:val="Compact"/>
+              <w:widowControl w:val="false"/>
+              <w:suppressAutoHyphens w:val="true"/>
+              <w:spacing w:lineRule="auto" w:line="480" w:before="36" w:after="36"/>
               <w:jc w:val="center"/>
               <w:rPr/>
             </w:pPr>
@@ -2907,7 +2939,7 @@
               <w:pStyle w:val="Compact"/>
               <w:widowControl w:val="false"/>
               <w:suppressAutoHyphens w:val="true"/>
-              <w:spacing w:before="36" w:after="36"/>
+              <w:spacing w:lineRule="auto" w:line="480" w:before="36" w:after="36"/>
               <w:jc w:val="center"/>
               <w:rPr/>
             </w:pPr>
@@ -2925,15 +2957,15 @@
         </w:tc>
         <w:tc>
           <w:tcPr>
-            <w:tcW w:w="1794" w:type="dxa"/>
-            <w:tcBorders/>
-          </w:tcPr>
-          <w:p>
-            <w:pPr>
-              <w:pStyle w:val="Compact"/>
-              <w:widowControl w:val="false"/>
-              <w:suppressAutoHyphens w:val="true"/>
-              <w:spacing w:before="36" w:after="36"/>
+            <w:tcW w:w="1795" w:type="dxa"/>
+            <w:tcBorders/>
+          </w:tcPr>
+          <w:p>
+            <w:pPr>
+              <w:pStyle w:val="Compact"/>
+              <w:widowControl w:val="false"/>
+              <w:suppressAutoHyphens w:val="true"/>
+              <w:spacing w:lineRule="auto" w:line="480" w:before="36" w:after="36"/>
               <w:jc w:val="center"/>
               <w:rPr/>
             </w:pPr>
@@ -2959,7 +2991,7 @@
               <w:pStyle w:val="Compact"/>
               <w:widowControl w:val="false"/>
               <w:suppressAutoHyphens w:val="true"/>
-              <w:spacing w:before="36" w:after="36"/>
+              <w:spacing w:lineRule="auto" w:line="480" w:before="36" w:after="36"/>
               <w:jc w:val="center"/>
               <w:rPr/>
             </w:pPr>
@@ -2988,7 +3020,7 @@
               <w:pStyle w:val="Compact"/>
               <w:widowControl w:val="false"/>
               <w:suppressAutoHyphens w:val="true"/>
-              <w:spacing w:before="36" w:after="36"/>
+              <w:spacing w:lineRule="auto" w:line="480" w:before="36" w:after="36"/>
               <w:jc w:val="left"/>
               <w:rPr/>
             </w:pPr>
@@ -3016,15 +3048,15 @@
         </w:tc>
         <w:tc>
           <w:tcPr>
-            <w:tcW w:w="1707" w:type="dxa"/>
-            <w:tcBorders/>
-          </w:tcPr>
-          <w:p>
-            <w:pPr>
-              <w:pStyle w:val="Compact"/>
-              <w:widowControl w:val="false"/>
-              <w:suppressAutoHyphens w:val="true"/>
-              <w:spacing w:before="36" w:after="36"/>
+            <w:tcW w:w="1706" w:type="dxa"/>
+            <w:tcBorders/>
+          </w:tcPr>
+          <w:p>
+            <w:pPr>
+              <w:pStyle w:val="Compact"/>
+              <w:widowControl w:val="false"/>
+              <w:suppressAutoHyphens w:val="true"/>
+              <w:spacing w:lineRule="auto" w:line="480" w:before="36" w:after="36"/>
               <w:jc w:val="center"/>
               <w:rPr/>
             </w:pPr>
@@ -3050,7 +3082,7 @@
               <w:pStyle w:val="Compact"/>
               <w:widowControl w:val="false"/>
               <w:suppressAutoHyphens w:val="true"/>
-              <w:spacing w:before="36" w:after="36"/>
+              <w:spacing w:lineRule="auto" w:line="480" w:before="36" w:after="36"/>
               <w:jc w:val="center"/>
               <w:rPr/>
             </w:pPr>
@@ -3068,15 +3100,15 @@
         </w:tc>
         <w:tc>
           <w:tcPr>
-            <w:tcW w:w="1794" w:type="dxa"/>
-            <w:tcBorders/>
-          </w:tcPr>
-          <w:p>
-            <w:pPr>
-              <w:pStyle w:val="Compact"/>
-              <w:widowControl w:val="false"/>
-              <w:suppressAutoHyphens w:val="true"/>
-              <w:spacing w:before="36" w:after="36"/>
+            <w:tcW w:w="1795" w:type="dxa"/>
+            <w:tcBorders/>
+          </w:tcPr>
+          <w:p>
+            <w:pPr>
+              <w:pStyle w:val="Compact"/>
+              <w:widowControl w:val="false"/>
+              <w:suppressAutoHyphens w:val="true"/>
+              <w:spacing w:lineRule="auto" w:line="480" w:before="36" w:after="36"/>
               <w:jc w:val="center"/>
               <w:rPr/>
             </w:pPr>
@@ -3102,7 +3134,7 @@
               <w:pStyle w:val="Compact"/>
               <w:widowControl w:val="false"/>
               <w:suppressAutoHyphens w:val="true"/>
-              <w:spacing w:before="36" w:after="36"/>
+              <w:spacing w:lineRule="auto" w:line="480" w:before="36" w:after="36"/>
               <w:jc w:val="left"/>
               <w:rPr>
                 <w:rFonts w:ascii="Cambria" w:hAnsi="Cambria" w:eastAsia="Cambria" w:cs=""/>
@@ -3136,7 +3168,7 @@
               <w:pStyle w:val="Compact"/>
               <w:widowControl w:val="false"/>
               <w:suppressAutoHyphens w:val="true"/>
-              <w:spacing w:before="36" w:after="36"/>
+              <w:spacing w:lineRule="auto" w:line="480" w:before="36" w:after="36"/>
               <w:jc w:val="left"/>
               <w:rPr/>
             </w:pPr>
@@ -3154,15 +3186,15 @@
         </w:tc>
         <w:tc>
           <w:tcPr>
-            <w:tcW w:w="1707" w:type="dxa"/>
-            <w:tcBorders/>
-          </w:tcPr>
-          <w:p>
-            <w:pPr>
-              <w:pStyle w:val="Compact"/>
-              <w:widowControl w:val="false"/>
-              <w:suppressAutoHyphens w:val="true"/>
-              <w:spacing w:before="36" w:after="36"/>
+            <w:tcW w:w="1706" w:type="dxa"/>
+            <w:tcBorders/>
+          </w:tcPr>
+          <w:p>
+            <w:pPr>
+              <w:pStyle w:val="Compact"/>
+              <w:widowControl w:val="false"/>
+              <w:suppressAutoHyphens w:val="true"/>
+              <w:spacing w:lineRule="auto" w:line="480" w:before="36" w:after="36"/>
               <w:jc w:val="left"/>
               <w:rPr>
                 <w:rFonts w:ascii="Cambria" w:hAnsi="Cambria" w:eastAsia="Cambria" w:cs=""/>
@@ -3193,7 +3225,7 @@
               <w:pStyle w:val="Compact"/>
               <w:widowControl w:val="false"/>
               <w:suppressAutoHyphens w:val="true"/>
-              <w:spacing w:before="36" w:after="36"/>
+              <w:spacing w:lineRule="auto" w:line="480" w:before="36" w:after="36"/>
               <w:jc w:val="left"/>
               <w:rPr>
                 <w:rFonts w:ascii="Cambria" w:hAnsi="Cambria" w:eastAsia="Cambria" w:cs=""/>
@@ -3216,15 +3248,15 @@
         </w:tc>
         <w:tc>
           <w:tcPr>
-            <w:tcW w:w="1794" w:type="dxa"/>
-            <w:tcBorders/>
-          </w:tcPr>
-          <w:p>
-            <w:pPr>
-              <w:pStyle w:val="Compact"/>
-              <w:widowControl w:val="false"/>
-              <w:suppressAutoHyphens w:val="true"/>
-              <w:spacing w:before="36" w:after="36"/>
+            <w:tcW w:w="1795" w:type="dxa"/>
+            <w:tcBorders/>
+          </w:tcPr>
+          <w:p>
+            <w:pPr>
+              <w:pStyle w:val="Compact"/>
+              <w:widowControl w:val="false"/>
+              <w:suppressAutoHyphens w:val="true"/>
+              <w:spacing w:lineRule="auto" w:line="480" w:before="36" w:after="36"/>
               <w:jc w:val="left"/>
               <w:rPr>
                 <w:rFonts w:ascii="Cambria" w:hAnsi="Cambria" w:eastAsia="Cambria" w:cs=""/>
@@ -3255,7 +3287,7 @@
               <w:pStyle w:val="Compact"/>
               <w:widowControl w:val="false"/>
               <w:suppressAutoHyphens w:val="true"/>
-              <w:spacing w:before="36" w:after="36"/>
+              <w:spacing w:lineRule="auto" w:line="480" w:before="36" w:after="36"/>
               <w:jc w:val="center"/>
               <w:rPr/>
             </w:pPr>
@@ -3284,7 +3316,7 @@
               <w:pStyle w:val="Compact"/>
               <w:widowControl w:val="false"/>
               <w:suppressAutoHyphens w:val="true"/>
-              <w:spacing w:before="36" w:after="36"/>
+              <w:spacing w:lineRule="auto" w:line="480" w:before="36" w:after="36"/>
               <w:jc w:val="left"/>
               <w:rPr/>
             </w:pPr>
@@ -3312,15 +3344,15 @@
         </w:tc>
         <w:tc>
           <w:tcPr>
-            <w:tcW w:w="1707" w:type="dxa"/>
-            <w:tcBorders/>
-          </w:tcPr>
-          <w:p>
-            <w:pPr>
-              <w:pStyle w:val="Compact"/>
-              <w:widowControl w:val="false"/>
-              <w:suppressAutoHyphens w:val="true"/>
-              <w:spacing w:before="36" w:after="36"/>
+            <w:tcW w:w="1706" w:type="dxa"/>
+            <w:tcBorders/>
+          </w:tcPr>
+          <w:p>
+            <w:pPr>
+              <w:pStyle w:val="Compact"/>
+              <w:widowControl w:val="false"/>
+              <w:suppressAutoHyphens w:val="true"/>
+              <w:spacing w:lineRule="auto" w:line="480" w:before="36" w:after="36"/>
               <w:jc w:val="center"/>
               <w:rPr/>
             </w:pPr>
@@ -3346,7 +3378,7 @@
               <w:pStyle w:val="Compact"/>
               <w:widowControl w:val="false"/>
               <w:suppressAutoHyphens w:val="true"/>
-              <w:spacing w:before="36" w:after="36"/>
+              <w:spacing w:lineRule="auto" w:line="480" w:before="36" w:after="36"/>
               <w:jc w:val="center"/>
               <w:rPr/>
             </w:pPr>
@@ -3364,15 +3396,15 @@
         </w:tc>
         <w:tc>
           <w:tcPr>
-            <w:tcW w:w="1794" w:type="dxa"/>
-            <w:tcBorders/>
-          </w:tcPr>
-          <w:p>
-            <w:pPr>
-              <w:pStyle w:val="Compact"/>
-              <w:widowControl w:val="false"/>
-              <w:suppressAutoHyphens w:val="true"/>
-              <w:spacing w:before="36" w:after="36"/>
+            <w:tcW w:w="1795" w:type="dxa"/>
+            <w:tcBorders/>
+          </w:tcPr>
+          <w:p>
+            <w:pPr>
+              <w:pStyle w:val="Compact"/>
+              <w:widowControl w:val="false"/>
+              <w:suppressAutoHyphens w:val="true"/>
+              <w:spacing w:lineRule="auto" w:line="480" w:before="36" w:after="36"/>
               <w:jc w:val="center"/>
               <w:rPr/>
             </w:pPr>
@@ -3398,7 +3430,7 @@
               <w:pStyle w:val="Compact"/>
               <w:widowControl w:val="false"/>
               <w:suppressAutoHyphens w:val="true"/>
-              <w:spacing w:before="36" w:after="36"/>
+              <w:spacing w:lineRule="auto" w:line="480" w:before="36" w:after="36"/>
               <w:jc w:val="left"/>
               <w:rPr>
                 <w:rFonts w:ascii="Cambria" w:hAnsi="Cambria" w:eastAsia="Cambria" w:cs=""/>
@@ -3432,7 +3464,7 @@
               <w:pStyle w:val="Compact"/>
               <w:widowControl w:val="false"/>
               <w:suppressAutoHyphens w:val="true"/>
-              <w:spacing w:before="36" w:after="36"/>
+              <w:spacing w:lineRule="auto" w:line="480" w:before="36" w:after="36"/>
               <w:jc w:val="left"/>
               <w:rPr/>
             </w:pPr>
@@ -3460,15 +3492,15 @@
         </w:tc>
         <w:tc>
           <w:tcPr>
-            <w:tcW w:w="1707" w:type="dxa"/>
-            <w:tcBorders/>
-          </w:tcPr>
-          <w:p>
-            <w:pPr>
-              <w:pStyle w:val="Compact"/>
-              <w:widowControl w:val="false"/>
-              <w:suppressAutoHyphens w:val="true"/>
-              <w:spacing w:before="36" w:after="36"/>
+            <w:tcW w:w="1706" w:type="dxa"/>
+            <w:tcBorders/>
+          </w:tcPr>
+          <w:p>
+            <w:pPr>
+              <w:pStyle w:val="Compact"/>
+              <w:widowControl w:val="false"/>
+              <w:suppressAutoHyphens w:val="true"/>
+              <w:spacing w:lineRule="auto" w:line="480" w:before="36" w:after="36"/>
               <w:jc w:val="center"/>
               <w:rPr/>
             </w:pPr>
@@ -3494,7 +3526,7 @@
               <w:pStyle w:val="Compact"/>
               <w:widowControl w:val="false"/>
               <w:suppressAutoHyphens w:val="true"/>
-              <w:spacing w:before="36" w:after="36"/>
+              <w:spacing w:lineRule="auto" w:line="480" w:before="36" w:after="36"/>
               <w:jc w:val="center"/>
               <w:rPr/>
             </w:pPr>
@@ -3512,15 +3544,15 @@
         </w:tc>
         <w:tc>
           <w:tcPr>
-            <w:tcW w:w="1794" w:type="dxa"/>
-            <w:tcBorders/>
-          </w:tcPr>
-          <w:p>
-            <w:pPr>
-              <w:pStyle w:val="Compact"/>
-              <w:widowControl w:val="false"/>
-              <w:suppressAutoHyphens w:val="true"/>
-              <w:spacing w:before="36" w:after="36"/>
+            <w:tcW w:w="1795" w:type="dxa"/>
+            <w:tcBorders/>
+          </w:tcPr>
+          <w:p>
+            <w:pPr>
+              <w:pStyle w:val="Compact"/>
+              <w:widowControl w:val="false"/>
+              <w:suppressAutoHyphens w:val="true"/>
+              <w:spacing w:lineRule="auto" w:line="480" w:before="36" w:after="36"/>
               <w:jc w:val="center"/>
               <w:rPr/>
             </w:pPr>
@@ -3546,7 +3578,7 @@
               <w:pStyle w:val="Compact"/>
               <w:widowControl w:val="false"/>
               <w:suppressAutoHyphens w:val="true"/>
-              <w:spacing w:before="36" w:after="36"/>
+              <w:spacing w:lineRule="auto" w:line="480" w:before="36" w:after="36"/>
               <w:jc w:val="left"/>
               <w:rPr>
                 <w:rFonts w:ascii="Cambria" w:hAnsi="Cambria" w:eastAsia="Cambria" w:cs=""/>
@@ -3580,7 +3612,7 @@
               <w:pStyle w:val="Compact"/>
               <w:widowControl w:val="false"/>
               <w:suppressAutoHyphens w:val="true"/>
-              <w:spacing w:before="36" w:after="36"/>
+              <w:spacing w:lineRule="auto" w:line="480" w:before="36" w:after="36"/>
               <w:jc w:val="left"/>
               <w:rPr/>
             </w:pPr>
@@ -3608,15 +3640,15 @@
         </w:tc>
         <w:tc>
           <w:tcPr>
-            <w:tcW w:w="1707" w:type="dxa"/>
-            <w:tcBorders/>
-          </w:tcPr>
-          <w:p>
-            <w:pPr>
-              <w:pStyle w:val="Compact"/>
-              <w:widowControl w:val="false"/>
-              <w:suppressAutoHyphens w:val="true"/>
-              <w:spacing w:before="36" w:after="36"/>
+            <w:tcW w:w="1706" w:type="dxa"/>
+            <w:tcBorders/>
+          </w:tcPr>
+          <w:p>
+            <w:pPr>
+              <w:pStyle w:val="Compact"/>
+              <w:widowControl w:val="false"/>
+              <w:suppressAutoHyphens w:val="true"/>
+              <w:spacing w:lineRule="auto" w:line="480" w:before="36" w:after="36"/>
               <w:jc w:val="center"/>
               <w:rPr/>
             </w:pPr>
@@ -3642,7 +3674,7 @@
               <w:pStyle w:val="Compact"/>
               <w:widowControl w:val="false"/>
               <w:suppressAutoHyphens w:val="true"/>
-              <w:spacing w:before="36" w:after="36"/>
+              <w:spacing w:lineRule="auto" w:line="480" w:before="36" w:after="36"/>
               <w:jc w:val="center"/>
               <w:rPr/>
             </w:pPr>
@@ -3660,15 +3692,15 @@
         </w:tc>
         <w:tc>
           <w:tcPr>
-            <w:tcW w:w="1794" w:type="dxa"/>
-            <w:tcBorders/>
-          </w:tcPr>
-          <w:p>
-            <w:pPr>
-              <w:pStyle w:val="Compact"/>
-              <w:widowControl w:val="false"/>
-              <w:suppressAutoHyphens w:val="true"/>
-              <w:spacing w:before="36" w:after="36"/>
+            <w:tcW w:w="1795" w:type="dxa"/>
+            <w:tcBorders/>
+          </w:tcPr>
+          <w:p>
+            <w:pPr>
+              <w:pStyle w:val="Compact"/>
+              <w:widowControl w:val="false"/>
+              <w:suppressAutoHyphens w:val="true"/>
+              <w:spacing w:lineRule="auto" w:line="480" w:before="36" w:after="36"/>
               <w:jc w:val="center"/>
               <w:rPr/>
             </w:pPr>
@@ -3694,7 +3726,7 @@
               <w:pStyle w:val="Compact"/>
               <w:widowControl w:val="false"/>
               <w:suppressAutoHyphens w:val="true"/>
-              <w:spacing w:before="36" w:after="36"/>
+              <w:spacing w:lineRule="auto" w:line="480" w:before="36" w:after="36"/>
               <w:jc w:val="left"/>
               <w:rPr>
                 <w:rFonts w:ascii="Cambria" w:hAnsi="Cambria" w:eastAsia="Cambria" w:cs=""/>
@@ -3728,7 +3760,7 @@
               <w:pStyle w:val="Compact"/>
               <w:widowControl w:val="false"/>
               <w:suppressAutoHyphens w:val="true"/>
-              <w:spacing w:before="36" w:after="36"/>
+              <w:spacing w:lineRule="auto" w:line="480" w:before="36" w:after="36"/>
               <w:jc w:val="left"/>
               <w:rPr/>
             </w:pPr>
@@ -3756,15 +3788,15 @@
         </w:tc>
         <w:tc>
           <w:tcPr>
-            <w:tcW w:w="1707" w:type="dxa"/>
-            <w:tcBorders/>
-          </w:tcPr>
-          <w:p>
-            <w:pPr>
-              <w:pStyle w:val="Compact"/>
-              <w:widowControl w:val="false"/>
-              <w:suppressAutoHyphens w:val="true"/>
-              <w:spacing w:before="36" w:after="36"/>
+            <w:tcW w:w="1706" w:type="dxa"/>
+            <w:tcBorders/>
+          </w:tcPr>
+          <w:p>
+            <w:pPr>
+              <w:pStyle w:val="Compact"/>
+              <w:widowControl w:val="false"/>
+              <w:suppressAutoHyphens w:val="true"/>
+              <w:spacing w:lineRule="auto" w:line="480" w:before="36" w:after="36"/>
               <w:jc w:val="center"/>
               <w:rPr/>
             </w:pPr>
@@ -3790,7 +3822,7 @@
               <w:pStyle w:val="Compact"/>
               <w:widowControl w:val="false"/>
               <w:suppressAutoHyphens w:val="true"/>
-              <w:spacing w:before="36" w:after="36"/>
+              <w:spacing w:lineRule="auto" w:line="480" w:before="36" w:after="36"/>
               <w:jc w:val="center"/>
               <w:rPr/>
             </w:pPr>
@@ -3808,15 +3840,15 @@
         </w:tc>
         <w:tc>
           <w:tcPr>
-            <w:tcW w:w="1794" w:type="dxa"/>
-            <w:tcBorders/>
-          </w:tcPr>
-          <w:p>
-            <w:pPr>
-              <w:pStyle w:val="Compact"/>
-              <w:widowControl w:val="false"/>
-              <w:suppressAutoHyphens w:val="true"/>
-              <w:spacing w:before="36" w:after="36"/>
+            <w:tcW w:w="1795" w:type="dxa"/>
+            <w:tcBorders/>
+          </w:tcPr>
+          <w:p>
+            <w:pPr>
+              <w:pStyle w:val="Compact"/>
+              <w:widowControl w:val="false"/>
+              <w:suppressAutoHyphens w:val="true"/>
+              <w:spacing w:lineRule="auto" w:line="480" w:before="36" w:after="36"/>
               <w:jc w:val="center"/>
               <w:rPr/>
             </w:pPr>
@@ -3842,7 +3874,7 @@
               <w:pStyle w:val="Compact"/>
               <w:widowControl w:val="false"/>
               <w:suppressAutoHyphens w:val="true"/>
-              <w:spacing w:before="36" w:after="36"/>
+              <w:spacing w:lineRule="auto" w:line="480" w:before="36" w:after="36"/>
               <w:jc w:val="left"/>
               <w:rPr>
                 <w:rFonts w:ascii="Cambria" w:hAnsi="Cambria" w:eastAsia="Cambria" w:cs=""/>
@@ -3876,7 +3908,7 @@
               <w:pStyle w:val="Compact"/>
               <w:widowControl w:val="false"/>
               <w:suppressAutoHyphens w:val="true"/>
-              <w:spacing w:before="36" w:after="36"/>
+              <w:spacing w:lineRule="auto" w:line="480" w:before="36" w:after="36"/>
               <w:jc w:val="left"/>
               <w:rPr/>
             </w:pPr>
@@ -3904,15 +3936,15 @@
         </w:tc>
         <w:tc>
           <w:tcPr>
-            <w:tcW w:w="1707" w:type="dxa"/>
-            <w:tcBorders/>
-          </w:tcPr>
-          <w:p>
-            <w:pPr>
-              <w:pStyle w:val="Compact"/>
-              <w:widowControl w:val="false"/>
-              <w:suppressAutoHyphens w:val="true"/>
-              <w:spacing w:before="36" w:after="36"/>
+            <w:tcW w:w="1706" w:type="dxa"/>
+            <w:tcBorders/>
+          </w:tcPr>
+          <w:p>
+            <w:pPr>
+              <w:pStyle w:val="Compact"/>
+              <w:widowControl w:val="false"/>
+              <w:suppressAutoHyphens w:val="true"/>
+              <w:spacing w:lineRule="auto" w:line="480" w:before="36" w:after="36"/>
               <w:jc w:val="center"/>
               <w:rPr/>
             </w:pPr>
@@ -3938,7 +3970,7 @@
               <w:pStyle w:val="Compact"/>
               <w:widowControl w:val="false"/>
               <w:suppressAutoHyphens w:val="true"/>
-              <w:spacing w:before="36" w:after="36"/>
+              <w:spacing w:lineRule="auto" w:line="480" w:before="36" w:after="36"/>
               <w:jc w:val="center"/>
               <w:rPr/>
             </w:pPr>
@@ -3956,15 +3988,15 @@
         </w:tc>
         <w:tc>
           <w:tcPr>
-            <w:tcW w:w="1794" w:type="dxa"/>
-            <w:tcBorders/>
-          </w:tcPr>
-          <w:p>
-            <w:pPr>
-              <w:pStyle w:val="Compact"/>
-              <w:widowControl w:val="false"/>
-              <w:suppressAutoHyphens w:val="true"/>
-              <w:spacing w:before="36" w:after="36"/>
+            <w:tcW w:w="1795" w:type="dxa"/>
+            <w:tcBorders/>
+          </w:tcPr>
+          <w:p>
+            <w:pPr>
+              <w:pStyle w:val="Compact"/>
+              <w:widowControl w:val="false"/>
+              <w:suppressAutoHyphens w:val="true"/>
+              <w:spacing w:lineRule="auto" w:line="480" w:before="36" w:after="36"/>
               <w:jc w:val="center"/>
               <w:rPr/>
             </w:pPr>
@@ -3990,7 +4022,7 @@
               <w:pStyle w:val="Compact"/>
               <w:widowControl w:val="false"/>
               <w:suppressAutoHyphens w:val="true"/>
-              <w:spacing w:before="36" w:after="36"/>
+              <w:spacing w:lineRule="auto" w:line="480" w:before="36" w:after="36"/>
               <w:jc w:val="left"/>
               <w:rPr>
                 <w:rFonts w:ascii="Cambria" w:hAnsi="Cambria" w:eastAsia="Cambria" w:cs=""/>
@@ -4024,7 +4056,7 @@
               <w:pStyle w:val="Compact"/>
               <w:widowControl w:val="false"/>
               <w:suppressAutoHyphens w:val="true"/>
-              <w:spacing w:before="36" w:after="36"/>
+              <w:spacing w:lineRule="auto" w:line="480" w:before="36" w:after="36"/>
               <w:jc w:val="left"/>
               <w:rPr/>
             </w:pPr>
@@ -4042,15 +4074,15 @@
         </w:tc>
         <w:tc>
           <w:tcPr>
-            <w:tcW w:w="1707" w:type="dxa"/>
-            <w:tcBorders/>
-          </w:tcPr>
-          <w:p>
-            <w:pPr>
-              <w:pStyle w:val="Compact"/>
-              <w:widowControl w:val="false"/>
-              <w:suppressAutoHyphens w:val="true"/>
-              <w:spacing w:before="36" w:after="36"/>
+            <w:tcW w:w="1706" w:type="dxa"/>
+            <w:tcBorders/>
+          </w:tcPr>
+          <w:p>
+            <w:pPr>
+              <w:pStyle w:val="Compact"/>
+              <w:widowControl w:val="false"/>
+              <w:suppressAutoHyphens w:val="true"/>
+              <w:spacing w:lineRule="auto" w:line="480" w:before="36" w:after="36"/>
               <w:jc w:val="center"/>
               <w:rPr/>
             </w:pPr>
@@ -4076,7 +4108,7 @@
               <w:pStyle w:val="Compact"/>
               <w:widowControl w:val="false"/>
               <w:suppressAutoHyphens w:val="true"/>
-              <w:spacing w:before="36" w:after="36"/>
+              <w:spacing w:lineRule="auto" w:line="480" w:before="36" w:after="36"/>
               <w:jc w:val="center"/>
               <w:rPr/>
             </w:pPr>
@@ -4094,15 +4126,15 @@
         </w:tc>
         <w:tc>
           <w:tcPr>
-            <w:tcW w:w="1794" w:type="dxa"/>
-            <w:tcBorders/>
-          </w:tcPr>
-          <w:p>
-            <w:pPr>
-              <w:pStyle w:val="Compact"/>
-              <w:widowControl w:val="false"/>
-              <w:suppressAutoHyphens w:val="true"/>
-              <w:spacing w:before="36" w:after="36"/>
+            <w:tcW w:w="1795" w:type="dxa"/>
+            <w:tcBorders/>
+          </w:tcPr>
+          <w:p>
+            <w:pPr>
+              <w:pStyle w:val="Compact"/>
+              <w:widowControl w:val="false"/>
+              <w:suppressAutoHyphens w:val="true"/>
+              <w:spacing w:lineRule="auto" w:line="480" w:before="36" w:after="36"/>
               <w:jc w:val="center"/>
               <w:rPr/>
             </w:pPr>
@@ -4128,7 +4160,7 @@
               <w:pStyle w:val="Compact"/>
               <w:widowControl w:val="false"/>
               <w:suppressAutoHyphens w:val="true"/>
-              <w:spacing w:before="36" w:after="36"/>
+              <w:spacing w:lineRule="auto" w:line="480" w:before="36" w:after="36"/>
               <w:jc w:val="center"/>
               <w:rPr/>
             </w:pPr>
@@ -4157,7 +4189,7 @@
               <w:pStyle w:val="Compact"/>
               <w:widowControl w:val="false"/>
               <w:suppressAutoHyphens w:val="true"/>
-              <w:spacing w:before="36" w:after="36"/>
+              <w:spacing w:lineRule="auto" w:line="480" w:before="36" w:after="36"/>
               <w:jc w:val="left"/>
               <w:rPr/>
             </w:pPr>
@@ -4175,15 +4207,15 @@
         </w:tc>
         <w:tc>
           <w:tcPr>
-            <w:tcW w:w="1707" w:type="dxa"/>
-            <w:tcBorders/>
-          </w:tcPr>
-          <w:p>
-            <w:pPr>
-              <w:pStyle w:val="Compact"/>
-              <w:widowControl w:val="false"/>
-              <w:suppressAutoHyphens w:val="true"/>
-              <w:spacing w:before="36" w:after="36"/>
+            <w:tcW w:w="1706" w:type="dxa"/>
+            <w:tcBorders/>
+          </w:tcPr>
+          <w:p>
+            <w:pPr>
+              <w:pStyle w:val="Compact"/>
+              <w:widowControl w:val="false"/>
+              <w:suppressAutoHyphens w:val="true"/>
+              <w:spacing w:lineRule="auto" w:line="480" w:before="36" w:after="36"/>
               <w:jc w:val="center"/>
               <w:rPr/>
             </w:pPr>
@@ -4209,7 +4241,7 @@
               <w:pStyle w:val="Compact"/>
               <w:widowControl w:val="false"/>
               <w:suppressAutoHyphens w:val="true"/>
-              <w:spacing w:before="36" w:after="36"/>
+              <w:spacing w:lineRule="auto" w:line="480" w:before="36" w:after="36"/>
               <w:jc w:val="center"/>
               <w:rPr/>
             </w:pPr>
@@ -4227,15 +4259,15 @@
         </w:tc>
         <w:tc>
           <w:tcPr>
-            <w:tcW w:w="1794" w:type="dxa"/>
-            <w:tcBorders/>
-          </w:tcPr>
-          <w:p>
-            <w:pPr>
-              <w:pStyle w:val="Compact"/>
-              <w:widowControl w:val="false"/>
-              <w:suppressAutoHyphens w:val="true"/>
-              <w:spacing w:before="36" w:after="36"/>
+            <w:tcW w:w="1795" w:type="dxa"/>
+            <w:tcBorders/>
+          </w:tcPr>
+          <w:p>
+            <w:pPr>
+              <w:pStyle w:val="Compact"/>
+              <w:widowControl w:val="false"/>
+              <w:suppressAutoHyphens w:val="true"/>
+              <w:spacing w:lineRule="auto" w:line="480" w:before="36" w:after="36"/>
               <w:jc w:val="center"/>
               <w:rPr/>
             </w:pPr>
@@ -4261,7 +4293,7 @@
               <w:pStyle w:val="Compact"/>
               <w:widowControl w:val="false"/>
               <w:suppressAutoHyphens w:val="true"/>
-              <w:spacing w:before="36" w:after="36"/>
+              <w:spacing w:lineRule="auto" w:line="480" w:before="36" w:after="36"/>
               <w:jc w:val="center"/>
               <w:rPr/>
             </w:pPr>
@@ -4290,7 +4322,7 @@
               <w:pStyle w:val="Compact"/>
               <w:widowControl w:val="false"/>
               <w:suppressAutoHyphens w:val="true"/>
-              <w:spacing w:before="36" w:after="36"/>
+              <w:spacing w:lineRule="auto" w:line="480" w:before="36" w:after="36"/>
               <w:jc w:val="left"/>
               <w:rPr/>
             </w:pPr>
@@ -4318,15 +4350,15 @@
         </w:tc>
         <w:tc>
           <w:tcPr>
-            <w:tcW w:w="1707" w:type="dxa"/>
-            <w:tcBorders/>
-          </w:tcPr>
-          <w:p>
-            <w:pPr>
-              <w:pStyle w:val="Compact"/>
-              <w:widowControl w:val="false"/>
-              <w:suppressAutoHyphens w:val="true"/>
-              <w:spacing w:before="36" w:after="36"/>
+            <w:tcW w:w="1706" w:type="dxa"/>
+            <w:tcBorders/>
+          </w:tcPr>
+          <w:p>
+            <w:pPr>
+              <w:pStyle w:val="Compact"/>
+              <w:widowControl w:val="false"/>
+              <w:suppressAutoHyphens w:val="true"/>
+              <w:spacing w:lineRule="auto" w:line="480" w:before="36" w:after="36"/>
               <w:jc w:val="center"/>
               <w:rPr/>
             </w:pPr>
@@ -4352,7 +4384,7 @@
               <w:pStyle w:val="Compact"/>
               <w:widowControl w:val="false"/>
               <w:suppressAutoHyphens w:val="true"/>
-              <w:spacing w:before="36" w:after="36"/>
+              <w:spacing w:lineRule="auto" w:line="480" w:before="36" w:after="36"/>
               <w:jc w:val="center"/>
               <w:rPr/>
             </w:pPr>
@@ -4370,15 +4402,15 @@
         </w:tc>
         <w:tc>
           <w:tcPr>
-            <w:tcW w:w="1794" w:type="dxa"/>
-            <w:tcBorders/>
-          </w:tcPr>
-          <w:p>
-            <w:pPr>
-              <w:pStyle w:val="Compact"/>
-              <w:widowControl w:val="false"/>
-              <w:suppressAutoHyphens w:val="true"/>
-              <w:spacing w:before="36" w:after="36"/>
+            <w:tcW w:w="1795" w:type="dxa"/>
+            <w:tcBorders/>
+          </w:tcPr>
+          <w:p>
+            <w:pPr>
+              <w:pStyle w:val="Compact"/>
+              <w:widowControl w:val="false"/>
+              <w:suppressAutoHyphens w:val="true"/>
+              <w:spacing w:lineRule="auto" w:line="480" w:before="36" w:after="36"/>
               <w:jc w:val="center"/>
               <w:rPr/>
             </w:pPr>
@@ -4404,7 +4436,7 @@
               <w:pStyle w:val="Compact"/>
               <w:widowControl w:val="false"/>
               <w:suppressAutoHyphens w:val="true"/>
-              <w:spacing w:before="36" w:after="36"/>
+              <w:spacing w:lineRule="auto" w:line="480" w:before="36" w:after="36"/>
               <w:jc w:val="left"/>
               <w:rPr>
                 <w:rFonts w:ascii="Cambria" w:hAnsi="Cambria" w:eastAsia="Cambria" w:cs=""/>
@@ -4438,7 +4470,7 @@
               <w:pStyle w:val="Compact"/>
               <w:widowControl w:val="false"/>
               <w:suppressAutoHyphens w:val="true"/>
-              <w:spacing w:before="36" w:after="36"/>
+              <w:spacing w:lineRule="auto" w:line="480" w:before="36" w:after="36"/>
               <w:jc w:val="left"/>
               <w:rPr/>
             </w:pPr>
@@ -4456,15 +4488,15 @@
         </w:tc>
         <w:tc>
           <w:tcPr>
-            <w:tcW w:w="1707" w:type="dxa"/>
-            <w:tcBorders/>
-          </w:tcPr>
-          <w:p>
-            <w:pPr>
-              <w:pStyle w:val="Compact"/>
-              <w:widowControl w:val="false"/>
-              <w:suppressAutoHyphens w:val="true"/>
-              <w:spacing w:before="36" w:after="36"/>
+            <w:tcW w:w="1706" w:type="dxa"/>
+            <w:tcBorders/>
+          </w:tcPr>
+          <w:p>
+            <w:pPr>
+              <w:pStyle w:val="Compact"/>
+              <w:widowControl w:val="false"/>
+              <w:suppressAutoHyphens w:val="true"/>
+              <w:spacing w:lineRule="auto" w:line="480" w:before="36" w:after="36"/>
               <w:jc w:val="center"/>
               <w:rPr/>
             </w:pPr>
@@ -4490,7 +4522,7 @@
               <w:pStyle w:val="Compact"/>
               <w:widowControl w:val="false"/>
               <w:suppressAutoHyphens w:val="true"/>
-              <w:spacing w:before="36" w:after="36"/>
+              <w:spacing w:lineRule="auto" w:line="480" w:before="36" w:after="36"/>
               <w:jc w:val="center"/>
               <w:rPr/>
             </w:pPr>
@@ -4508,15 +4540,15 @@
         </w:tc>
         <w:tc>
           <w:tcPr>
-            <w:tcW w:w="1794" w:type="dxa"/>
-            <w:tcBorders/>
-          </w:tcPr>
-          <w:p>
-            <w:pPr>
-              <w:pStyle w:val="Compact"/>
-              <w:widowControl w:val="false"/>
-              <w:suppressAutoHyphens w:val="true"/>
-              <w:spacing w:before="36" w:after="36"/>
+            <w:tcW w:w="1795" w:type="dxa"/>
+            <w:tcBorders/>
+          </w:tcPr>
+          <w:p>
+            <w:pPr>
+              <w:pStyle w:val="Compact"/>
+              <w:widowControl w:val="false"/>
+              <w:suppressAutoHyphens w:val="true"/>
+              <w:spacing w:lineRule="auto" w:line="480" w:before="36" w:after="36"/>
               <w:jc w:val="center"/>
               <w:rPr/>
             </w:pPr>
@@ -4542,7 +4574,7 @@
               <w:pStyle w:val="Compact"/>
               <w:widowControl w:val="false"/>
               <w:suppressAutoHyphens w:val="true"/>
-              <w:spacing w:before="36" w:after="36"/>
+              <w:spacing w:lineRule="auto" w:line="480" w:before="36" w:after="36"/>
               <w:jc w:val="center"/>
               <w:rPr/>
             </w:pPr>
@@ -4571,7 +4603,7 @@
               <w:pStyle w:val="Compact"/>
               <w:widowControl w:val="false"/>
               <w:suppressAutoHyphens w:val="true"/>
-              <w:spacing w:before="36" w:after="36"/>
+              <w:spacing w:lineRule="auto" w:line="480" w:before="36" w:after="36"/>
               <w:jc w:val="left"/>
               <w:rPr/>
             </w:pPr>
@@ -4599,15 +4631,15 @@
         </w:tc>
         <w:tc>
           <w:tcPr>
-            <w:tcW w:w="1707" w:type="dxa"/>
-            <w:tcBorders/>
-          </w:tcPr>
-          <w:p>
-            <w:pPr>
-              <w:pStyle w:val="Compact"/>
-              <w:widowControl w:val="false"/>
-              <w:suppressAutoHyphens w:val="true"/>
-              <w:spacing w:before="36" w:after="36"/>
+            <w:tcW w:w="1706" w:type="dxa"/>
+            <w:tcBorders/>
+          </w:tcPr>
+          <w:p>
+            <w:pPr>
+              <w:pStyle w:val="Compact"/>
+              <w:widowControl w:val="false"/>
+              <w:suppressAutoHyphens w:val="true"/>
+              <w:spacing w:lineRule="auto" w:line="480" w:before="36" w:after="36"/>
               <w:jc w:val="center"/>
               <w:rPr/>
             </w:pPr>
@@ -4633,7 +4665,7 @@
               <w:pStyle w:val="Compact"/>
               <w:widowControl w:val="false"/>
               <w:suppressAutoHyphens w:val="true"/>
-              <w:spacing w:before="36" w:after="36"/>
+              <w:spacing w:lineRule="auto" w:line="480" w:before="36" w:after="36"/>
               <w:jc w:val="center"/>
               <w:rPr/>
             </w:pPr>
@@ -4651,15 +4683,15 @@
         </w:tc>
         <w:tc>
           <w:tcPr>
-            <w:tcW w:w="1794" w:type="dxa"/>
-            <w:tcBorders/>
-          </w:tcPr>
-          <w:p>
-            <w:pPr>
-              <w:pStyle w:val="Compact"/>
-              <w:widowControl w:val="false"/>
-              <w:suppressAutoHyphens w:val="true"/>
-              <w:spacing w:before="36" w:after="36"/>
+            <w:tcW w:w="1795" w:type="dxa"/>
+            <w:tcBorders/>
+          </w:tcPr>
+          <w:p>
+            <w:pPr>
+              <w:pStyle w:val="Compact"/>
+              <w:widowControl w:val="false"/>
+              <w:suppressAutoHyphens w:val="true"/>
+              <w:spacing w:lineRule="auto" w:line="480" w:before="36" w:after="36"/>
               <w:jc w:val="center"/>
               <w:rPr/>
             </w:pPr>
@@ -4685,7 +4717,7 @@
               <w:pStyle w:val="Compact"/>
               <w:widowControl w:val="false"/>
               <w:suppressAutoHyphens w:val="true"/>
-              <w:spacing w:before="36" w:after="36"/>
+              <w:spacing w:lineRule="auto" w:line="480" w:before="36" w:after="36"/>
               <w:jc w:val="left"/>
               <w:rPr>
                 <w:rFonts w:ascii="Cambria" w:hAnsi="Cambria" w:eastAsia="Cambria" w:cs=""/>
@@ -4719,7 +4751,7 @@
               <w:pStyle w:val="Compact"/>
               <w:widowControl w:val="false"/>
               <w:suppressAutoHyphens w:val="true"/>
-              <w:spacing w:before="36" w:after="36"/>
+              <w:spacing w:lineRule="auto" w:line="480" w:before="36" w:after="36"/>
               <w:jc w:val="left"/>
               <w:rPr/>
             </w:pPr>
@@ -4737,15 +4769,15 @@
         </w:tc>
         <w:tc>
           <w:tcPr>
-            <w:tcW w:w="1707" w:type="dxa"/>
-            <w:tcBorders/>
-          </w:tcPr>
-          <w:p>
-            <w:pPr>
-              <w:pStyle w:val="Compact"/>
-              <w:widowControl w:val="false"/>
-              <w:suppressAutoHyphens w:val="true"/>
-              <w:spacing w:before="36" w:after="36"/>
+            <w:tcW w:w="1706" w:type="dxa"/>
+            <w:tcBorders/>
+          </w:tcPr>
+          <w:p>
+            <w:pPr>
+              <w:pStyle w:val="Compact"/>
+              <w:widowControl w:val="false"/>
+              <w:suppressAutoHyphens w:val="true"/>
+              <w:spacing w:lineRule="auto" w:line="480" w:before="36" w:after="36"/>
               <w:jc w:val="left"/>
               <w:rPr>
                 <w:rFonts w:ascii="Cambria" w:hAnsi="Cambria" w:eastAsia="Cambria" w:cs=""/>
@@ -4776,7 +4808,7 @@
               <w:pStyle w:val="Compact"/>
               <w:widowControl w:val="false"/>
               <w:suppressAutoHyphens w:val="true"/>
-              <w:spacing w:before="36" w:after="36"/>
+              <w:spacing w:lineRule="auto" w:line="480" w:before="36" w:after="36"/>
               <w:jc w:val="left"/>
               <w:rPr>
                 <w:rFonts w:ascii="Cambria" w:hAnsi="Cambria" w:eastAsia="Cambria" w:cs=""/>
@@ -4799,15 +4831,15 @@
         </w:tc>
         <w:tc>
           <w:tcPr>
-            <w:tcW w:w="1794" w:type="dxa"/>
-            <w:tcBorders/>
-          </w:tcPr>
-          <w:p>
-            <w:pPr>
-              <w:pStyle w:val="Compact"/>
-              <w:widowControl w:val="false"/>
-              <w:suppressAutoHyphens w:val="true"/>
-              <w:spacing w:before="36" w:after="36"/>
+            <w:tcW w:w="1795" w:type="dxa"/>
+            <w:tcBorders/>
+          </w:tcPr>
+          <w:p>
+            <w:pPr>
+              <w:pStyle w:val="Compact"/>
+              <w:widowControl w:val="false"/>
+              <w:suppressAutoHyphens w:val="true"/>
+              <w:spacing w:lineRule="auto" w:line="480" w:before="36" w:after="36"/>
               <w:jc w:val="left"/>
               <w:rPr>
                 <w:rFonts w:ascii="Cambria" w:hAnsi="Cambria" w:eastAsia="Cambria" w:cs=""/>
@@ -4838,7 +4870,7 @@
               <w:pStyle w:val="Compact"/>
               <w:widowControl w:val="false"/>
               <w:suppressAutoHyphens w:val="true"/>
-              <w:spacing w:before="36" w:after="36"/>
+              <w:spacing w:lineRule="auto" w:line="480" w:before="36" w:after="36"/>
               <w:jc w:val="center"/>
               <w:rPr/>
             </w:pPr>
@@ -4867,7 +4899,7 @@
               <w:pStyle w:val="Compact"/>
               <w:widowControl w:val="false"/>
               <w:suppressAutoHyphens w:val="true"/>
-              <w:spacing w:before="36" w:after="36"/>
+              <w:spacing w:lineRule="auto" w:line="480" w:before="36" w:after="36"/>
               <w:jc w:val="left"/>
               <w:rPr/>
             </w:pPr>
@@ -4895,15 +4927,15 @@
         </w:tc>
         <w:tc>
           <w:tcPr>
-            <w:tcW w:w="1707" w:type="dxa"/>
-            <w:tcBorders/>
-          </w:tcPr>
-          <w:p>
-            <w:pPr>
-              <w:pStyle w:val="Compact"/>
-              <w:widowControl w:val="false"/>
-              <w:suppressAutoHyphens w:val="true"/>
-              <w:spacing w:before="36" w:after="36"/>
+            <w:tcW w:w="1706" w:type="dxa"/>
+            <w:tcBorders/>
+          </w:tcPr>
+          <w:p>
+            <w:pPr>
+              <w:pStyle w:val="Compact"/>
+              <w:widowControl w:val="false"/>
+              <w:suppressAutoHyphens w:val="true"/>
+              <w:spacing w:lineRule="auto" w:line="480" w:before="36" w:after="36"/>
               <w:jc w:val="center"/>
               <w:rPr/>
             </w:pPr>
@@ -4929,7 +4961,7 @@
               <w:pStyle w:val="Compact"/>
               <w:widowControl w:val="false"/>
               <w:suppressAutoHyphens w:val="true"/>
-              <w:spacing w:before="36" w:after="36"/>
+              <w:spacing w:lineRule="auto" w:line="480" w:before="36" w:after="36"/>
               <w:jc w:val="center"/>
               <w:rPr/>
             </w:pPr>
@@ -4947,15 +4979,15 @@
         </w:tc>
         <w:tc>
           <w:tcPr>
-            <w:tcW w:w="1794" w:type="dxa"/>
-            <w:tcBorders/>
-          </w:tcPr>
-          <w:p>
-            <w:pPr>
-              <w:pStyle w:val="Compact"/>
-              <w:widowControl w:val="false"/>
-              <w:suppressAutoHyphens w:val="true"/>
-              <w:spacing w:before="36" w:after="36"/>
+            <w:tcW w:w="1795" w:type="dxa"/>
+            <w:tcBorders/>
+          </w:tcPr>
+          <w:p>
+            <w:pPr>
+              <w:pStyle w:val="Compact"/>
+              <w:widowControl w:val="false"/>
+              <w:suppressAutoHyphens w:val="true"/>
+              <w:spacing w:lineRule="auto" w:line="480" w:before="36" w:after="36"/>
               <w:jc w:val="center"/>
               <w:rPr/>
             </w:pPr>
@@ -4981,7 +5013,7 @@
               <w:pStyle w:val="Compact"/>
               <w:widowControl w:val="false"/>
               <w:suppressAutoHyphens w:val="true"/>
-              <w:spacing w:before="36" w:after="36"/>
+              <w:spacing w:lineRule="auto" w:line="480" w:before="36" w:after="36"/>
               <w:jc w:val="left"/>
               <w:rPr>
                 <w:rFonts w:ascii="Cambria" w:hAnsi="Cambria" w:eastAsia="Cambria" w:cs=""/>
@@ -5015,7 +5047,7 @@
               <w:pStyle w:val="Compact"/>
               <w:widowControl w:val="false"/>
               <w:suppressAutoHyphens w:val="true"/>
-              <w:spacing w:before="36" w:after="36"/>
+              <w:spacing w:lineRule="auto" w:line="480" w:before="36" w:after="36"/>
               <w:jc w:val="left"/>
               <w:rPr/>
             </w:pPr>
@@ -5043,15 +5075,15 @@
         </w:tc>
         <w:tc>
           <w:tcPr>
-            <w:tcW w:w="1707" w:type="dxa"/>
-            <w:tcBorders/>
-          </w:tcPr>
-          <w:p>
-            <w:pPr>
-              <w:pStyle w:val="Compact"/>
-              <w:widowControl w:val="false"/>
-              <w:suppressAutoHyphens w:val="true"/>
-              <w:spacing w:before="36" w:after="36"/>
+            <w:tcW w:w="1706" w:type="dxa"/>
+            <w:tcBorders/>
+          </w:tcPr>
+          <w:p>
+            <w:pPr>
+              <w:pStyle w:val="Compact"/>
+              <w:widowControl w:val="false"/>
+              <w:suppressAutoHyphens w:val="true"/>
+              <w:spacing w:lineRule="auto" w:line="480" w:before="36" w:after="36"/>
               <w:jc w:val="center"/>
               <w:rPr/>
             </w:pPr>
@@ -5077,7 +5109,7 @@
               <w:pStyle w:val="Compact"/>
               <w:widowControl w:val="false"/>
               <w:suppressAutoHyphens w:val="true"/>
-              <w:spacing w:before="36" w:after="36"/>
+              <w:spacing w:lineRule="auto" w:line="480" w:before="36" w:after="36"/>
               <w:jc w:val="center"/>
               <w:rPr/>
             </w:pPr>
@@ -5095,15 +5127,15 @@
         </w:tc>
         <w:tc>
           <w:tcPr>
-            <w:tcW w:w="1794" w:type="dxa"/>
-            <w:tcBorders/>
-          </w:tcPr>
-          <w:p>
-            <w:pPr>
-              <w:pStyle w:val="Compact"/>
-              <w:widowControl w:val="false"/>
-              <w:suppressAutoHyphens w:val="true"/>
-              <w:spacing w:before="36" w:after="36"/>
+            <w:tcW w:w="1795" w:type="dxa"/>
+            <w:tcBorders/>
+          </w:tcPr>
+          <w:p>
+            <w:pPr>
+              <w:pStyle w:val="Compact"/>
+              <w:widowControl w:val="false"/>
+              <w:suppressAutoHyphens w:val="true"/>
+              <w:spacing w:lineRule="auto" w:line="480" w:before="36" w:after="36"/>
               <w:jc w:val="center"/>
               <w:rPr/>
             </w:pPr>
@@ -5129,7 +5161,7 @@
               <w:pStyle w:val="Compact"/>
               <w:widowControl w:val="false"/>
               <w:suppressAutoHyphens w:val="true"/>
-              <w:spacing w:before="36" w:after="36"/>
+              <w:spacing w:lineRule="auto" w:line="480" w:before="36" w:after="36"/>
               <w:jc w:val="left"/>
               <w:rPr>
                 <w:rFonts w:ascii="Cambria" w:hAnsi="Cambria" w:eastAsia="Cambria" w:cs=""/>
@@ -5163,7 +5195,7 @@
               <w:pStyle w:val="Compact"/>
               <w:widowControl w:val="false"/>
               <w:suppressAutoHyphens w:val="true"/>
-              <w:spacing w:before="36" w:after="36"/>
+              <w:spacing w:lineRule="auto" w:line="480" w:before="36" w:after="36"/>
               <w:jc w:val="left"/>
               <w:rPr/>
             </w:pPr>
@@ -5191,15 +5223,15 @@
         </w:tc>
         <w:tc>
           <w:tcPr>
-            <w:tcW w:w="1707" w:type="dxa"/>
-            <w:tcBorders/>
-          </w:tcPr>
-          <w:p>
-            <w:pPr>
-              <w:pStyle w:val="Compact"/>
-              <w:widowControl w:val="false"/>
-              <w:suppressAutoHyphens w:val="true"/>
-              <w:spacing w:before="36" w:after="36"/>
+            <w:tcW w:w="1706" w:type="dxa"/>
+            <w:tcBorders/>
+          </w:tcPr>
+          <w:p>
+            <w:pPr>
+              <w:pStyle w:val="Compact"/>
+              <w:widowControl w:val="false"/>
+              <w:suppressAutoHyphens w:val="true"/>
+              <w:spacing w:lineRule="auto" w:line="480" w:before="36" w:after="36"/>
               <w:jc w:val="center"/>
               <w:rPr/>
             </w:pPr>
@@ -5225,7 +5257,7 @@
               <w:pStyle w:val="Compact"/>
               <w:widowControl w:val="false"/>
               <w:suppressAutoHyphens w:val="true"/>
-              <w:spacing w:before="36" w:after="36"/>
+              <w:spacing w:lineRule="auto" w:line="480" w:before="36" w:after="36"/>
               <w:jc w:val="center"/>
               <w:rPr/>
             </w:pPr>
@@ -5243,15 +5275,15 @@
         </w:tc>
         <w:tc>
           <w:tcPr>
-            <w:tcW w:w="1794" w:type="dxa"/>
-            <w:tcBorders/>
-          </w:tcPr>
-          <w:p>
-            <w:pPr>
-              <w:pStyle w:val="Compact"/>
-              <w:widowControl w:val="false"/>
-              <w:suppressAutoHyphens w:val="true"/>
-              <w:spacing w:before="36" w:after="36"/>
+            <w:tcW w:w="1795" w:type="dxa"/>
+            <w:tcBorders/>
+          </w:tcPr>
+          <w:p>
+            <w:pPr>
+              <w:pStyle w:val="Compact"/>
+              <w:widowControl w:val="false"/>
+              <w:suppressAutoHyphens w:val="true"/>
+              <w:spacing w:lineRule="auto" w:line="480" w:before="36" w:after="36"/>
               <w:jc w:val="center"/>
               <w:rPr/>
             </w:pPr>
@@ -5277,7 +5309,7 @@
               <w:pStyle w:val="Compact"/>
               <w:widowControl w:val="false"/>
               <w:suppressAutoHyphens w:val="true"/>
-              <w:spacing w:before="36" w:after="36"/>
+              <w:spacing w:lineRule="auto" w:line="480" w:before="36" w:after="36"/>
               <w:jc w:val="left"/>
               <w:rPr>
                 <w:rFonts w:ascii="Cambria" w:hAnsi="Cambria" w:eastAsia="Cambria" w:cs=""/>
@@ -5311,7 +5343,7 @@
               <w:pStyle w:val="Compact"/>
               <w:widowControl w:val="false"/>
               <w:suppressAutoHyphens w:val="true"/>
-              <w:spacing w:before="36" w:after="36"/>
+              <w:spacing w:lineRule="auto" w:line="480" w:before="36" w:after="36"/>
               <w:jc w:val="left"/>
               <w:rPr/>
             </w:pPr>
@@ -5339,15 +5371,15 @@
         </w:tc>
         <w:tc>
           <w:tcPr>
-            <w:tcW w:w="1707" w:type="dxa"/>
-            <w:tcBorders/>
-          </w:tcPr>
-          <w:p>
-            <w:pPr>
-              <w:pStyle w:val="Compact"/>
-              <w:widowControl w:val="false"/>
-              <w:suppressAutoHyphens w:val="true"/>
-              <w:spacing w:before="36" w:after="36"/>
+            <w:tcW w:w="1706" w:type="dxa"/>
+            <w:tcBorders/>
+          </w:tcPr>
+          <w:p>
+            <w:pPr>
+              <w:pStyle w:val="Compact"/>
+              <w:widowControl w:val="false"/>
+              <w:suppressAutoHyphens w:val="true"/>
+              <w:spacing w:lineRule="auto" w:line="480" w:before="36" w:after="36"/>
               <w:jc w:val="center"/>
               <w:rPr/>
             </w:pPr>
@@ -5373,7 +5405,7 @@
               <w:pStyle w:val="Compact"/>
               <w:widowControl w:val="false"/>
               <w:suppressAutoHyphens w:val="true"/>
-              <w:spacing w:before="36" w:after="36"/>
+              <w:spacing w:lineRule="auto" w:line="480" w:before="36" w:after="36"/>
               <w:jc w:val="center"/>
               <w:rPr/>
             </w:pPr>
@@ -5391,15 +5423,15 @@
         </w:tc>
         <w:tc>
           <w:tcPr>
-            <w:tcW w:w="1794" w:type="dxa"/>
-            <w:tcBorders/>
-          </w:tcPr>
-          <w:p>
-            <w:pPr>
-              <w:pStyle w:val="Compact"/>
-              <w:widowControl w:val="false"/>
-              <w:suppressAutoHyphens w:val="true"/>
-              <w:spacing w:before="36" w:after="36"/>
+            <w:tcW w:w="1795" w:type="dxa"/>
+            <w:tcBorders/>
+          </w:tcPr>
+          <w:p>
+            <w:pPr>
+              <w:pStyle w:val="Compact"/>
+              <w:widowControl w:val="false"/>
+              <w:suppressAutoHyphens w:val="true"/>
+              <w:spacing w:lineRule="auto" w:line="480" w:before="36" w:after="36"/>
               <w:jc w:val="center"/>
               <w:rPr/>
             </w:pPr>
@@ -5425,7 +5457,7 @@
               <w:pStyle w:val="Compact"/>
               <w:widowControl w:val="false"/>
               <w:suppressAutoHyphens w:val="true"/>
-              <w:spacing w:before="36" w:after="36"/>
+              <w:spacing w:lineRule="auto" w:line="480" w:before="36" w:after="36"/>
               <w:jc w:val="left"/>
               <w:rPr>
                 <w:rFonts w:ascii="Cambria" w:hAnsi="Cambria" w:eastAsia="Cambria" w:cs=""/>
@@ -5459,7 +5491,7 @@
               <w:pStyle w:val="Compact"/>
               <w:widowControl w:val="false"/>
               <w:suppressAutoHyphens w:val="true"/>
-              <w:spacing w:before="36" w:after="36"/>
+              <w:spacing w:lineRule="auto" w:line="480" w:before="36" w:after="36"/>
               <w:jc w:val="left"/>
               <w:rPr/>
             </w:pPr>
@@ -5477,15 +5509,15 @@
         </w:tc>
         <w:tc>
           <w:tcPr>
-            <w:tcW w:w="1707" w:type="dxa"/>
-            <w:tcBorders/>
-          </w:tcPr>
-          <w:p>
-            <w:pPr>
-              <w:pStyle w:val="Compact"/>
-              <w:widowControl w:val="false"/>
-              <w:suppressAutoHyphens w:val="true"/>
-              <w:spacing w:before="36" w:after="36"/>
+            <w:tcW w:w="1706" w:type="dxa"/>
+            <w:tcBorders/>
+          </w:tcPr>
+          <w:p>
+            <w:pPr>
+              <w:pStyle w:val="Compact"/>
+              <w:widowControl w:val="false"/>
+              <w:suppressAutoHyphens w:val="true"/>
+              <w:spacing w:lineRule="auto" w:line="480" w:before="36" w:after="36"/>
               <w:jc w:val="center"/>
               <w:rPr/>
             </w:pPr>
@@ -5511,7 +5543,7 @@
               <w:pStyle w:val="Compact"/>
               <w:widowControl w:val="false"/>
               <w:suppressAutoHyphens w:val="true"/>
-              <w:spacing w:before="36" w:after="36"/>
+              <w:spacing w:lineRule="auto" w:line="480" w:before="36" w:after="36"/>
               <w:jc w:val="center"/>
               <w:rPr/>
             </w:pPr>
@@ -5529,15 +5561,15 @@
         </w:tc>
         <w:tc>
           <w:tcPr>
-            <w:tcW w:w="1794" w:type="dxa"/>
-            <w:tcBorders/>
-          </w:tcPr>
-          <w:p>
-            <w:pPr>
-              <w:pStyle w:val="Compact"/>
-              <w:widowControl w:val="false"/>
-              <w:suppressAutoHyphens w:val="true"/>
-              <w:spacing w:before="36" w:after="36"/>
+            <w:tcW w:w="1795" w:type="dxa"/>
+            <w:tcBorders/>
+          </w:tcPr>
+          <w:p>
+            <w:pPr>
+              <w:pStyle w:val="Compact"/>
+              <w:widowControl w:val="false"/>
+              <w:suppressAutoHyphens w:val="true"/>
+              <w:spacing w:lineRule="auto" w:line="480" w:before="36" w:after="36"/>
               <w:jc w:val="center"/>
               <w:rPr/>
             </w:pPr>
@@ -5563,7 +5595,7 @@
               <w:pStyle w:val="Compact"/>
               <w:widowControl w:val="false"/>
               <w:suppressAutoHyphens w:val="true"/>
-              <w:spacing w:before="36" w:after="36"/>
+              <w:spacing w:lineRule="auto" w:line="480" w:before="36" w:after="36"/>
               <w:jc w:val="center"/>
               <w:rPr/>
             </w:pPr>
@@ -5592,7 +5624,7 @@
               <w:pStyle w:val="Compact"/>
               <w:widowControl w:val="false"/>
               <w:suppressAutoHyphens w:val="true"/>
-              <w:spacing w:before="36" w:after="36"/>
+              <w:spacing w:lineRule="auto" w:line="480" w:before="36" w:after="36"/>
               <w:jc w:val="left"/>
               <w:rPr/>
             </w:pPr>
@@ -5610,15 +5642,15 @@
         </w:tc>
         <w:tc>
           <w:tcPr>
-            <w:tcW w:w="1707" w:type="dxa"/>
-            <w:tcBorders/>
-          </w:tcPr>
-          <w:p>
-            <w:pPr>
-              <w:pStyle w:val="Compact"/>
-              <w:widowControl w:val="false"/>
-              <w:suppressAutoHyphens w:val="true"/>
-              <w:spacing w:before="36" w:after="36"/>
+            <w:tcW w:w="1706" w:type="dxa"/>
+            <w:tcBorders/>
+          </w:tcPr>
+          <w:p>
+            <w:pPr>
+              <w:pStyle w:val="Compact"/>
+              <w:widowControl w:val="false"/>
+              <w:suppressAutoHyphens w:val="true"/>
+              <w:spacing w:lineRule="auto" w:line="480" w:before="36" w:after="36"/>
               <w:jc w:val="center"/>
               <w:rPr/>
             </w:pPr>
@@ -5644,7 +5676,7 @@
               <w:pStyle w:val="Compact"/>
               <w:widowControl w:val="false"/>
               <w:suppressAutoHyphens w:val="true"/>
-              <w:spacing w:before="36" w:after="36"/>
+              <w:spacing w:lineRule="auto" w:line="480" w:before="36" w:after="36"/>
               <w:jc w:val="center"/>
               <w:rPr/>
             </w:pPr>
@@ -5662,15 +5694,15 @@
         </w:tc>
         <w:tc>
           <w:tcPr>
-            <w:tcW w:w="1794" w:type="dxa"/>
-            <w:tcBorders/>
-          </w:tcPr>
-          <w:p>
-            <w:pPr>
-              <w:pStyle w:val="Compact"/>
-              <w:widowControl w:val="false"/>
-              <w:suppressAutoHyphens w:val="true"/>
-              <w:spacing w:before="36" w:after="36"/>
+            <w:tcW w:w="1795" w:type="dxa"/>
+            <w:tcBorders/>
+          </w:tcPr>
+          <w:p>
+            <w:pPr>
+              <w:pStyle w:val="Compact"/>
+              <w:widowControl w:val="false"/>
+              <w:suppressAutoHyphens w:val="true"/>
+              <w:spacing w:lineRule="auto" w:line="480" w:before="36" w:after="36"/>
               <w:jc w:val="center"/>
               <w:rPr/>
             </w:pPr>
@@ -5696,7 +5728,7 @@
               <w:pStyle w:val="Compact"/>
               <w:widowControl w:val="false"/>
               <w:suppressAutoHyphens w:val="true"/>
-              <w:spacing w:before="36" w:after="36"/>
+              <w:spacing w:lineRule="auto" w:line="480" w:before="36" w:after="36"/>
               <w:jc w:val="center"/>
               <w:rPr/>
             </w:pPr>
@@ -5725,7 +5757,7 @@
               <w:pStyle w:val="Compact"/>
               <w:widowControl w:val="false"/>
               <w:suppressAutoHyphens w:val="true"/>
-              <w:spacing w:before="36" w:after="36"/>
+              <w:spacing w:lineRule="auto" w:line="480" w:before="36" w:after="36"/>
               <w:jc w:val="left"/>
               <w:rPr/>
             </w:pPr>
@@ -5743,15 +5775,15 @@
         </w:tc>
         <w:tc>
           <w:tcPr>
-            <w:tcW w:w="1707" w:type="dxa"/>
-            <w:tcBorders/>
-          </w:tcPr>
-          <w:p>
-            <w:pPr>
-              <w:pStyle w:val="Compact"/>
-              <w:widowControl w:val="false"/>
-              <w:suppressAutoHyphens w:val="true"/>
-              <w:spacing w:before="36" w:after="36"/>
+            <w:tcW w:w="1706" w:type="dxa"/>
+            <w:tcBorders/>
+          </w:tcPr>
+          <w:p>
+            <w:pPr>
+              <w:pStyle w:val="Compact"/>
+              <w:widowControl w:val="false"/>
+              <w:suppressAutoHyphens w:val="true"/>
+              <w:spacing w:lineRule="auto" w:line="480" w:before="36" w:after="36"/>
               <w:jc w:val="center"/>
               <w:rPr/>
             </w:pPr>
@@ -5777,7 +5809,7 @@
               <w:pStyle w:val="Compact"/>
               <w:widowControl w:val="false"/>
               <w:suppressAutoHyphens w:val="true"/>
-              <w:spacing w:before="36" w:after="36"/>
+              <w:spacing w:lineRule="auto" w:line="480" w:before="36" w:after="36"/>
               <w:jc w:val="center"/>
               <w:rPr/>
             </w:pPr>
@@ -5795,15 +5827,15 @@
         </w:tc>
         <w:tc>
           <w:tcPr>
-            <w:tcW w:w="1794" w:type="dxa"/>
-            <w:tcBorders/>
-          </w:tcPr>
-          <w:p>
-            <w:pPr>
-              <w:pStyle w:val="Compact"/>
-              <w:widowControl w:val="false"/>
-              <w:suppressAutoHyphens w:val="true"/>
-              <w:spacing w:before="36" w:after="36"/>
+            <w:tcW w:w="1795" w:type="dxa"/>
+            <w:tcBorders/>
+          </w:tcPr>
+          <w:p>
+            <w:pPr>
+              <w:pStyle w:val="Compact"/>
+              <w:widowControl w:val="false"/>
+              <w:suppressAutoHyphens w:val="true"/>
+              <w:spacing w:lineRule="auto" w:line="480" w:before="36" w:after="36"/>
               <w:jc w:val="center"/>
               <w:rPr/>
             </w:pPr>
@@ -5829,7 +5861,7 @@
               <w:pStyle w:val="Compact"/>
               <w:widowControl w:val="false"/>
               <w:suppressAutoHyphens w:val="true"/>
-              <w:spacing w:before="36" w:after="36"/>
+              <w:spacing w:lineRule="auto" w:line="480" w:before="36" w:after="36"/>
               <w:jc w:val="center"/>
               <w:rPr/>
             </w:pPr>
@@ -5858,7 +5890,7 @@
               <w:pStyle w:val="Compact"/>
               <w:widowControl w:val="false"/>
               <w:suppressAutoHyphens w:val="true"/>
-              <w:spacing w:before="36" w:after="36"/>
+              <w:spacing w:lineRule="auto" w:line="480" w:before="36" w:after="36"/>
               <w:jc w:val="left"/>
               <w:rPr/>
             </w:pPr>
@@ -5876,15 +5908,15 @@
         </w:tc>
         <w:tc>
           <w:tcPr>
-            <w:tcW w:w="1707" w:type="dxa"/>
-            <w:tcBorders/>
-          </w:tcPr>
-          <w:p>
-            <w:pPr>
-              <w:pStyle w:val="Compact"/>
-              <w:widowControl w:val="false"/>
-              <w:suppressAutoHyphens w:val="true"/>
-              <w:spacing w:before="36" w:after="36"/>
+            <w:tcW w:w="1706" w:type="dxa"/>
+            <w:tcBorders/>
+          </w:tcPr>
+          <w:p>
+            <w:pPr>
+              <w:pStyle w:val="Compact"/>
+              <w:widowControl w:val="false"/>
+              <w:suppressAutoHyphens w:val="true"/>
+              <w:spacing w:lineRule="auto" w:line="480" w:before="36" w:after="36"/>
               <w:jc w:val="left"/>
               <w:rPr>
                 <w:rFonts w:ascii="Cambria" w:hAnsi="Cambria" w:eastAsia="Cambria" w:cs=""/>
@@ -5915,7 +5947,7 @@
               <w:pStyle w:val="Compact"/>
               <w:widowControl w:val="false"/>
               <w:suppressAutoHyphens w:val="true"/>
-              <w:spacing w:before="36" w:after="36"/>
+              <w:spacing w:lineRule="auto" w:line="480" w:before="36" w:after="36"/>
               <w:jc w:val="left"/>
               <w:rPr>
                 <w:rFonts w:ascii="Cambria" w:hAnsi="Cambria" w:eastAsia="Cambria" w:cs=""/>
@@ -5938,15 +5970,15 @@
         </w:tc>
         <w:tc>
           <w:tcPr>
-            <w:tcW w:w="1794" w:type="dxa"/>
-            <w:tcBorders/>
-          </w:tcPr>
-          <w:p>
-            <w:pPr>
-              <w:pStyle w:val="Compact"/>
-              <w:widowControl w:val="false"/>
-              <w:suppressAutoHyphens w:val="true"/>
-              <w:spacing w:before="36" w:after="36"/>
+            <w:tcW w:w="1795" w:type="dxa"/>
+            <w:tcBorders/>
+          </w:tcPr>
+          <w:p>
+            <w:pPr>
+              <w:pStyle w:val="Compact"/>
+              <w:widowControl w:val="false"/>
+              <w:suppressAutoHyphens w:val="true"/>
+              <w:spacing w:lineRule="auto" w:line="480" w:before="36" w:after="36"/>
               <w:jc w:val="left"/>
               <w:rPr>
                 <w:rFonts w:ascii="Cambria" w:hAnsi="Cambria" w:eastAsia="Cambria" w:cs=""/>
@@ -5977,7 +6009,7 @@
               <w:pStyle w:val="Compact"/>
               <w:widowControl w:val="false"/>
               <w:suppressAutoHyphens w:val="true"/>
-              <w:spacing w:before="36" w:after="36"/>
+              <w:spacing w:lineRule="auto" w:line="480" w:before="36" w:after="36"/>
               <w:jc w:val="center"/>
               <w:rPr/>
             </w:pPr>
@@ -6006,7 +6038,7 @@
               <w:pStyle w:val="Compact"/>
               <w:widowControl w:val="false"/>
               <w:suppressAutoHyphens w:val="true"/>
-              <w:spacing w:before="36" w:after="36"/>
+              <w:spacing w:lineRule="auto" w:line="480" w:before="36" w:after="36"/>
               <w:jc w:val="left"/>
               <w:rPr/>
             </w:pPr>
@@ -6034,15 +6066,15 @@
         </w:tc>
         <w:tc>
           <w:tcPr>
-            <w:tcW w:w="1707" w:type="dxa"/>
-            <w:tcBorders/>
-          </w:tcPr>
-          <w:p>
-            <w:pPr>
-              <w:pStyle w:val="Compact"/>
-              <w:widowControl w:val="false"/>
-              <w:suppressAutoHyphens w:val="true"/>
-              <w:spacing w:before="36" w:after="36"/>
+            <w:tcW w:w="1706" w:type="dxa"/>
+            <w:tcBorders/>
+          </w:tcPr>
+          <w:p>
+            <w:pPr>
+              <w:pStyle w:val="Compact"/>
+              <w:widowControl w:val="false"/>
+              <w:suppressAutoHyphens w:val="true"/>
+              <w:spacing w:lineRule="auto" w:line="480" w:before="36" w:after="36"/>
               <w:jc w:val="center"/>
               <w:rPr/>
             </w:pPr>
@@ -6068,7 +6100,7 @@
               <w:pStyle w:val="Compact"/>
               <w:widowControl w:val="false"/>
               <w:suppressAutoHyphens w:val="true"/>
-              <w:spacing w:before="36" w:after="36"/>
+              <w:spacing w:lineRule="auto" w:line="480" w:before="36" w:after="36"/>
               <w:jc w:val="center"/>
               <w:rPr/>
             </w:pPr>
@@ -6086,15 +6118,15 @@
         </w:tc>
         <w:tc>
           <w:tcPr>
-            <w:tcW w:w="1794" w:type="dxa"/>
-            <w:tcBorders/>
-          </w:tcPr>
-          <w:p>
-            <w:pPr>
-              <w:pStyle w:val="Compact"/>
-              <w:widowControl w:val="false"/>
-              <w:suppressAutoHyphens w:val="true"/>
-              <w:spacing w:before="36" w:after="36"/>
+            <w:tcW w:w="1795" w:type="dxa"/>
+            <w:tcBorders/>
+          </w:tcPr>
+          <w:p>
+            <w:pPr>
+              <w:pStyle w:val="Compact"/>
+              <w:widowControl w:val="false"/>
+              <w:suppressAutoHyphens w:val="true"/>
+              <w:spacing w:lineRule="auto" w:line="480" w:before="36" w:after="36"/>
               <w:jc w:val="center"/>
               <w:rPr/>
             </w:pPr>
@@ -6120,7 +6152,7 @@
               <w:pStyle w:val="Compact"/>
               <w:widowControl w:val="false"/>
               <w:suppressAutoHyphens w:val="true"/>
-              <w:spacing w:before="36" w:after="36"/>
+              <w:spacing w:lineRule="auto" w:line="480" w:before="36" w:after="36"/>
               <w:jc w:val="left"/>
               <w:rPr>
                 <w:rFonts w:ascii="Cambria" w:hAnsi="Cambria" w:eastAsia="Cambria" w:cs=""/>
@@ -6154,7 +6186,7 @@
               <w:pStyle w:val="Compact"/>
               <w:widowControl w:val="false"/>
               <w:suppressAutoHyphens w:val="true"/>
-              <w:spacing w:before="36" w:after="36"/>
+              <w:spacing w:lineRule="auto" w:line="480" w:before="36" w:after="36"/>
               <w:jc w:val="left"/>
               <w:rPr/>
             </w:pPr>
@@ -6182,15 +6214,15 @@
         </w:tc>
         <w:tc>
           <w:tcPr>
-            <w:tcW w:w="1707" w:type="dxa"/>
-            <w:tcBorders/>
-          </w:tcPr>
-          <w:p>
-            <w:pPr>
-              <w:pStyle w:val="Compact"/>
-              <w:widowControl w:val="false"/>
-              <w:suppressAutoHyphens w:val="true"/>
-              <w:spacing w:before="36" w:after="36"/>
+            <w:tcW w:w="1706" w:type="dxa"/>
+            <w:tcBorders/>
+          </w:tcPr>
+          <w:p>
+            <w:pPr>
+              <w:pStyle w:val="Compact"/>
+              <w:widowControl w:val="false"/>
+              <w:suppressAutoHyphens w:val="true"/>
+              <w:spacing w:lineRule="auto" w:line="480" w:before="36" w:after="36"/>
               <w:jc w:val="center"/>
               <w:rPr/>
             </w:pPr>
@@ -6216,7 +6248,7 @@
               <w:pStyle w:val="Compact"/>
               <w:widowControl w:val="false"/>
               <w:suppressAutoHyphens w:val="true"/>
-              <w:spacing w:before="36" w:after="36"/>
+              <w:spacing w:lineRule="auto" w:line="480" w:before="36" w:after="36"/>
               <w:jc w:val="center"/>
               <w:rPr/>
             </w:pPr>
@@ -6234,15 +6266,15 @@
         </w:tc>
         <w:tc>
           <w:tcPr>
-            <w:tcW w:w="1794" w:type="dxa"/>
-            <w:tcBorders/>
-          </w:tcPr>
-          <w:p>
-            <w:pPr>
-              <w:pStyle w:val="Compact"/>
-              <w:widowControl w:val="false"/>
-              <w:suppressAutoHyphens w:val="true"/>
-              <w:spacing w:before="36" w:after="36"/>
+            <w:tcW w:w="1795" w:type="dxa"/>
+            <w:tcBorders/>
+          </w:tcPr>
+          <w:p>
+            <w:pPr>
+              <w:pStyle w:val="Compact"/>
+              <w:widowControl w:val="false"/>
+              <w:suppressAutoHyphens w:val="true"/>
+              <w:spacing w:lineRule="auto" w:line="480" w:before="36" w:after="36"/>
               <w:jc w:val="center"/>
               <w:rPr/>
             </w:pPr>
@@ -6268,7 +6300,7 @@
               <w:pStyle w:val="Compact"/>
               <w:widowControl w:val="false"/>
               <w:suppressAutoHyphens w:val="true"/>
-              <w:spacing w:before="36" w:after="36"/>
+              <w:spacing w:lineRule="auto" w:line="480" w:before="36" w:after="36"/>
               <w:jc w:val="left"/>
               <w:rPr>
                 <w:rFonts w:ascii="Cambria" w:hAnsi="Cambria" w:eastAsia="Cambria" w:cs=""/>
@@ -6302,7 +6334,7 @@
               <w:pStyle w:val="Compact"/>
               <w:widowControl w:val="false"/>
               <w:suppressAutoHyphens w:val="true"/>
-              <w:spacing w:before="36" w:after="36"/>
+              <w:spacing w:lineRule="auto" w:line="480" w:before="36" w:after="36"/>
               <w:jc w:val="left"/>
               <w:rPr/>
             </w:pPr>
@@ -6320,15 +6352,15 @@
         </w:tc>
         <w:tc>
           <w:tcPr>
-            <w:tcW w:w="1707" w:type="dxa"/>
-            <w:tcBorders/>
-          </w:tcPr>
-          <w:p>
-            <w:pPr>
-              <w:pStyle w:val="Compact"/>
-              <w:widowControl w:val="false"/>
-              <w:suppressAutoHyphens w:val="true"/>
-              <w:spacing w:before="36" w:after="36"/>
+            <w:tcW w:w="1706" w:type="dxa"/>
+            <w:tcBorders/>
+          </w:tcPr>
+          <w:p>
+            <w:pPr>
+              <w:pStyle w:val="Compact"/>
+              <w:widowControl w:val="false"/>
+              <w:suppressAutoHyphens w:val="true"/>
+              <w:spacing w:lineRule="auto" w:line="480" w:before="36" w:after="36"/>
               <w:jc w:val="left"/>
               <w:rPr>
                 <w:rFonts w:ascii="Cambria" w:hAnsi="Cambria" w:eastAsia="Cambria" w:cs=""/>
@@ -6359,7 +6391,7 @@
               <w:pStyle w:val="Compact"/>
               <w:widowControl w:val="false"/>
               <w:suppressAutoHyphens w:val="true"/>
-              <w:spacing w:before="36" w:after="36"/>
+              <w:spacing w:lineRule="auto" w:line="480" w:before="36" w:after="36"/>
               <w:jc w:val="left"/>
               <w:rPr>
                 <w:rFonts w:ascii="Cambria" w:hAnsi="Cambria" w:eastAsia="Cambria" w:cs=""/>
@@ -6382,15 +6414,15 @@
         </w:tc>
         <w:tc>
           <w:tcPr>
-            <w:tcW w:w="1794" w:type="dxa"/>
-            <w:tcBorders/>
-          </w:tcPr>
-          <w:p>
-            <w:pPr>
-              <w:pStyle w:val="Compact"/>
-              <w:widowControl w:val="false"/>
-              <w:suppressAutoHyphens w:val="true"/>
-              <w:spacing w:before="36" w:after="36"/>
+            <w:tcW w:w="1795" w:type="dxa"/>
+            <w:tcBorders/>
+          </w:tcPr>
+          <w:p>
+            <w:pPr>
+              <w:pStyle w:val="Compact"/>
+              <w:widowControl w:val="false"/>
+              <w:suppressAutoHyphens w:val="true"/>
+              <w:spacing w:lineRule="auto" w:line="480" w:before="36" w:after="36"/>
               <w:jc w:val="left"/>
               <w:rPr>
                 <w:rFonts w:ascii="Cambria" w:hAnsi="Cambria" w:eastAsia="Cambria" w:cs=""/>
@@ -6421,7 +6453,7 @@
               <w:pStyle w:val="Compact"/>
               <w:widowControl w:val="false"/>
               <w:suppressAutoHyphens w:val="true"/>
-              <w:spacing w:before="36" w:after="36"/>
+              <w:spacing w:lineRule="auto" w:line="480" w:before="36" w:after="36"/>
               <w:jc w:val="center"/>
               <w:rPr/>
             </w:pPr>
@@ -6450,7 +6482,7 @@
               <w:pStyle w:val="Compact"/>
               <w:widowControl w:val="false"/>
               <w:suppressAutoHyphens w:val="true"/>
-              <w:spacing w:before="36" w:after="36"/>
+              <w:spacing w:lineRule="auto" w:line="480" w:before="36" w:after="36"/>
               <w:jc w:val="left"/>
               <w:rPr/>
             </w:pPr>
@@ -6478,15 +6510,15 @@
         </w:tc>
         <w:tc>
           <w:tcPr>
-            <w:tcW w:w="1707" w:type="dxa"/>
-            <w:tcBorders/>
-          </w:tcPr>
-          <w:p>
-            <w:pPr>
-              <w:pStyle w:val="Compact"/>
-              <w:widowControl w:val="false"/>
-              <w:suppressAutoHyphens w:val="true"/>
-              <w:spacing w:before="36" w:after="36"/>
+            <w:tcW w:w="1706" w:type="dxa"/>
+            <w:tcBorders/>
+          </w:tcPr>
+          <w:p>
+            <w:pPr>
+              <w:pStyle w:val="Compact"/>
+              <w:widowControl w:val="false"/>
+              <w:suppressAutoHyphens w:val="true"/>
+              <w:spacing w:lineRule="auto" w:line="480" w:before="36" w:after="36"/>
               <w:jc w:val="center"/>
               <w:rPr/>
             </w:pPr>
@@ -6512,7 +6544,7 @@
               <w:pStyle w:val="Compact"/>
               <w:widowControl w:val="false"/>
               <w:suppressAutoHyphens w:val="true"/>
-              <w:spacing w:before="36" w:after="36"/>
+              <w:spacing w:lineRule="auto" w:line="480" w:before="36" w:after="36"/>
               <w:jc w:val="center"/>
               <w:rPr/>
             </w:pPr>
@@ -6530,15 +6562,15 @@
         </w:tc>
         <w:tc>
           <w:tcPr>
-            <w:tcW w:w="1794" w:type="dxa"/>
-            <w:tcBorders/>
-          </w:tcPr>
-          <w:p>
-            <w:pPr>
-              <w:pStyle w:val="Compact"/>
-              <w:widowControl w:val="false"/>
-              <w:suppressAutoHyphens w:val="true"/>
-              <w:spacing w:before="36" w:after="36"/>
+            <w:tcW w:w="1795" w:type="dxa"/>
+            <w:tcBorders/>
+          </w:tcPr>
+          <w:p>
+            <w:pPr>
+              <w:pStyle w:val="Compact"/>
+              <w:widowControl w:val="false"/>
+              <w:suppressAutoHyphens w:val="true"/>
+              <w:spacing w:lineRule="auto" w:line="480" w:before="36" w:after="36"/>
               <w:jc w:val="center"/>
               <w:rPr/>
             </w:pPr>
@@ -6564,7 +6596,7 @@
               <w:pStyle w:val="Compact"/>
               <w:widowControl w:val="false"/>
               <w:suppressAutoHyphens w:val="true"/>
-              <w:spacing w:before="36" w:after="36"/>
+              <w:spacing w:lineRule="auto" w:line="480" w:before="36" w:after="36"/>
               <w:jc w:val="left"/>
               <w:rPr>
                 <w:rFonts w:ascii="Cambria" w:hAnsi="Cambria" w:eastAsia="Cambria" w:cs=""/>
@@ -6598,7 +6630,7 @@
               <w:pStyle w:val="Compact"/>
               <w:widowControl w:val="false"/>
               <w:suppressAutoHyphens w:val="true"/>
-              <w:spacing w:before="36" w:after="36"/>
+              <w:spacing w:lineRule="auto" w:line="480" w:before="36" w:after="36"/>
               <w:jc w:val="left"/>
               <w:rPr/>
             </w:pPr>
@@ -6626,15 +6658,15 @@
         </w:tc>
         <w:tc>
           <w:tcPr>
-            <w:tcW w:w="1707" w:type="dxa"/>
-            <w:tcBorders/>
-          </w:tcPr>
-          <w:p>
-            <w:pPr>
-              <w:pStyle w:val="Compact"/>
-              <w:widowControl w:val="false"/>
-              <w:suppressAutoHyphens w:val="true"/>
-              <w:spacing w:before="36" w:after="36"/>
+            <w:tcW w:w="1706" w:type="dxa"/>
+            <w:tcBorders/>
+          </w:tcPr>
+          <w:p>
+            <w:pPr>
+              <w:pStyle w:val="Compact"/>
+              <w:widowControl w:val="false"/>
+              <w:suppressAutoHyphens w:val="true"/>
+              <w:spacing w:lineRule="auto" w:line="480" w:before="36" w:after="36"/>
               <w:jc w:val="center"/>
               <w:rPr/>
             </w:pPr>
@@ -6660,7 +6692,7 @@
               <w:pStyle w:val="Compact"/>
               <w:widowControl w:val="false"/>
               <w:suppressAutoHyphens w:val="true"/>
-              <w:spacing w:before="36" w:after="36"/>
+              <w:spacing w:lineRule="auto" w:line="480" w:before="36" w:after="36"/>
               <w:jc w:val="center"/>
               <w:rPr/>
             </w:pPr>
@@ -6678,15 +6710,15 @@
         </w:tc>
         <w:tc>
           <w:tcPr>
-            <w:tcW w:w="1794" w:type="dxa"/>
-            <w:tcBorders/>
-          </w:tcPr>
-          <w:p>
-            <w:pPr>
-              <w:pStyle w:val="Compact"/>
-              <w:widowControl w:val="false"/>
-              <w:suppressAutoHyphens w:val="true"/>
-              <w:spacing w:before="36" w:after="36"/>
+            <w:tcW w:w="1795" w:type="dxa"/>
+            <w:tcBorders/>
+          </w:tcPr>
+          <w:p>
+            <w:pPr>
+              <w:pStyle w:val="Compact"/>
+              <w:widowControl w:val="false"/>
+              <w:suppressAutoHyphens w:val="true"/>
+              <w:spacing w:lineRule="auto" w:line="480" w:before="36" w:after="36"/>
               <w:jc w:val="center"/>
               <w:rPr/>
             </w:pPr>
@@ -6712,7 +6744,7 @@
               <w:pStyle w:val="Compact"/>
               <w:widowControl w:val="false"/>
               <w:suppressAutoHyphens w:val="true"/>
-              <w:spacing w:before="36" w:after="36"/>
+              <w:spacing w:lineRule="auto" w:line="480" w:before="36" w:after="36"/>
               <w:jc w:val="left"/>
               <w:rPr>
                 <w:rFonts w:ascii="Cambria" w:hAnsi="Cambria" w:eastAsia="Cambria" w:cs=""/>
@@ -6746,7 +6778,7 @@
               <w:pStyle w:val="Compact"/>
               <w:widowControl w:val="false"/>
               <w:suppressAutoHyphens w:val="true"/>
-              <w:spacing w:before="36" w:after="36"/>
+              <w:spacing w:lineRule="auto" w:line="480" w:before="36" w:after="36"/>
               <w:jc w:val="left"/>
               <w:rPr/>
             </w:pPr>
@@ -6774,15 +6806,15 @@
         </w:tc>
         <w:tc>
           <w:tcPr>
-            <w:tcW w:w="1707" w:type="dxa"/>
-            <w:tcBorders/>
-          </w:tcPr>
-          <w:p>
-            <w:pPr>
-              <w:pStyle w:val="Compact"/>
-              <w:widowControl w:val="false"/>
-              <w:suppressAutoHyphens w:val="true"/>
-              <w:spacing w:before="36" w:after="36"/>
+            <w:tcW w:w="1706" w:type="dxa"/>
+            <w:tcBorders/>
+          </w:tcPr>
+          <w:p>
+            <w:pPr>
+              <w:pStyle w:val="Compact"/>
+              <w:widowControl w:val="false"/>
+              <w:suppressAutoHyphens w:val="true"/>
+              <w:spacing w:lineRule="auto" w:line="480" w:before="36" w:after="36"/>
               <w:jc w:val="center"/>
               <w:rPr/>
             </w:pPr>
@@ -6808,7 +6840,7 @@
               <w:pStyle w:val="Compact"/>
               <w:widowControl w:val="false"/>
               <w:suppressAutoHyphens w:val="true"/>
-              <w:spacing w:before="36" w:after="36"/>
+              <w:spacing w:lineRule="auto" w:line="480" w:before="36" w:after="36"/>
               <w:jc w:val="center"/>
               <w:rPr/>
             </w:pPr>
@@ -6826,15 +6858,15 @@
         </w:tc>
         <w:tc>
           <w:tcPr>
-            <w:tcW w:w="1794" w:type="dxa"/>
-            <w:tcBorders/>
-          </w:tcPr>
-          <w:p>
-            <w:pPr>
-              <w:pStyle w:val="Compact"/>
-              <w:widowControl w:val="false"/>
-              <w:suppressAutoHyphens w:val="true"/>
-              <w:spacing w:before="36" w:after="36"/>
+            <w:tcW w:w="1795" w:type="dxa"/>
+            <w:tcBorders/>
+          </w:tcPr>
+          <w:p>
+            <w:pPr>
+              <w:pStyle w:val="Compact"/>
+              <w:widowControl w:val="false"/>
+              <w:suppressAutoHyphens w:val="true"/>
+              <w:spacing w:lineRule="auto" w:line="480" w:before="36" w:after="36"/>
               <w:jc w:val="center"/>
               <w:rPr/>
             </w:pPr>
@@ -6860,7 +6892,7 @@
               <w:pStyle w:val="Compact"/>
               <w:widowControl w:val="false"/>
               <w:suppressAutoHyphens w:val="true"/>
-              <w:spacing w:before="36" w:after="36"/>
+              <w:spacing w:lineRule="auto" w:line="480" w:before="36" w:after="36"/>
               <w:jc w:val="left"/>
               <w:rPr>
                 <w:rFonts w:ascii="Cambria" w:hAnsi="Cambria" w:eastAsia="Cambria" w:cs=""/>
@@ -6894,7 +6926,7 @@
               <w:pStyle w:val="Compact"/>
               <w:widowControl w:val="false"/>
               <w:suppressAutoHyphens w:val="true"/>
-              <w:spacing w:before="36" w:after="36"/>
+              <w:spacing w:lineRule="auto" w:line="480" w:before="36" w:after="36"/>
               <w:jc w:val="left"/>
               <w:rPr/>
             </w:pPr>
@@ -6922,15 +6954,15 @@
         </w:tc>
         <w:tc>
           <w:tcPr>
-            <w:tcW w:w="1707" w:type="dxa"/>
-            <w:tcBorders/>
-          </w:tcPr>
-          <w:p>
-            <w:pPr>
-              <w:pStyle w:val="Compact"/>
-              <w:widowControl w:val="false"/>
-              <w:suppressAutoHyphens w:val="true"/>
-              <w:spacing w:before="36" w:after="36"/>
+            <w:tcW w:w="1706" w:type="dxa"/>
+            <w:tcBorders/>
+          </w:tcPr>
+          <w:p>
+            <w:pPr>
+              <w:pStyle w:val="Compact"/>
+              <w:widowControl w:val="false"/>
+              <w:suppressAutoHyphens w:val="true"/>
+              <w:spacing w:lineRule="auto" w:line="480" w:before="36" w:after="36"/>
               <w:jc w:val="center"/>
               <w:rPr/>
             </w:pPr>
@@ -6956,7 +6988,7 @@
               <w:pStyle w:val="Compact"/>
               <w:widowControl w:val="false"/>
               <w:suppressAutoHyphens w:val="true"/>
-              <w:spacing w:before="36" w:after="36"/>
+              <w:spacing w:lineRule="auto" w:line="480" w:before="36" w:after="36"/>
               <w:jc w:val="center"/>
               <w:rPr/>
             </w:pPr>
@@ -6974,15 +7006,15 @@
         </w:tc>
         <w:tc>
           <w:tcPr>
-            <w:tcW w:w="1794" w:type="dxa"/>
-            <w:tcBorders/>
-          </w:tcPr>
-          <w:p>
-            <w:pPr>
-              <w:pStyle w:val="Compact"/>
-              <w:widowControl w:val="false"/>
-              <w:suppressAutoHyphens w:val="true"/>
-              <w:spacing w:before="36" w:after="36"/>
+            <w:tcW w:w="1795" w:type="dxa"/>
+            <w:tcBorders/>
+          </w:tcPr>
+          <w:p>
+            <w:pPr>
+              <w:pStyle w:val="Compact"/>
+              <w:widowControl w:val="false"/>
+              <w:suppressAutoHyphens w:val="true"/>
+              <w:spacing w:lineRule="auto" w:line="480" w:before="36" w:after="36"/>
               <w:jc w:val="center"/>
               <w:rPr/>
             </w:pPr>
@@ -7008,7 +7040,7 @@
               <w:pStyle w:val="Compact"/>
               <w:widowControl w:val="false"/>
               <w:suppressAutoHyphens w:val="true"/>
-              <w:spacing w:before="36" w:after="36"/>
+              <w:spacing w:lineRule="auto" w:line="480" w:before="36" w:after="36"/>
               <w:jc w:val="left"/>
               <w:rPr>
                 <w:rFonts w:ascii="Cambria" w:hAnsi="Cambria" w:eastAsia="Cambria" w:cs=""/>
@@ -7042,7 +7074,7 @@
               <w:pStyle w:val="Compact"/>
               <w:widowControl w:val="false"/>
               <w:suppressAutoHyphens w:val="true"/>
-              <w:spacing w:before="36" w:after="36"/>
+              <w:spacing w:lineRule="auto" w:line="480" w:before="36" w:after="36"/>
               <w:jc w:val="left"/>
               <w:rPr/>
             </w:pPr>
@@ -7070,15 +7102,15 @@
         </w:tc>
         <w:tc>
           <w:tcPr>
-            <w:tcW w:w="1707" w:type="dxa"/>
-            <w:tcBorders/>
-          </w:tcPr>
-          <w:p>
-            <w:pPr>
-              <w:pStyle w:val="Compact"/>
-              <w:widowControl w:val="false"/>
-              <w:suppressAutoHyphens w:val="true"/>
-              <w:spacing w:before="36" w:after="36"/>
+            <w:tcW w:w="1706" w:type="dxa"/>
+            <w:tcBorders/>
+          </w:tcPr>
+          <w:p>
+            <w:pPr>
+              <w:pStyle w:val="Compact"/>
+              <w:widowControl w:val="false"/>
+              <w:suppressAutoHyphens w:val="true"/>
+              <w:spacing w:lineRule="auto" w:line="480" w:before="36" w:after="36"/>
               <w:jc w:val="center"/>
               <w:rPr/>
             </w:pPr>
@@ -7104,7 +7136,7 @@
               <w:pStyle w:val="Compact"/>
               <w:widowControl w:val="false"/>
               <w:suppressAutoHyphens w:val="true"/>
-              <w:spacing w:before="36" w:after="36"/>
+              <w:spacing w:lineRule="auto" w:line="480" w:before="36" w:after="36"/>
               <w:jc w:val="center"/>
               <w:rPr/>
             </w:pPr>
@@ -7122,15 +7154,15 @@
         </w:tc>
         <w:tc>
           <w:tcPr>
-            <w:tcW w:w="1794" w:type="dxa"/>
-            <w:tcBorders/>
-          </w:tcPr>
-          <w:p>
-            <w:pPr>
-              <w:pStyle w:val="Compact"/>
-              <w:widowControl w:val="false"/>
-              <w:suppressAutoHyphens w:val="true"/>
-              <w:spacing w:before="36" w:after="36"/>
+            <w:tcW w:w="1795" w:type="dxa"/>
+            <w:tcBorders/>
+          </w:tcPr>
+          <w:p>
+            <w:pPr>
+              <w:pStyle w:val="Compact"/>
+              <w:widowControl w:val="false"/>
+              <w:suppressAutoHyphens w:val="true"/>
+              <w:spacing w:lineRule="auto" w:line="480" w:before="36" w:after="36"/>
               <w:jc w:val="center"/>
               <w:rPr/>
             </w:pPr>
@@ -7156,7 +7188,7 @@
               <w:pStyle w:val="Compact"/>
               <w:widowControl w:val="false"/>
               <w:suppressAutoHyphens w:val="true"/>
-              <w:spacing w:before="36" w:after="36"/>
+              <w:spacing w:lineRule="auto" w:line="480" w:before="36" w:after="36"/>
               <w:jc w:val="left"/>
               <w:rPr>
                 <w:rFonts w:ascii="Cambria" w:hAnsi="Cambria" w:eastAsia="Cambria" w:cs=""/>
@@ -7190,7 +7222,7 @@
               <w:pStyle w:val="Compact"/>
               <w:widowControl w:val="false"/>
               <w:suppressAutoHyphens w:val="true"/>
-              <w:spacing w:before="36" w:after="36"/>
+              <w:spacing w:lineRule="auto" w:line="480" w:before="36" w:after="36"/>
               <w:jc w:val="left"/>
               <w:rPr/>
             </w:pPr>
@@ -7218,15 +7250,15 @@
         </w:tc>
         <w:tc>
           <w:tcPr>
-            <w:tcW w:w="1707" w:type="dxa"/>
-            <w:tcBorders/>
-          </w:tcPr>
-          <w:p>
-            <w:pPr>
-              <w:pStyle w:val="Compact"/>
-              <w:widowControl w:val="false"/>
-              <w:suppressAutoHyphens w:val="true"/>
-              <w:spacing w:before="36" w:after="36"/>
+            <w:tcW w:w="1706" w:type="dxa"/>
+            <w:tcBorders/>
+          </w:tcPr>
+          <w:p>
+            <w:pPr>
+              <w:pStyle w:val="Compact"/>
+              <w:widowControl w:val="false"/>
+              <w:suppressAutoHyphens w:val="true"/>
+              <w:spacing w:lineRule="auto" w:line="480" w:before="36" w:after="36"/>
               <w:jc w:val="center"/>
               <w:rPr/>
             </w:pPr>
@@ -7252,7 +7284,7 @@
               <w:pStyle w:val="Compact"/>
               <w:widowControl w:val="false"/>
               <w:suppressAutoHyphens w:val="true"/>
-              <w:spacing w:before="36" w:after="36"/>
+              <w:spacing w:lineRule="auto" w:line="480" w:before="36" w:after="36"/>
               <w:jc w:val="center"/>
               <w:rPr/>
             </w:pPr>
@@ -7270,15 +7302,15 @@
         </w:tc>
         <w:tc>
           <w:tcPr>
-            <w:tcW w:w="1794" w:type="dxa"/>
-            <w:tcBorders/>
-          </w:tcPr>
-          <w:p>
-            <w:pPr>
-              <w:pStyle w:val="Compact"/>
-              <w:widowControl w:val="false"/>
-              <w:suppressAutoHyphens w:val="true"/>
-              <w:spacing w:before="36" w:after="36"/>
+            <w:tcW w:w="1795" w:type="dxa"/>
+            <w:tcBorders/>
+          </w:tcPr>
+          <w:p>
+            <w:pPr>
+              <w:pStyle w:val="Compact"/>
+              <w:widowControl w:val="false"/>
+              <w:suppressAutoHyphens w:val="true"/>
+              <w:spacing w:lineRule="auto" w:line="480" w:before="36" w:after="36"/>
               <w:jc w:val="center"/>
               <w:rPr/>
             </w:pPr>
@@ -7304,7 +7336,7 @@
               <w:pStyle w:val="Compact"/>
               <w:widowControl w:val="false"/>
               <w:suppressAutoHyphens w:val="true"/>
-              <w:spacing w:before="36" w:after="36"/>
+              <w:spacing w:lineRule="auto" w:line="480" w:before="36" w:after="36"/>
               <w:jc w:val="left"/>
               <w:rPr>
                 <w:rFonts w:ascii="Cambria" w:hAnsi="Cambria" w:eastAsia="Cambria" w:cs=""/>
@@ -7338,7 +7370,7 @@
               <w:pStyle w:val="Compact"/>
               <w:widowControl w:val="false"/>
               <w:suppressAutoHyphens w:val="true"/>
-              <w:spacing w:before="36" w:after="36"/>
+              <w:spacing w:lineRule="auto" w:line="480" w:before="36" w:after="36"/>
               <w:jc w:val="left"/>
               <w:rPr/>
             </w:pPr>
@@ -7366,15 +7398,15 @@
         </w:tc>
         <w:tc>
           <w:tcPr>
-            <w:tcW w:w="1707" w:type="dxa"/>
-            <w:tcBorders/>
-          </w:tcPr>
-          <w:p>
-            <w:pPr>
-              <w:pStyle w:val="Compact"/>
-              <w:widowControl w:val="false"/>
-              <w:suppressAutoHyphens w:val="true"/>
-              <w:spacing w:before="36" w:after="36"/>
+            <w:tcW w:w="1706" w:type="dxa"/>
+            <w:tcBorders/>
+          </w:tcPr>
+          <w:p>
+            <w:pPr>
+              <w:pStyle w:val="Compact"/>
+              <w:widowControl w:val="false"/>
+              <w:suppressAutoHyphens w:val="true"/>
+              <w:spacing w:lineRule="auto" w:line="480" w:before="36" w:after="36"/>
               <w:jc w:val="center"/>
               <w:rPr/>
             </w:pPr>
@@ -7400,7 +7432,7 @@
               <w:pStyle w:val="Compact"/>
               <w:widowControl w:val="false"/>
               <w:suppressAutoHyphens w:val="true"/>
-              <w:spacing w:before="36" w:after="36"/>
+              <w:spacing w:lineRule="auto" w:line="480" w:before="36" w:after="36"/>
               <w:jc w:val="center"/>
               <w:rPr/>
             </w:pPr>
@@ -7418,15 +7450,15 @@
         </w:tc>
         <w:tc>
           <w:tcPr>
-            <w:tcW w:w="1794" w:type="dxa"/>
-            <w:tcBorders/>
-          </w:tcPr>
-          <w:p>
-            <w:pPr>
-              <w:pStyle w:val="Compact"/>
-              <w:widowControl w:val="false"/>
-              <w:suppressAutoHyphens w:val="true"/>
-              <w:spacing w:before="36" w:after="36"/>
+            <w:tcW w:w="1795" w:type="dxa"/>
+            <w:tcBorders/>
+          </w:tcPr>
+          <w:p>
+            <w:pPr>
+              <w:pStyle w:val="Compact"/>
+              <w:widowControl w:val="false"/>
+              <w:suppressAutoHyphens w:val="true"/>
+              <w:spacing w:lineRule="auto" w:line="480" w:before="36" w:after="36"/>
               <w:jc w:val="center"/>
               <w:rPr/>
             </w:pPr>
@@ -7452,7 +7484,7 @@
               <w:pStyle w:val="Compact"/>
               <w:widowControl w:val="false"/>
               <w:suppressAutoHyphens w:val="true"/>
-              <w:spacing w:before="36" w:after="36"/>
+              <w:spacing w:lineRule="auto" w:line="480" w:before="36" w:after="36"/>
               <w:jc w:val="left"/>
               <w:rPr>
                 <w:rFonts w:ascii="Cambria" w:hAnsi="Cambria" w:eastAsia="Cambria" w:cs=""/>
@@ -7486,7 +7518,7 @@
               <w:pStyle w:val="Compact"/>
               <w:widowControl w:val="false"/>
               <w:suppressAutoHyphens w:val="true"/>
-              <w:spacing w:before="36" w:after="36"/>
+              <w:spacing w:lineRule="auto" w:line="480" w:before="36" w:after="36"/>
               <w:jc w:val="left"/>
               <w:rPr/>
             </w:pPr>
@@ -7514,15 +7546,15 @@
         </w:tc>
         <w:tc>
           <w:tcPr>
-            <w:tcW w:w="1707" w:type="dxa"/>
-            <w:tcBorders/>
-          </w:tcPr>
-          <w:p>
-            <w:pPr>
-              <w:pStyle w:val="Compact"/>
-              <w:widowControl w:val="false"/>
-              <w:suppressAutoHyphens w:val="true"/>
-              <w:spacing w:before="36" w:after="36"/>
+            <w:tcW w:w="1706" w:type="dxa"/>
+            <w:tcBorders/>
+          </w:tcPr>
+          <w:p>
+            <w:pPr>
+              <w:pStyle w:val="Compact"/>
+              <w:widowControl w:val="false"/>
+              <w:suppressAutoHyphens w:val="true"/>
+              <w:spacing w:lineRule="auto" w:line="480" w:before="36" w:after="36"/>
               <w:jc w:val="center"/>
               <w:rPr/>
             </w:pPr>
@@ -7548,7 +7580,7 @@
               <w:pStyle w:val="Compact"/>
               <w:widowControl w:val="false"/>
               <w:suppressAutoHyphens w:val="true"/>
-              <w:spacing w:before="36" w:after="36"/>
+              <w:spacing w:lineRule="auto" w:line="480" w:before="36" w:after="36"/>
               <w:jc w:val="center"/>
               <w:rPr/>
             </w:pPr>
@@ -7566,15 +7598,15 @@
         </w:tc>
         <w:tc>
           <w:tcPr>
-            <w:tcW w:w="1794" w:type="dxa"/>
-            <w:tcBorders/>
-          </w:tcPr>
-          <w:p>
-            <w:pPr>
-              <w:pStyle w:val="Compact"/>
-              <w:widowControl w:val="false"/>
-              <w:suppressAutoHyphens w:val="true"/>
-              <w:spacing w:before="36" w:after="36"/>
+            <w:tcW w:w="1795" w:type="dxa"/>
+            <w:tcBorders/>
+          </w:tcPr>
+          <w:p>
+            <w:pPr>
+              <w:pStyle w:val="Compact"/>
+              <w:widowControl w:val="false"/>
+              <w:suppressAutoHyphens w:val="true"/>
+              <w:spacing w:lineRule="auto" w:line="480" w:before="36" w:after="36"/>
               <w:jc w:val="center"/>
               <w:rPr/>
             </w:pPr>
@@ -7600,7 +7632,7 @@
               <w:pStyle w:val="Compact"/>
               <w:widowControl w:val="false"/>
               <w:suppressAutoHyphens w:val="true"/>
-              <w:spacing w:before="36" w:after="36"/>
+              <w:spacing w:lineRule="auto" w:line="480" w:before="36" w:after="36"/>
               <w:jc w:val="left"/>
               <w:rPr>
                 <w:rFonts w:ascii="Cambria" w:hAnsi="Cambria" w:eastAsia="Cambria" w:cs=""/>
@@ -7634,7 +7666,7 @@
               <w:pStyle w:val="Compact"/>
               <w:widowControl w:val="false"/>
               <w:suppressAutoHyphens w:val="true"/>
-              <w:spacing w:before="36" w:after="36"/>
+              <w:spacing w:lineRule="auto" w:line="480" w:before="36" w:after="36"/>
               <w:jc w:val="left"/>
               <w:rPr/>
             </w:pPr>
@@ -7662,15 +7694,15 @@
         </w:tc>
         <w:tc>
           <w:tcPr>
-            <w:tcW w:w="1707" w:type="dxa"/>
-            <w:tcBorders/>
-          </w:tcPr>
-          <w:p>
-            <w:pPr>
-              <w:pStyle w:val="Compact"/>
-              <w:widowControl w:val="false"/>
-              <w:suppressAutoHyphens w:val="true"/>
-              <w:spacing w:before="36" w:after="36"/>
+            <w:tcW w:w="1706" w:type="dxa"/>
+            <w:tcBorders/>
+          </w:tcPr>
+          <w:p>
+            <w:pPr>
+              <w:pStyle w:val="Compact"/>
+              <w:widowControl w:val="false"/>
+              <w:suppressAutoHyphens w:val="true"/>
+              <w:spacing w:lineRule="auto" w:line="480" w:before="36" w:after="36"/>
               <w:jc w:val="center"/>
               <w:rPr/>
             </w:pPr>
@@ -7696,7 +7728,7 @@
               <w:pStyle w:val="Compact"/>
               <w:widowControl w:val="false"/>
               <w:suppressAutoHyphens w:val="true"/>
-              <w:spacing w:before="36" w:after="36"/>
+              <w:spacing w:lineRule="auto" w:line="480" w:before="36" w:after="36"/>
               <w:jc w:val="center"/>
               <w:rPr/>
             </w:pPr>
@@ -7714,15 +7746,15 @@
         </w:tc>
         <w:tc>
           <w:tcPr>
-            <w:tcW w:w="1794" w:type="dxa"/>
-            <w:tcBorders/>
-          </w:tcPr>
-          <w:p>
-            <w:pPr>
-              <w:pStyle w:val="Compact"/>
-              <w:widowControl w:val="false"/>
-              <w:suppressAutoHyphens w:val="true"/>
-              <w:spacing w:before="36" w:after="36"/>
+            <w:tcW w:w="1795" w:type="dxa"/>
+            <w:tcBorders/>
+          </w:tcPr>
+          <w:p>
+            <w:pPr>
+              <w:pStyle w:val="Compact"/>
+              <w:widowControl w:val="false"/>
+              <w:suppressAutoHyphens w:val="true"/>
+              <w:spacing w:lineRule="auto" w:line="480" w:before="36" w:after="36"/>
               <w:jc w:val="center"/>
               <w:rPr/>
             </w:pPr>
@@ -7748,7 +7780,7 @@
               <w:pStyle w:val="Compact"/>
               <w:widowControl w:val="false"/>
               <w:suppressAutoHyphens w:val="true"/>
-              <w:spacing w:before="36" w:after="36"/>
+              <w:spacing w:lineRule="auto" w:line="480" w:before="36" w:after="36"/>
               <w:jc w:val="left"/>
               <w:rPr>
                 <w:rFonts w:ascii="Cambria" w:hAnsi="Cambria" w:eastAsia="Cambria" w:cs=""/>
@@ -7782,7 +7814,7 @@
               <w:pStyle w:val="Compact"/>
               <w:widowControl w:val="false"/>
               <w:suppressAutoHyphens w:val="true"/>
-              <w:spacing w:before="36" w:after="36"/>
+              <w:spacing w:lineRule="auto" w:line="480" w:before="36" w:after="36"/>
               <w:jc w:val="left"/>
               <w:rPr/>
             </w:pPr>
@@ -7810,15 +7842,15 @@
         </w:tc>
         <w:tc>
           <w:tcPr>
-            <w:tcW w:w="1707" w:type="dxa"/>
-            <w:tcBorders/>
-          </w:tcPr>
-          <w:p>
-            <w:pPr>
-              <w:pStyle w:val="Compact"/>
-              <w:widowControl w:val="false"/>
-              <w:suppressAutoHyphens w:val="true"/>
-              <w:spacing w:before="36" w:after="36"/>
+            <w:tcW w:w="1706" w:type="dxa"/>
+            <w:tcBorders/>
+          </w:tcPr>
+          <w:p>
+            <w:pPr>
+              <w:pStyle w:val="Compact"/>
+              <w:widowControl w:val="false"/>
+              <w:suppressAutoHyphens w:val="true"/>
+              <w:spacing w:lineRule="auto" w:line="480" w:before="36" w:after="36"/>
               <w:jc w:val="center"/>
               <w:rPr/>
             </w:pPr>
@@ -7844,7 +7876,7 @@
               <w:pStyle w:val="Compact"/>
               <w:widowControl w:val="false"/>
               <w:suppressAutoHyphens w:val="true"/>
-              <w:spacing w:before="36" w:after="36"/>
+              <w:spacing w:lineRule="auto" w:line="480" w:before="36" w:after="36"/>
               <w:jc w:val="center"/>
               <w:rPr/>
             </w:pPr>
@@ -7862,15 +7894,15 @@
         </w:tc>
         <w:tc>
           <w:tcPr>
-            <w:tcW w:w="1794" w:type="dxa"/>
-            <w:tcBorders/>
-          </w:tcPr>
-          <w:p>
-            <w:pPr>
-              <w:pStyle w:val="Compact"/>
-              <w:widowControl w:val="false"/>
-              <w:suppressAutoHyphens w:val="true"/>
-              <w:spacing w:before="36" w:after="36"/>
+            <w:tcW w:w="1795" w:type="dxa"/>
+            <w:tcBorders/>
+          </w:tcPr>
+          <w:p>
+            <w:pPr>
+              <w:pStyle w:val="Compact"/>
+              <w:widowControl w:val="false"/>
+              <w:suppressAutoHyphens w:val="true"/>
+              <w:spacing w:lineRule="auto" w:line="480" w:before="36" w:after="36"/>
               <w:jc w:val="center"/>
               <w:rPr/>
             </w:pPr>
@@ -7896,7 +7928,7 @@
               <w:pStyle w:val="Compact"/>
               <w:widowControl w:val="false"/>
               <w:suppressAutoHyphens w:val="true"/>
-              <w:spacing w:before="36" w:after="36"/>
+              <w:spacing w:lineRule="auto" w:line="480" w:before="36" w:after="36"/>
               <w:jc w:val="left"/>
               <w:rPr>
                 <w:rFonts w:ascii="Cambria" w:hAnsi="Cambria" w:eastAsia="Cambria" w:cs=""/>
@@ -7930,7 +7962,7 @@
               <w:pStyle w:val="Compact"/>
               <w:widowControl w:val="false"/>
               <w:suppressAutoHyphens w:val="true"/>
-              <w:spacing w:before="36" w:after="36"/>
+              <w:spacing w:lineRule="auto" w:line="480" w:before="36" w:after="36"/>
               <w:jc w:val="left"/>
               <w:rPr/>
             </w:pPr>
@@ -7948,15 +7980,15 @@
         </w:tc>
         <w:tc>
           <w:tcPr>
-            <w:tcW w:w="1707" w:type="dxa"/>
-            <w:tcBorders/>
-          </w:tcPr>
-          <w:p>
-            <w:pPr>
-              <w:pStyle w:val="Compact"/>
-              <w:widowControl w:val="false"/>
-              <w:suppressAutoHyphens w:val="true"/>
-              <w:spacing w:before="36" w:after="36"/>
+            <w:tcW w:w="1706" w:type="dxa"/>
+            <w:tcBorders/>
+          </w:tcPr>
+          <w:p>
+            <w:pPr>
+              <w:pStyle w:val="Compact"/>
+              <w:widowControl w:val="false"/>
+              <w:suppressAutoHyphens w:val="true"/>
+              <w:spacing w:lineRule="auto" w:line="480" w:before="36" w:after="36"/>
               <w:jc w:val="center"/>
               <w:rPr/>
             </w:pPr>
@@ -7982,7 +8014,7 @@
               <w:pStyle w:val="Compact"/>
               <w:widowControl w:val="false"/>
               <w:suppressAutoHyphens w:val="true"/>
-              <w:spacing w:before="36" w:after="36"/>
+              <w:spacing w:lineRule="auto" w:line="480" w:before="36" w:after="36"/>
               <w:jc w:val="center"/>
               <w:rPr/>
             </w:pPr>
@@ -8000,15 +8032,15 @@
         </w:tc>
         <w:tc>
           <w:tcPr>
-            <w:tcW w:w="1794" w:type="dxa"/>
-            <w:tcBorders/>
-          </w:tcPr>
-          <w:p>
-            <w:pPr>
-              <w:pStyle w:val="Compact"/>
-              <w:widowControl w:val="false"/>
-              <w:suppressAutoHyphens w:val="true"/>
-              <w:spacing w:before="36" w:after="36"/>
+            <w:tcW w:w="1795" w:type="dxa"/>
+            <w:tcBorders/>
+          </w:tcPr>
+          <w:p>
+            <w:pPr>
+              <w:pStyle w:val="Compact"/>
+              <w:widowControl w:val="false"/>
+              <w:suppressAutoHyphens w:val="true"/>
+              <w:spacing w:lineRule="auto" w:line="480" w:before="36" w:after="36"/>
               <w:jc w:val="center"/>
               <w:rPr/>
             </w:pPr>
@@ -8034,7 +8066,7 @@
               <w:pStyle w:val="Compact"/>
               <w:widowControl w:val="false"/>
               <w:suppressAutoHyphens w:val="true"/>
-              <w:spacing w:before="36" w:after="36"/>
+              <w:spacing w:lineRule="auto" w:line="480" w:before="36" w:after="36"/>
               <w:jc w:val="center"/>
               <w:rPr/>
             </w:pPr>
@@ -8063,7 +8095,7 @@
               <w:pStyle w:val="Compact"/>
               <w:widowControl w:val="false"/>
               <w:suppressAutoHyphens w:val="true"/>
-              <w:spacing w:before="36" w:after="36"/>
+              <w:spacing w:lineRule="auto" w:line="480" w:before="36" w:after="36"/>
               <w:jc w:val="left"/>
               <w:rPr/>
             </w:pPr>
@@ -8081,15 +8113,15 @@
         </w:tc>
         <w:tc>
           <w:tcPr>
-            <w:tcW w:w="1707" w:type="dxa"/>
-            <w:tcBorders/>
-          </w:tcPr>
-          <w:p>
-            <w:pPr>
-              <w:pStyle w:val="Compact"/>
-              <w:widowControl w:val="false"/>
-              <w:suppressAutoHyphens w:val="true"/>
-              <w:spacing w:before="36" w:after="36"/>
+            <w:tcW w:w="1706" w:type="dxa"/>
+            <w:tcBorders/>
+          </w:tcPr>
+          <w:p>
+            <w:pPr>
+              <w:pStyle w:val="Compact"/>
+              <w:widowControl w:val="false"/>
+              <w:suppressAutoHyphens w:val="true"/>
+              <w:spacing w:lineRule="auto" w:line="480" w:before="36" w:after="36"/>
               <w:jc w:val="center"/>
               <w:rPr/>
             </w:pPr>
@@ -8115,7 +8147,7 @@
               <w:pStyle w:val="Compact"/>
               <w:widowControl w:val="false"/>
               <w:suppressAutoHyphens w:val="true"/>
-              <w:spacing w:before="36" w:after="36"/>
+              <w:spacing w:lineRule="auto" w:line="480" w:before="36" w:after="36"/>
               <w:jc w:val="center"/>
               <w:rPr/>
             </w:pPr>
@@ -8133,15 +8165,15 @@
         </w:tc>
         <w:tc>
           <w:tcPr>
-            <w:tcW w:w="1794" w:type="dxa"/>
-            <w:tcBorders/>
-          </w:tcPr>
-          <w:p>
-            <w:pPr>
-              <w:pStyle w:val="Compact"/>
-              <w:widowControl w:val="false"/>
-              <w:suppressAutoHyphens w:val="true"/>
-              <w:spacing w:before="36" w:after="36"/>
+            <w:tcW w:w="1795" w:type="dxa"/>
+            <w:tcBorders/>
+          </w:tcPr>
+          <w:p>
+            <w:pPr>
+              <w:pStyle w:val="Compact"/>
+              <w:widowControl w:val="false"/>
+              <w:suppressAutoHyphens w:val="true"/>
+              <w:spacing w:lineRule="auto" w:line="480" w:before="36" w:after="36"/>
               <w:jc w:val="center"/>
               <w:rPr/>
             </w:pPr>
@@ -8167,7 +8199,7 @@
               <w:pStyle w:val="Compact"/>
               <w:widowControl w:val="false"/>
               <w:suppressAutoHyphens w:val="true"/>
-              <w:spacing w:before="36" w:after="36"/>
+              <w:spacing w:lineRule="auto" w:line="480" w:before="36" w:after="36"/>
               <w:jc w:val="center"/>
               <w:rPr/>
             </w:pPr>
@@ -8196,7 +8228,7 @@
               <w:pStyle w:val="Compact"/>
               <w:widowControl w:val="false"/>
               <w:suppressAutoHyphens w:val="true"/>
-              <w:spacing w:before="36" w:after="36"/>
+              <w:spacing w:lineRule="auto" w:line="480" w:before="36" w:after="36"/>
               <w:jc w:val="left"/>
               <w:rPr/>
             </w:pPr>
@@ -8214,15 +8246,15 @@
         </w:tc>
         <w:tc>
           <w:tcPr>
-            <w:tcW w:w="1707" w:type="dxa"/>
-            <w:tcBorders/>
-          </w:tcPr>
-          <w:p>
-            <w:pPr>
-              <w:pStyle w:val="Compact"/>
-              <w:widowControl w:val="false"/>
-              <w:suppressAutoHyphens w:val="true"/>
-              <w:spacing w:before="36" w:after="36"/>
+            <w:tcW w:w="1706" w:type="dxa"/>
+            <w:tcBorders/>
+          </w:tcPr>
+          <w:p>
+            <w:pPr>
+              <w:pStyle w:val="Compact"/>
+              <w:widowControl w:val="false"/>
+              <w:suppressAutoHyphens w:val="true"/>
+              <w:spacing w:lineRule="auto" w:line="480" w:before="36" w:after="36"/>
               <w:jc w:val="center"/>
               <w:rPr/>
             </w:pPr>
@@ -8248,7 +8280,7 @@
               <w:pStyle w:val="Compact"/>
               <w:widowControl w:val="false"/>
               <w:suppressAutoHyphens w:val="true"/>
-              <w:spacing w:before="36" w:after="36"/>
+              <w:spacing w:lineRule="auto" w:line="480" w:before="36" w:after="36"/>
               <w:jc w:val="center"/>
               <w:rPr/>
             </w:pPr>
@@ -8266,15 +8298,15 @@
         </w:tc>
         <w:tc>
           <w:tcPr>
-            <w:tcW w:w="1794" w:type="dxa"/>
-            <w:tcBorders/>
-          </w:tcPr>
-          <w:p>
-            <w:pPr>
-              <w:pStyle w:val="Compact"/>
-              <w:widowControl w:val="false"/>
-              <w:suppressAutoHyphens w:val="true"/>
-              <w:spacing w:before="36" w:after="36"/>
+            <w:tcW w:w="1795" w:type="dxa"/>
+            <w:tcBorders/>
+          </w:tcPr>
+          <w:p>
+            <w:pPr>
+              <w:pStyle w:val="Compact"/>
+              <w:widowControl w:val="false"/>
+              <w:suppressAutoHyphens w:val="true"/>
+              <w:spacing w:lineRule="auto" w:line="480" w:before="36" w:after="36"/>
               <w:jc w:val="center"/>
               <w:rPr/>
             </w:pPr>
@@ -8300,7 +8332,7 @@
               <w:pStyle w:val="Compact"/>
               <w:widowControl w:val="false"/>
               <w:suppressAutoHyphens w:val="true"/>
-              <w:spacing w:before="36" w:after="36"/>
+              <w:spacing w:lineRule="auto" w:line="480" w:before="36" w:after="36"/>
               <w:jc w:val="center"/>
               <w:rPr/>
             </w:pPr>
@@ -8329,7 +8361,7 @@
               <w:pStyle w:val="Compact"/>
               <w:widowControl w:val="false"/>
               <w:suppressAutoHyphens w:val="true"/>
-              <w:spacing w:before="36" w:after="36"/>
+              <w:spacing w:lineRule="auto" w:line="480" w:before="36" w:after="36"/>
               <w:jc w:val="left"/>
               <w:rPr/>
             </w:pPr>
@@ -8347,15 +8379,15 @@
         </w:tc>
         <w:tc>
           <w:tcPr>
-            <w:tcW w:w="1707" w:type="dxa"/>
-            <w:tcBorders/>
-          </w:tcPr>
-          <w:p>
-            <w:pPr>
-              <w:pStyle w:val="Compact"/>
-              <w:widowControl w:val="false"/>
-              <w:suppressAutoHyphens w:val="true"/>
-              <w:spacing w:before="36" w:after="36"/>
+            <w:tcW w:w="1706" w:type="dxa"/>
+            <w:tcBorders/>
+          </w:tcPr>
+          <w:p>
+            <w:pPr>
+              <w:pStyle w:val="Compact"/>
+              <w:widowControl w:val="false"/>
+              <w:suppressAutoHyphens w:val="true"/>
+              <w:spacing w:lineRule="auto" w:line="480" w:before="36" w:after="36"/>
               <w:jc w:val="center"/>
               <w:rPr/>
             </w:pPr>
@@ -8381,7 +8413,7 @@
               <w:pStyle w:val="Compact"/>
               <w:widowControl w:val="false"/>
               <w:suppressAutoHyphens w:val="true"/>
-              <w:spacing w:before="36" w:after="36"/>
+              <w:spacing w:lineRule="auto" w:line="480" w:before="36" w:after="36"/>
               <w:jc w:val="center"/>
               <w:rPr/>
             </w:pPr>
@@ -8399,15 +8431,15 @@
         </w:tc>
         <w:tc>
           <w:tcPr>
-            <w:tcW w:w="1794" w:type="dxa"/>
-            <w:tcBorders/>
-          </w:tcPr>
-          <w:p>
-            <w:pPr>
-              <w:pStyle w:val="Compact"/>
-              <w:widowControl w:val="false"/>
-              <w:suppressAutoHyphens w:val="true"/>
-              <w:spacing w:before="36" w:after="36"/>
+            <w:tcW w:w="1795" w:type="dxa"/>
+            <w:tcBorders/>
+          </w:tcPr>
+          <w:p>
+            <w:pPr>
+              <w:pStyle w:val="Compact"/>
+              <w:widowControl w:val="false"/>
+              <w:suppressAutoHyphens w:val="true"/>
+              <w:spacing w:lineRule="auto" w:line="480" w:before="36" w:after="36"/>
               <w:jc w:val="center"/>
               <w:rPr/>
             </w:pPr>
@@ -8433,7 +8465,7 @@
               <w:pStyle w:val="Compact"/>
               <w:widowControl w:val="false"/>
               <w:suppressAutoHyphens w:val="true"/>
-              <w:spacing w:before="36" w:after="36"/>
+              <w:spacing w:lineRule="auto" w:line="480" w:before="36" w:after="36"/>
               <w:jc w:val="center"/>
               <w:rPr/>
             </w:pPr>
@@ -8462,7 +8494,7 @@
               <w:pStyle w:val="Compact"/>
               <w:widowControl w:val="false"/>
               <w:suppressAutoHyphens w:val="true"/>
-              <w:spacing w:before="36" w:after="36"/>
+              <w:spacing w:lineRule="auto" w:line="480" w:before="36" w:after="36"/>
               <w:jc w:val="left"/>
               <w:rPr/>
             </w:pPr>
@@ -8480,15 +8512,15 @@
         </w:tc>
         <w:tc>
           <w:tcPr>
-            <w:tcW w:w="1707" w:type="dxa"/>
-            <w:tcBorders/>
-          </w:tcPr>
-          <w:p>
-            <w:pPr>
-              <w:pStyle w:val="Compact"/>
-              <w:widowControl w:val="false"/>
-              <w:suppressAutoHyphens w:val="true"/>
-              <w:spacing w:before="36" w:after="36"/>
+            <w:tcW w:w="1706" w:type="dxa"/>
+            <w:tcBorders/>
+          </w:tcPr>
+          <w:p>
+            <w:pPr>
+              <w:pStyle w:val="Compact"/>
+              <w:widowControl w:val="false"/>
+              <w:suppressAutoHyphens w:val="true"/>
+              <w:spacing w:lineRule="auto" w:line="480" w:before="36" w:after="36"/>
               <w:jc w:val="left"/>
               <w:rPr>
                 <w:rFonts w:ascii="Cambria" w:hAnsi="Cambria" w:eastAsia="Cambria" w:cs=""/>
@@ -8519,7 +8551,7 @@
               <w:pStyle w:val="Compact"/>
               <w:widowControl w:val="false"/>
               <w:suppressAutoHyphens w:val="true"/>
-              <w:spacing w:before="36" w:after="36"/>
+              <w:spacing w:lineRule="auto" w:line="480" w:before="36" w:after="36"/>
               <w:jc w:val="left"/>
               <w:rPr>
                 <w:rFonts w:ascii="Cambria" w:hAnsi="Cambria" w:eastAsia="Cambria" w:cs=""/>
@@ -8542,15 +8574,15 @@
         </w:tc>
         <w:tc>
           <w:tcPr>
-            <w:tcW w:w="1794" w:type="dxa"/>
-            <w:tcBorders/>
-          </w:tcPr>
-          <w:p>
-            <w:pPr>
-              <w:pStyle w:val="Compact"/>
-              <w:widowControl w:val="false"/>
-              <w:suppressAutoHyphens w:val="true"/>
-              <w:spacing w:before="36" w:after="36"/>
+            <w:tcW w:w="1795" w:type="dxa"/>
+            <w:tcBorders/>
+          </w:tcPr>
+          <w:p>
+            <w:pPr>
+              <w:pStyle w:val="Compact"/>
+              <w:widowControl w:val="false"/>
+              <w:suppressAutoHyphens w:val="true"/>
+              <w:spacing w:lineRule="auto" w:line="480" w:before="36" w:after="36"/>
               <w:jc w:val="left"/>
               <w:rPr>
                 <w:rFonts w:ascii="Cambria" w:hAnsi="Cambria" w:eastAsia="Cambria" w:cs=""/>
@@ -8581,7 +8613,7 @@
               <w:pStyle w:val="Compact"/>
               <w:widowControl w:val="false"/>
               <w:suppressAutoHyphens w:val="true"/>
-              <w:spacing w:before="36" w:after="36"/>
+              <w:spacing w:lineRule="auto" w:line="480" w:before="36" w:after="36"/>
               <w:jc w:val="center"/>
               <w:rPr/>
             </w:pPr>
@@ -8610,7 +8642,7 @@
               <w:pStyle w:val="Compact"/>
               <w:widowControl w:val="false"/>
               <w:suppressAutoHyphens w:val="true"/>
-              <w:spacing w:before="36" w:after="36"/>
+              <w:spacing w:lineRule="auto" w:line="480" w:before="36" w:after="36"/>
               <w:jc w:val="left"/>
               <w:rPr/>
             </w:pPr>
@@ -8638,15 +8670,15 @@
         </w:tc>
         <w:tc>
           <w:tcPr>
-            <w:tcW w:w="1707" w:type="dxa"/>
-            <w:tcBorders/>
-          </w:tcPr>
-          <w:p>
-            <w:pPr>
-              <w:pStyle w:val="Compact"/>
-              <w:widowControl w:val="false"/>
-              <w:suppressAutoHyphens w:val="true"/>
-              <w:spacing w:before="36" w:after="36"/>
+            <w:tcW w:w="1706" w:type="dxa"/>
+            <w:tcBorders/>
+          </w:tcPr>
+          <w:p>
+            <w:pPr>
+              <w:pStyle w:val="Compact"/>
+              <w:widowControl w:val="false"/>
+              <w:suppressAutoHyphens w:val="true"/>
+              <w:spacing w:lineRule="auto" w:line="480" w:before="36" w:after="36"/>
               <w:jc w:val="center"/>
               <w:rPr/>
             </w:pPr>
@@ -8672,7 +8704,7 @@
               <w:pStyle w:val="Compact"/>
               <w:widowControl w:val="false"/>
               <w:suppressAutoHyphens w:val="true"/>
-              <w:spacing w:before="36" w:after="36"/>
+              <w:spacing w:lineRule="auto" w:line="480" w:before="36" w:after="36"/>
               <w:jc w:val="center"/>
               <w:rPr/>
             </w:pPr>
@@ -8690,15 +8722,15 @@
         </w:tc>
         <w:tc>
           <w:tcPr>
-            <w:tcW w:w="1794" w:type="dxa"/>
-            <w:tcBorders/>
-          </w:tcPr>
-          <w:p>
-            <w:pPr>
-              <w:pStyle w:val="Compact"/>
-              <w:widowControl w:val="false"/>
-              <w:suppressAutoHyphens w:val="true"/>
-              <w:spacing w:before="36" w:after="36"/>
+            <w:tcW w:w="1795" w:type="dxa"/>
+            <w:tcBorders/>
+          </w:tcPr>
+          <w:p>
+            <w:pPr>
+              <w:pStyle w:val="Compact"/>
+              <w:widowControl w:val="false"/>
+              <w:suppressAutoHyphens w:val="true"/>
+              <w:spacing w:lineRule="auto" w:line="480" w:before="36" w:after="36"/>
               <w:jc w:val="center"/>
               <w:rPr/>
             </w:pPr>
@@ -8724,7 +8756,7 @@
               <w:pStyle w:val="Compact"/>
               <w:widowControl w:val="false"/>
               <w:suppressAutoHyphens w:val="true"/>
-              <w:spacing w:before="36" w:after="36"/>
+              <w:spacing w:lineRule="auto" w:line="480" w:before="36" w:after="36"/>
               <w:jc w:val="left"/>
               <w:rPr>
                 <w:rFonts w:ascii="Cambria" w:hAnsi="Cambria" w:eastAsia="Cambria" w:cs=""/>
@@ -8758,7 +8790,7 @@
               <w:pStyle w:val="Compact"/>
               <w:widowControl w:val="false"/>
               <w:suppressAutoHyphens w:val="true"/>
-              <w:spacing w:before="36" w:after="36"/>
+              <w:spacing w:lineRule="auto" w:line="480" w:before="36" w:after="36"/>
               <w:jc w:val="left"/>
               <w:rPr/>
             </w:pPr>
@@ -8786,15 +8818,15 @@
         </w:tc>
         <w:tc>
           <w:tcPr>
-            <w:tcW w:w="1707" w:type="dxa"/>
-            <w:tcBorders/>
-          </w:tcPr>
-          <w:p>
-            <w:pPr>
-              <w:pStyle w:val="Compact"/>
-              <w:widowControl w:val="false"/>
-              <w:suppressAutoHyphens w:val="true"/>
-              <w:spacing w:before="36" w:after="36"/>
+            <w:tcW w:w="1706" w:type="dxa"/>
+            <w:tcBorders/>
+          </w:tcPr>
+          <w:p>
+            <w:pPr>
+              <w:pStyle w:val="Compact"/>
+              <w:widowControl w:val="false"/>
+              <w:suppressAutoHyphens w:val="true"/>
+              <w:spacing w:lineRule="auto" w:line="480" w:before="36" w:after="36"/>
               <w:jc w:val="center"/>
               <w:rPr/>
             </w:pPr>
@@ -8820,7 +8852,7 @@
               <w:pStyle w:val="Compact"/>
               <w:widowControl w:val="false"/>
               <w:suppressAutoHyphens w:val="true"/>
-              <w:spacing w:before="36" w:after="36"/>
+              <w:spacing w:lineRule="auto" w:line="480" w:before="36" w:after="36"/>
               <w:jc w:val="center"/>
               <w:rPr/>
             </w:pPr>
@@ -8838,15 +8870,15 @@
         </w:tc>
         <w:tc>
           <w:tcPr>
-            <w:tcW w:w="1794" w:type="dxa"/>
-            <w:tcBorders/>
-          </w:tcPr>
-          <w:p>
-            <w:pPr>
-              <w:pStyle w:val="Compact"/>
-              <w:widowControl w:val="false"/>
-              <w:suppressAutoHyphens w:val="true"/>
-              <w:spacing w:before="36" w:after="36"/>
+            <w:tcW w:w="1795" w:type="dxa"/>
+            <w:tcBorders/>
+          </w:tcPr>
+          <w:p>
+            <w:pPr>
+              <w:pStyle w:val="Compact"/>
+              <w:widowControl w:val="false"/>
+              <w:suppressAutoHyphens w:val="true"/>
+              <w:spacing w:lineRule="auto" w:line="480" w:before="36" w:after="36"/>
               <w:jc w:val="center"/>
               <w:rPr/>
             </w:pPr>
@@ -8872,7 +8904,7 @@
               <w:pStyle w:val="Compact"/>
               <w:widowControl w:val="false"/>
               <w:suppressAutoHyphens w:val="true"/>
-              <w:spacing w:before="36" w:after="36"/>
+              <w:spacing w:lineRule="auto" w:line="480" w:before="36" w:after="36"/>
               <w:jc w:val="left"/>
               <w:rPr>
                 <w:rFonts w:ascii="Cambria" w:hAnsi="Cambria" w:eastAsia="Cambria" w:cs=""/>
@@ -8906,7 +8938,7 @@
               <w:pStyle w:val="Compact"/>
               <w:widowControl w:val="false"/>
               <w:suppressAutoHyphens w:val="true"/>
-              <w:spacing w:before="36" w:after="36"/>
+              <w:spacing w:lineRule="auto" w:line="480" w:before="36" w:after="36"/>
               <w:jc w:val="left"/>
               <w:rPr/>
             </w:pPr>
@@ -8934,15 +8966,15 @@
         </w:tc>
         <w:tc>
           <w:tcPr>
-            <w:tcW w:w="1707" w:type="dxa"/>
-            <w:tcBorders/>
-          </w:tcPr>
-          <w:p>
-            <w:pPr>
-              <w:pStyle w:val="Compact"/>
-              <w:widowControl w:val="false"/>
-              <w:suppressAutoHyphens w:val="true"/>
-              <w:spacing w:before="36" w:after="36"/>
+            <w:tcW w:w="1706" w:type="dxa"/>
+            <w:tcBorders/>
+          </w:tcPr>
+          <w:p>
+            <w:pPr>
+              <w:pStyle w:val="Compact"/>
+              <w:widowControl w:val="false"/>
+              <w:suppressAutoHyphens w:val="true"/>
+              <w:spacing w:lineRule="auto" w:line="480" w:before="36" w:after="36"/>
               <w:jc w:val="center"/>
               <w:rPr/>
             </w:pPr>
@@ -8968,7 +9000,7 @@
               <w:pStyle w:val="Compact"/>
               <w:widowControl w:val="false"/>
               <w:suppressAutoHyphens w:val="true"/>
-              <w:spacing w:before="36" w:after="36"/>
+              <w:spacing w:lineRule="auto" w:line="480" w:before="36" w:after="36"/>
               <w:jc w:val="center"/>
               <w:rPr/>
             </w:pPr>
@@ -8986,15 +9018,15 @@
         </w:tc>
         <w:tc>
           <w:tcPr>
-            <w:tcW w:w="1794" w:type="dxa"/>
-            <w:tcBorders/>
-          </w:tcPr>
-          <w:p>
-            <w:pPr>
-              <w:pStyle w:val="Compact"/>
-              <w:widowControl w:val="false"/>
-              <w:suppressAutoHyphens w:val="true"/>
-              <w:spacing w:before="36" w:after="36"/>
+            <w:tcW w:w="1795" w:type="dxa"/>
+            <w:tcBorders/>
+          </w:tcPr>
+          <w:p>
+            <w:pPr>
+              <w:pStyle w:val="Compact"/>
+              <w:widowControl w:val="false"/>
+              <w:suppressAutoHyphens w:val="true"/>
+              <w:spacing w:lineRule="auto" w:line="480" w:before="36" w:after="36"/>
               <w:jc w:val="center"/>
               <w:rPr/>
             </w:pPr>
@@ -9020,7 +9052,7 @@
               <w:pStyle w:val="Compact"/>
               <w:widowControl w:val="false"/>
               <w:suppressAutoHyphens w:val="true"/>
-              <w:spacing w:before="36" w:after="36"/>
+              <w:spacing w:lineRule="auto" w:line="480" w:before="36" w:after="36"/>
               <w:jc w:val="left"/>
               <w:rPr>
                 <w:rFonts w:ascii="Cambria" w:hAnsi="Cambria" w:eastAsia="Cambria" w:cs=""/>
@@ -9054,7 +9086,7 @@
               <w:pStyle w:val="Compact"/>
               <w:widowControl w:val="false"/>
               <w:suppressAutoHyphens w:val="true"/>
-              <w:spacing w:before="36" w:after="36"/>
+              <w:spacing w:lineRule="auto" w:line="480" w:before="36" w:after="36"/>
               <w:jc w:val="left"/>
               <w:rPr/>
             </w:pPr>
@@ -9072,15 +9104,15 @@
         </w:tc>
         <w:tc>
           <w:tcPr>
-            <w:tcW w:w="1707" w:type="dxa"/>
-            <w:tcBorders/>
-          </w:tcPr>
-          <w:p>
-            <w:pPr>
-              <w:pStyle w:val="Compact"/>
-              <w:widowControl w:val="false"/>
-              <w:suppressAutoHyphens w:val="true"/>
-              <w:spacing w:before="36" w:after="36"/>
+            <w:tcW w:w="1706" w:type="dxa"/>
+            <w:tcBorders/>
+          </w:tcPr>
+          <w:p>
+            <w:pPr>
+              <w:pStyle w:val="Compact"/>
+              <w:widowControl w:val="false"/>
+              <w:suppressAutoHyphens w:val="true"/>
+              <w:spacing w:lineRule="auto" w:line="480" w:before="36" w:after="36"/>
               <w:jc w:val="left"/>
               <w:rPr>
                 <w:rFonts w:ascii="Cambria" w:hAnsi="Cambria" w:eastAsia="Cambria" w:cs=""/>
@@ -9111,7 +9143,7 @@
               <w:pStyle w:val="Compact"/>
               <w:widowControl w:val="false"/>
               <w:suppressAutoHyphens w:val="true"/>
-              <w:spacing w:before="36" w:after="36"/>
+              <w:spacing w:lineRule="auto" w:line="480" w:before="36" w:after="36"/>
               <w:jc w:val="left"/>
               <w:rPr>
                 <w:rFonts w:ascii="Cambria" w:hAnsi="Cambria" w:eastAsia="Cambria" w:cs=""/>
@@ -9134,15 +9166,15 @@
         </w:tc>
         <w:tc>
           <w:tcPr>
-            <w:tcW w:w="1794" w:type="dxa"/>
-            <w:tcBorders/>
-          </w:tcPr>
-          <w:p>
-            <w:pPr>
-              <w:pStyle w:val="Compact"/>
-              <w:widowControl w:val="false"/>
-              <w:suppressAutoHyphens w:val="true"/>
-              <w:spacing w:before="36" w:after="36"/>
+            <w:tcW w:w="1795" w:type="dxa"/>
+            <w:tcBorders/>
+          </w:tcPr>
+          <w:p>
+            <w:pPr>
+              <w:pStyle w:val="Compact"/>
+              <w:widowControl w:val="false"/>
+              <w:suppressAutoHyphens w:val="true"/>
+              <w:spacing w:lineRule="auto" w:line="480" w:before="36" w:after="36"/>
               <w:jc w:val="left"/>
               <w:rPr>
                 <w:rFonts w:ascii="Cambria" w:hAnsi="Cambria" w:eastAsia="Cambria" w:cs=""/>
@@ -9173,7 +9205,7 @@
               <w:pStyle w:val="Compact"/>
               <w:widowControl w:val="false"/>
               <w:suppressAutoHyphens w:val="true"/>
-              <w:spacing w:before="36" w:after="36"/>
+              <w:spacing w:lineRule="auto" w:line="480" w:before="36" w:after="36"/>
               <w:jc w:val="center"/>
               <w:rPr/>
             </w:pPr>
@@ -9202,7 +9234,7 @@
               <w:pStyle w:val="Compact"/>
               <w:widowControl w:val="false"/>
               <w:suppressAutoHyphens w:val="true"/>
-              <w:spacing w:before="36" w:after="36"/>
+              <w:spacing w:lineRule="auto" w:line="480" w:before="36" w:after="36"/>
               <w:jc w:val="left"/>
               <w:rPr/>
             </w:pPr>
@@ -9230,15 +9262,15 @@
         </w:tc>
         <w:tc>
           <w:tcPr>
-            <w:tcW w:w="1707" w:type="dxa"/>
-            <w:tcBorders/>
-          </w:tcPr>
-          <w:p>
-            <w:pPr>
-              <w:pStyle w:val="Compact"/>
-              <w:widowControl w:val="false"/>
-              <w:suppressAutoHyphens w:val="true"/>
-              <w:spacing w:before="36" w:after="36"/>
+            <w:tcW w:w="1706" w:type="dxa"/>
+            <w:tcBorders/>
+          </w:tcPr>
+          <w:p>
+            <w:pPr>
+              <w:pStyle w:val="Compact"/>
+              <w:widowControl w:val="false"/>
+              <w:suppressAutoHyphens w:val="true"/>
+              <w:spacing w:lineRule="auto" w:line="480" w:before="36" w:after="36"/>
               <w:jc w:val="center"/>
               <w:rPr/>
             </w:pPr>
@@ -9264,7 +9296,7 @@
               <w:pStyle w:val="Compact"/>
               <w:widowControl w:val="false"/>
               <w:suppressAutoHyphens w:val="true"/>
-              <w:spacing w:before="36" w:after="36"/>
+              <w:spacing w:lineRule="auto" w:line="480" w:before="36" w:after="36"/>
               <w:jc w:val="center"/>
               <w:rPr/>
             </w:pPr>
@@ -9282,15 +9314,15 @@
         </w:tc>
         <w:tc>
           <w:tcPr>
-            <w:tcW w:w="1794" w:type="dxa"/>
-            <w:tcBorders/>
-          </w:tcPr>
-          <w:p>
-            <w:pPr>
-              <w:pStyle w:val="Compact"/>
-              <w:widowControl w:val="false"/>
-              <w:suppressAutoHyphens w:val="true"/>
-              <w:spacing w:before="36" w:after="36"/>
+            <w:tcW w:w="1795" w:type="dxa"/>
+            <w:tcBorders/>
+          </w:tcPr>
+          <w:p>
+            <w:pPr>
+              <w:pStyle w:val="Compact"/>
+              <w:widowControl w:val="false"/>
+              <w:suppressAutoHyphens w:val="true"/>
+              <w:spacing w:lineRule="auto" w:line="480" w:before="36" w:after="36"/>
               <w:jc w:val="center"/>
               <w:rPr/>
             </w:pPr>
@@ -9316,7 +9348,7 @@
               <w:pStyle w:val="Compact"/>
               <w:widowControl w:val="false"/>
               <w:suppressAutoHyphens w:val="true"/>
-              <w:spacing w:before="36" w:after="36"/>
+              <w:spacing w:lineRule="auto" w:line="480" w:before="36" w:after="36"/>
               <w:jc w:val="left"/>
               <w:rPr>
                 <w:rFonts w:ascii="Cambria" w:hAnsi="Cambria" w:eastAsia="Cambria" w:cs=""/>
@@ -9350,7 +9382,7 @@
               <w:pStyle w:val="Compact"/>
               <w:widowControl w:val="false"/>
               <w:suppressAutoHyphens w:val="true"/>
-              <w:spacing w:before="36" w:after="36"/>
+              <w:spacing w:lineRule="auto" w:line="480" w:before="36" w:after="36"/>
               <w:jc w:val="left"/>
               <w:rPr/>
             </w:pPr>
@@ -9378,15 +9410,15 @@
         </w:tc>
         <w:tc>
           <w:tcPr>
-            <w:tcW w:w="1707" w:type="dxa"/>
-            <w:tcBorders/>
-          </w:tcPr>
-          <w:p>
-            <w:pPr>
-              <w:pStyle w:val="Compact"/>
-              <w:widowControl w:val="false"/>
-              <w:suppressAutoHyphens w:val="true"/>
-              <w:spacing w:before="36" w:after="36"/>
+            <w:tcW w:w="1706" w:type="dxa"/>
+            <w:tcBorders/>
+          </w:tcPr>
+          <w:p>
+            <w:pPr>
+              <w:pStyle w:val="Compact"/>
+              <w:widowControl w:val="false"/>
+              <w:suppressAutoHyphens w:val="true"/>
+              <w:spacing w:lineRule="auto" w:line="480" w:before="36" w:after="36"/>
               <w:jc w:val="center"/>
               <w:rPr/>
             </w:pPr>
@@ -9412,7 +9444,7 @@
               <w:pStyle w:val="Compact"/>
               <w:widowControl w:val="false"/>
               <w:suppressAutoHyphens w:val="true"/>
-              <w:spacing w:before="36" w:after="36"/>
+              <w:spacing w:lineRule="auto" w:line="480" w:before="36" w:after="36"/>
               <w:jc w:val="center"/>
               <w:rPr/>
             </w:pPr>
@@ -9430,15 +9462,15 @@
         </w:tc>
         <w:tc>
           <w:tcPr>
-            <w:tcW w:w="1794" w:type="dxa"/>
-            <w:tcBorders/>
-          </w:tcPr>
-          <w:p>
-            <w:pPr>
-              <w:pStyle w:val="Compact"/>
-              <w:widowControl w:val="false"/>
-              <w:suppressAutoHyphens w:val="true"/>
-              <w:spacing w:before="36" w:after="36"/>
+            <w:tcW w:w="1795" w:type="dxa"/>
+            <w:tcBorders/>
+          </w:tcPr>
+          <w:p>
+            <w:pPr>
+              <w:pStyle w:val="Compact"/>
+              <w:widowControl w:val="false"/>
+              <w:suppressAutoHyphens w:val="true"/>
+              <w:spacing w:lineRule="auto" w:line="480" w:before="36" w:after="36"/>
               <w:jc w:val="center"/>
               <w:rPr/>
             </w:pPr>
@@ -9464,7 +9496,7 @@
               <w:pStyle w:val="Compact"/>
               <w:widowControl w:val="false"/>
               <w:suppressAutoHyphens w:val="true"/>
-              <w:spacing w:before="36" w:after="36"/>
+              <w:spacing w:lineRule="auto" w:line="480" w:before="36" w:after="36"/>
               <w:jc w:val="left"/>
               <w:rPr>
                 <w:rFonts w:ascii="Cambria" w:hAnsi="Cambria" w:eastAsia="Cambria" w:cs=""/>
@@ -9498,7 +9530,7 @@
               <w:pStyle w:val="Compact"/>
               <w:widowControl w:val="false"/>
               <w:suppressAutoHyphens w:val="true"/>
-              <w:spacing w:before="36" w:after="36"/>
+              <w:spacing w:lineRule="auto" w:line="480" w:before="36" w:after="36"/>
               <w:jc w:val="left"/>
               <w:rPr/>
             </w:pPr>
@@ -9526,15 +9558,15 @@
         </w:tc>
         <w:tc>
           <w:tcPr>
-            <w:tcW w:w="1707" w:type="dxa"/>
-            <w:tcBorders/>
-          </w:tcPr>
-          <w:p>
-            <w:pPr>
-              <w:pStyle w:val="Compact"/>
-              <w:widowControl w:val="false"/>
-              <w:suppressAutoHyphens w:val="true"/>
-              <w:spacing w:before="36" w:after="36"/>
+            <w:tcW w:w="1706" w:type="dxa"/>
+            <w:tcBorders/>
+          </w:tcPr>
+          <w:p>
+            <w:pPr>
+              <w:pStyle w:val="Compact"/>
+              <w:widowControl w:val="false"/>
+              <w:suppressAutoHyphens w:val="true"/>
+              <w:spacing w:lineRule="auto" w:line="480" w:before="36" w:after="36"/>
               <w:jc w:val="center"/>
               <w:rPr/>
             </w:pPr>
@@ -9560,7 +9592,7 @@
               <w:pStyle w:val="Compact"/>
               <w:widowControl w:val="false"/>
               <w:suppressAutoHyphens w:val="true"/>
-              <w:spacing w:before="36" w:after="36"/>
+              <w:spacing w:lineRule="auto" w:line="480" w:before="36" w:after="36"/>
               <w:jc w:val="center"/>
               <w:rPr/>
             </w:pPr>
@@ -9578,15 +9610,15 @@
         </w:tc>
         <w:tc>
           <w:tcPr>
-            <w:tcW w:w="1794" w:type="dxa"/>
-            <w:tcBorders/>
-          </w:tcPr>
-          <w:p>
-            <w:pPr>
-              <w:pStyle w:val="Compact"/>
-              <w:widowControl w:val="false"/>
-              <w:suppressAutoHyphens w:val="true"/>
-              <w:spacing w:before="36" w:after="36"/>
+            <w:tcW w:w="1795" w:type="dxa"/>
+            <w:tcBorders/>
+          </w:tcPr>
+          <w:p>
+            <w:pPr>
+              <w:pStyle w:val="Compact"/>
+              <w:widowControl w:val="false"/>
+              <w:suppressAutoHyphens w:val="true"/>
+              <w:spacing w:lineRule="auto" w:line="480" w:before="36" w:after="36"/>
               <w:jc w:val="center"/>
               <w:rPr/>
             </w:pPr>
@@ -9612,7 +9644,7 @@
               <w:pStyle w:val="Compact"/>
               <w:widowControl w:val="false"/>
               <w:suppressAutoHyphens w:val="true"/>
-              <w:spacing w:before="36" w:after="36"/>
+              <w:spacing w:lineRule="auto" w:line="480" w:before="36" w:after="36"/>
               <w:jc w:val="left"/>
               <w:rPr>
                 <w:rFonts w:ascii="Cambria" w:hAnsi="Cambria" w:eastAsia="Cambria" w:cs=""/>
@@ -9646,7 +9678,7 @@
               <w:pStyle w:val="Compact"/>
               <w:widowControl w:val="false"/>
               <w:suppressAutoHyphens w:val="true"/>
-              <w:spacing w:before="36" w:after="36"/>
+              <w:spacing w:lineRule="auto" w:line="480" w:before="36" w:after="36"/>
               <w:jc w:val="left"/>
               <w:rPr/>
             </w:pPr>
@@ -9674,15 +9706,15 @@
         </w:tc>
         <w:tc>
           <w:tcPr>
-            <w:tcW w:w="1707" w:type="dxa"/>
-            <w:tcBorders/>
-          </w:tcPr>
-          <w:p>
-            <w:pPr>
-              <w:pStyle w:val="Compact"/>
-              <w:widowControl w:val="false"/>
-              <w:suppressAutoHyphens w:val="true"/>
-              <w:spacing w:before="36" w:after="36"/>
+            <w:tcW w:w="1706" w:type="dxa"/>
+            <w:tcBorders/>
+          </w:tcPr>
+          <w:p>
+            <w:pPr>
+              <w:pStyle w:val="Compact"/>
+              <w:widowControl w:val="false"/>
+              <w:suppressAutoHyphens w:val="true"/>
+              <w:spacing w:lineRule="auto" w:line="480" w:before="36" w:after="36"/>
               <w:jc w:val="center"/>
               <w:rPr/>
             </w:pPr>
@@ -9708,7 +9740,7 @@
               <w:pStyle w:val="Compact"/>
               <w:widowControl w:val="false"/>
               <w:suppressAutoHyphens w:val="true"/>
-              <w:spacing w:before="36" w:after="36"/>
+              <w:spacing w:lineRule="auto" w:line="480" w:before="36" w:after="36"/>
               <w:jc w:val="center"/>
               <w:rPr/>
             </w:pPr>
@@ -9726,15 +9758,15 @@
         </w:tc>
         <w:tc>
           <w:tcPr>
-            <w:tcW w:w="1794" w:type="dxa"/>
-            <w:tcBorders/>
-          </w:tcPr>
-          <w:p>
-            <w:pPr>
-              <w:pStyle w:val="Compact"/>
-              <w:widowControl w:val="false"/>
-              <w:suppressAutoHyphens w:val="true"/>
-              <w:spacing w:before="36" w:after="36"/>
+            <w:tcW w:w="1795" w:type="dxa"/>
+            <w:tcBorders/>
+          </w:tcPr>
+          <w:p>
+            <w:pPr>
+              <w:pStyle w:val="Compact"/>
+              <w:widowControl w:val="false"/>
+              <w:suppressAutoHyphens w:val="true"/>
+              <w:spacing w:lineRule="auto" w:line="480" w:before="36" w:after="36"/>
               <w:jc w:val="center"/>
               <w:rPr/>
             </w:pPr>
@@ -9760,7 +9792,7 @@
               <w:pStyle w:val="Compact"/>
               <w:widowControl w:val="false"/>
               <w:suppressAutoHyphens w:val="true"/>
-              <w:spacing w:before="36" w:after="36"/>
+              <w:spacing w:lineRule="auto" w:line="480" w:before="36" w:after="36"/>
               <w:jc w:val="left"/>
               <w:rPr>
                 <w:rFonts w:ascii="Cambria" w:hAnsi="Cambria" w:eastAsia="Cambria" w:cs=""/>
@@ -9794,7 +9826,7 @@
               <w:pStyle w:val="Compact"/>
               <w:widowControl w:val="false"/>
               <w:suppressAutoHyphens w:val="true"/>
-              <w:spacing w:before="36" w:after="36"/>
+              <w:spacing w:lineRule="auto" w:line="480" w:before="36" w:after="36"/>
               <w:jc w:val="left"/>
               <w:rPr/>
             </w:pPr>
@@ -9812,15 +9844,15 @@
         </w:tc>
         <w:tc>
           <w:tcPr>
-            <w:tcW w:w="1707" w:type="dxa"/>
-            <w:tcBorders/>
-          </w:tcPr>
-          <w:p>
-            <w:pPr>
-              <w:pStyle w:val="Compact"/>
-              <w:widowControl w:val="false"/>
-              <w:suppressAutoHyphens w:val="true"/>
-              <w:spacing w:before="36" w:after="36"/>
+            <w:tcW w:w="1706" w:type="dxa"/>
+            <w:tcBorders/>
+          </w:tcPr>
+          <w:p>
+            <w:pPr>
+              <w:pStyle w:val="Compact"/>
+              <w:widowControl w:val="false"/>
+              <w:suppressAutoHyphens w:val="true"/>
+              <w:spacing w:lineRule="auto" w:line="480" w:before="36" w:after="36"/>
               <w:jc w:val="center"/>
               <w:rPr/>
             </w:pPr>
@@ -9846,7 +9878,7 @@
               <w:pStyle w:val="Compact"/>
               <w:widowControl w:val="false"/>
               <w:suppressAutoHyphens w:val="true"/>
-              <w:spacing w:before="36" w:after="36"/>
+              <w:spacing w:lineRule="auto" w:line="480" w:before="36" w:after="36"/>
               <w:jc w:val="center"/>
               <w:rPr/>
             </w:pPr>
@@ -9864,15 +9896,15 @@
         </w:tc>
         <w:tc>
           <w:tcPr>
-            <w:tcW w:w="1794" w:type="dxa"/>
-            <w:tcBorders/>
-          </w:tcPr>
-          <w:p>
-            <w:pPr>
-              <w:pStyle w:val="Compact"/>
-              <w:widowControl w:val="false"/>
-              <w:suppressAutoHyphens w:val="true"/>
-              <w:spacing w:before="36" w:after="36"/>
+            <w:tcW w:w="1795" w:type="dxa"/>
+            <w:tcBorders/>
+          </w:tcPr>
+          <w:p>
+            <w:pPr>
+              <w:pStyle w:val="Compact"/>
+              <w:widowControl w:val="false"/>
+              <w:suppressAutoHyphens w:val="true"/>
+              <w:spacing w:lineRule="auto" w:line="480" w:before="36" w:after="36"/>
               <w:jc w:val="center"/>
               <w:rPr/>
             </w:pPr>
@@ -9898,7 +9930,7 @@
               <w:pStyle w:val="Compact"/>
               <w:widowControl w:val="false"/>
               <w:suppressAutoHyphens w:val="true"/>
-              <w:spacing w:before="36" w:after="36"/>
+              <w:spacing w:lineRule="auto" w:line="480" w:before="36" w:after="36"/>
               <w:jc w:val="center"/>
               <w:rPr/>
             </w:pPr>
@@ -9927,7 +9959,7 @@
               <w:pStyle w:val="Compact"/>
               <w:widowControl w:val="false"/>
               <w:suppressAutoHyphens w:val="true"/>
-              <w:spacing w:before="36" w:after="36"/>
+              <w:spacing w:lineRule="auto" w:line="480" w:before="36" w:after="36"/>
               <w:jc w:val="left"/>
               <w:rPr/>
             </w:pPr>
@@ -9945,15 +9977,15 @@
         </w:tc>
         <w:tc>
           <w:tcPr>
-            <w:tcW w:w="1707" w:type="dxa"/>
-            <w:tcBorders/>
-          </w:tcPr>
-          <w:p>
-            <w:pPr>
-              <w:pStyle w:val="Compact"/>
-              <w:widowControl w:val="false"/>
-              <w:suppressAutoHyphens w:val="true"/>
-              <w:spacing w:before="36" w:after="36"/>
+            <w:tcW w:w="1706" w:type="dxa"/>
+            <w:tcBorders/>
+          </w:tcPr>
+          <w:p>
+            <w:pPr>
+              <w:pStyle w:val="Compact"/>
+              <w:widowControl w:val="false"/>
+              <w:suppressAutoHyphens w:val="true"/>
+              <w:spacing w:lineRule="auto" w:line="480" w:before="36" w:after="36"/>
               <w:jc w:val="center"/>
               <w:rPr/>
             </w:pPr>
@@ -9979,7 +10011,7 @@
               <w:pStyle w:val="Compact"/>
               <w:widowControl w:val="false"/>
               <w:suppressAutoHyphens w:val="true"/>
-              <w:spacing w:before="36" w:after="36"/>
+              <w:spacing w:lineRule="auto" w:line="480" w:before="36" w:after="36"/>
               <w:jc w:val="center"/>
               <w:rPr/>
             </w:pPr>
@@ -9997,15 +10029,15 @@
         </w:tc>
         <w:tc>
           <w:tcPr>
-            <w:tcW w:w="1794" w:type="dxa"/>
-            <w:tcBorders/>
-          </w:tcPr>
-          <w:p>
-            <w:pPr>
-              <w:pStyle w:val="Compact"/>
-              <w:widowControl w:val="false"/>
-              <w:suppressAutoHyphens w:val="true"/>
-              <w:spacing w:before="36" w:after="36"/>
+            <w:tcW w:w="1795" w:type="dxa"/>
+            <w:tcBorders/>
+          </w:tcPr>
+          <w:p>
+            <w:pPr>
+              <w:pStyle w:val="Compact"/>
+              <w:widowControl w:val="false"/>
+              <w:suppressAutoHyphens w:val="true"/>
+              <w:spacing w:lineRule="auto" w:line="480" w:before="36" w:after="36"/>
               <w:jc w:val="center"/>
               <w:rPr/>
             </w:pPr>
@@ -10031,7 +10063,7 @@
               <w:pStyle w:val="Compact"/>
               <w:widowControl w:val="false"/>
               <w:suppressAutoHyphens w:val="true"/>
-              <w:spacing w:before="36" w:after="36"/>
+              <w:spacing w:lineRule="auto" w:line="480" w:before="36" w:after="36"/>
               <w:jc w:val="center"/>
               <w:rPr/>
             </w:pPr>
@@ -10060,7 +10092,7 @@
               <w:pStyle w:val="Compact"/>
               <w:widowControl w:val="false"/>
               <w:suppressAutoHyphens w:val="true"/>
-              <w:spacing w:before="36" w:after="36"/>
+              <w:spacing w:lineRule="auto" w:line="480" w:before="36" w:after="36"/>
               <w:jc w:val="left"/>
               <w:rPr/>
             </w:pPr>
@@ -10088,15 +10120,15 @@
         </w:tc>
         <w:tc>
           <w:tcPr>
-            <w:tcW w:w="1707" w:type="dxa"/>
-            <w:tcBorders/>
-          </w:tcPr>
-          <w:p>
-            <w:pPr>
-              <w:pStyle w:val="Compact"/>
-              <w:widowControl w:val="false"/>
-              <w:suppressAutoHyphens w:val="true"/>
-              <w:spacing w:before="36" w:after="36"/>
+            <w:tcW w:w="1706" w:type="dxa"/>
+            <w:tcBorders/>
+          </w:tcPr>
+          <w:p>
+            <w:pPr>
+              <w:pStyle w:val="Compact"/>
+              <w:widowControl w:val="false"/>
+              <w:suppressAutoHyphens w:val="true"/>
+              <w:spacing w:lineRule="auto" w:line="480" w:before="36" w:after="36"/>
               <w:jc w:val="center"/>
               <w:rPr/>
             </w:pPr>
@@ -10122,7 +10154,7 @@
               <w:pStyle w:val="Compact"/>
               <w:widowControl w:val="false"/>
               <w:suppressAutoHyphens w:val="true"/>
-              <w:spacing w:before="36" w:after="36"/>
+              <w:spacing w:lineRule="auto" w:line="480" w:before="36" w:after="36"/>
               <w:jc w:val="center"/>
               <w:rPr/>
             </w:pPr>
@@ -10140,15 +10172,15 @@
         </w:tc>
         <w:tc>
           <w:tcPr>
-            <w:tcW w:w="1794" w:type="dxa"/>
-            <w:tcBorders/>
-          </w:tcPr>
-          <w:p>
-            <w:pPr>
-              <w:pStyle w:val="Compact"/>
-              <w:widowControl w:val="false"/>
-              <w:suppressAutoHyphens w:val="true"/>
-              <w:spacing w:before="36" w:after="36"/>
+            <w:tcW w:w="1795" w:type="dxa"/>
+            <w:tcBorders/>
+          </w:tcPr>
+          <w:p>
+            <w:pPr>
+              <w:pStyle w:val="Compact"/>
+              <w:widowControl w:val="false"/>
+              <w:suppressAutoHyphens w:val="true"/>
+              <w:spacing w:lineRule="auto" w:line="480" w:before="36" w:after="36"/>
               <w:jc w:val="center"/>
               <w:rPr/>
             </w:pPr>
@@ -10174,7 +10206,7 @@
               <w:pStyle w:val="Compact"/>
               <w:widowControl w:val="false"/>
               <w:suppressAutoHyphens w:val="true"/>
-              <w:spacing w:before="36" w:after="36"/>
+              <w:spacing w:lineRule="auto" w:line="480" w:before="36" w:after="36"/>
               <w:jc w:val="left"/>
               <w:rPr>
                 <w:rFonts w:ascii="Cambria" w:hAnsi="Cambria" w:eastAsia="Cambria" w:cs=""/>
@@ -10208,7 +10240,7 @@
               <w:pStyle w:val="Compact"/>
               <w:widowControl w:val="false"/>
               <w:suppressAutoHyphens w:val="true"/>
-              <w:spacing w:before="36" w:after="36"/>
+              <w:spacing w:lineRule="auto" w:line="480" w:before="36" w:after="36"/>
               <w:jc w:val="left"/>
               <w:rPr/>
             </w:pPr>
@@ -10226,15 +10258,15 @@
         </w:tc>
         <w:tc>
           <w:tcPr>
-            <w:tcW w:w="1707" w:type="dxa"/>
-            <w:tcBorders/>
-          </w:tcPr>
-          <w:p>
-            <w:pPr>
-              <w:pStyle w:val="Compact"/>
-              <w:widowControl w:val="false"/>
-              <w:suppressAutoHyphens w:val="true"/>
-              <w:spacing w:before="36" w:after="36"/>
+            <w:tcW w:w="1706" w:type="dxa"/>
+            <w:tcBorders/>
+          </w:tcPr>
+          <w:p>
+            <w:pPr>
+              <w:pStyle w:val="Compact"/>
+              <w:widowControl w:val="false"/>
+              <w:suppressAutoHyphens w:val="true"/>
+              <w:spacing w:lineRule="auto" w:line="480" w:before="36" w:after="36"/>
               <w:jc w:val="center"/>
               <w:rPr/>
             </w:pPr>
@@ -10260,7 +10292,7 @@
               <w:pStyle w:val="Compact"/>
               <w:widowControl w:val="false"/>
               <w:suppressAutoHyphens w:val="true"/>
-              <w:spacing w:before="36" w:after="36"/>
+              <w:spacing w:lineRule="auto" w:line="480" w:before="36" w:after="36"/>
               <w:jc w:val="center"/>
               <w:rPr/>
             </w:pPr>
@@ -10278,15 +10310,15 @@
         </w:tc>
         <w:tc>
           <w:tcPr>
-            <w:tcW w:w="1794" w:type="dxa"/>
-            <w:tcBorders/>
-          </w:tcPr>
-          <w:p>
-            <w:pPr>
-              <w:pStyle w:val="Compact"/>
-              <w:widowControl w:val="false"/>
-              <w:suppressAutoHyphens w:val="true"/>
-              <w:spacing w:before="36" w:after="36"/>
+            <w:tcW w:w="1795" w:type="dxa"/>
+            <w:tcBorders/>
+          </w:tcPr>
+          <w:p>
+            <w:pPr>
+              <w:pStyle w:val="Compact"/>
+              <w:widowControl w:val="false"/>
+              <w:suppressAutoHyphens w:val="true"/>
+              <w:spacing w:lineRule="auto" w:line="480" w:before="36" w:after="36"/>
               <w:jc w:val="center"/>
               <w:rPr/>
             </w:pPr>
@@ -10312,7 +10344,7 @@
               <w:pStyle w:val="Compact"/>
               <w:widowControl w:val="false"/>
               <w:suppressAutoHyphens w:val="true"/>
-              <w:spacing w:before="36" w:after="36"/>
+              <w:spacing w:lineRule="auto" w:line="480" w:before="36" w:after="36"/>
               <w:jc w:val="center"/>
               <w:rPr/>
             </w:pPr>
@@ -10341,7 +10373,7 @@
               <w:pStyle w:val="Compact"/>
               <w:widowControl w:val="false"/>
               <w:suppressAutoHyphens w:val="true"/>
-              <w:spacing w:before="36" w:after="36"/>
+              <w:spacing w:lineRule="auto" w:line="480" w:before="36" w:after="36"/>
               <w:jc w:val="left"/>
               <w:rPr/>
             </w:pPr>
@@ -10369,15 +10401,15 @@
         </w:tc>
         <w:tc>
           <w:tcPr>
-            <w:tcW w:w="1707" w:type="dxa"/>
-            <w:tcBorders/>
-          </w:tcPr>
-          <w:p>
-            <w:pPr>
-              <w:pStyle w:val="Compact"/>
-              <w:widowControl w:val="false"/>
-              <w:suppressAutoHyphens w:val="true"/>
-              <w:spacing w:before="36" w:after="36"/>
+            <w:tcW w:w="1706" w:type="dxa"/>
+            <w:tcBorders/>
+          </w:tcPr>
+          <w:p>
+            <w:pPr>
+              <w:pStyle w:val="Compact"/>
+              <w:widowControl w:val="false"/>
+              <w:suppressAutoHyphens w:val="true"/>
+              <w:spacing w:lineRule="auto" w:line="480" w:before="36" w:after="36"/>
               <w:jc w:val="center"/>
               <w:rPr/>
             </w:pPr>
@@ -10403,7 +10435,7 @@
               <w:pStyle w:val="Compact"/>
               <w:widowControl w:val="false"/>
               <w:suppressAutoHyphens w:val="true"/>
-              <w:spacing w:before="36" w:after="36"/>
+              <w:spacing w:lineRule="auto" w:line="480" w:before="36" w:after="36"/>
               <w:jc w:val="center"/>
               <w:rPr/>
             </w:pPr>
@@ -10421,15 +10453,15 @@
         </w:tc>
         <w:tc>
           <w:tcPr>
-            <w:tcW w:w="1794" w:type="dxa"/>
-            <w:tcBorders/>
-          </w:tcPr>
-          <w:p>
-            <w:pPr>
-              <w:pStyle w:val="Compact"/>
-              <w:widowControl w:val="false"/>
-              <w:suppressAutoHyphens w:val="true"/>
-              <w:spacing w:before="36" w:after="36"/>
+            <w:tcW w:w="1795" w:type="dxa"/>
+            <w:tcBorders/>
+          </w:tcPr>
+          <w:p>
+            <w:pPr>
+              <w:pStyle w:val="Compact"/>
+              <w:widowControl w:val="false"/>
+              <w:suppressAutoHyphens w:val="true"/>
+              <w:spacing w:lineRule="auto" w:line="480" w:before="36" w:after="36"/>
               <w:jc w:val="center"/>
               <w:rPr/>
             </w:pPr>
@@ -10455,7 +10487,7 @@
               <w:pStyle w:val="Compact"/>
               <w:widowControl w:val="false"/>
               <w:suppressAutoHyphens w:val="true"/>
-              <w:spacing w:before="36" w:after="36"/>
+              <w:spacing w:lineRule="auto" w:line="480" w:before="36" w:after="36"/>
               <w:jc w:val="left"/>
               <w:rPr>
                 <w:rFonts w:ascii="Cambria" w:hAnsi="Cambria" w:eastAsia="Cambria" w:cs=""/>
@@ -10481,6 +10513,7 @@
     <w:p>
       <w:pPr>
         <w:pStyle w:val="Normal"/>
+        <w:spacing w:lineRule="auto" w:line="480"/>
         <w:rPr/>
       </w:pPr>
       <w:r>
@@ -10490,9 +10523,10 @@
     <w:p>
       <w:pPr>
         <w:pStyle w:val="TableCaption"/>
+        <w:spacing w:lineRule="auto" w:line="480"/>
         <w:rPr/>
       </w:pPr>
-      <w:bookmarkStart w:id="48" w:name="tab%25253Atablemedsurv"/>
+      <w:bookmarkStart w:id="48" w:name="tab%2525253Atablemedsurv"/>
       <w:bookmarkEnd w:id="48"/>
       <w:r>
         <w:rPr>
@@ -10542,7 +10576,7 @@
               <w:pStyle w:val="Compact"/>
               <w:widowControl w:val="false"/>
               <w:suppressAutoHyphens w:val="true"/>
-              <w:spacing w:before="36" w:after="36"/>
+              <w:spacing w:lineRule="auto" w:line="480" w:before="36" w:after="36"/>
               <w:jc w:val="left"/>
               <w:rPr/>
             </w:pPr>
@@ -10573,7 +10607,7 @@
               <w:pStyle w:val="Compact"/>
               <w:widowControl w:val="false"/>
               <w:suppressAutoHyphens w:val="true"/>
-              <w:spacing w:before="36" w:after="36"/>
+              <w:spacing w:lineRule="auto" w:line="480" w:before="36" w:after="36"/>
               <w:jc w:val="center"/>
               <w:rPr/>
             </w:pPr>
@@ -10604,7 +10638,7 @@
               <w:pStyle w:val="Compact"/>
               <w:widowControl w:val="false"/>
               <w:suppressAutoHyphens w:val="true"/>
-              <w:spacing w:before="36" w:after="36"/>
+              <w:spacing w:lineRule="auto" w:line="480" w:before="36" w:after="36"/>
               <w:jc w:val="left"/>
               <w:rPr/>
             </w:pPr>
@@ -10630,7 +10664,7 @@
               <w:pStyle w:val="Compact"/>
               <w:widowControl w:val="false"/>
               <w:suppressAutoHyphens w:val="true"/>
-              <w:spacing w:before="36" w:after="36"/>
+              <w:spacing w:lineRule="auto" w:line="480" w:before="36" w:after="36"/>
               <w:jc w:val="center"/>
               <w:rPr/>
             </w:pPr>
@@ -10659,7 +10693,7 @@
               <w:pStyle w:val="Compact"/>
               <w:widowControl w:val="false"/>
               <w:suppressAutoHyphens w:val="true"/>
-              <w:spacing w:before="36" w:after="36"/>
+              <w:spacing w:lineRule="auto" w:line="480" w:before="36" w:after="36"/>
               <w:jc w:val="left"/>
               <w:rPr/>
             </w:pPr>
@@ -10685,7 +10719,7 @@
               <w:pStyle w:val="Compact"/>
               <w:widowControl w:val="false"/>
               <w:suppressAutoHyphens w:val="true"/>
-              <w:spacing w:before="36" w:after="36"/>
+              <w:spacing w:lineRule="auto" w:line="480" w:before="36" w:after="36"/>
               <w:jc w:val="left"/>
               <w:rPr>
                 <w:rFonts w:ascii="Cambria" w:hAnsi="Cambria" w:eastAsia="Cambria" w:cs=""/>
@@ -10719,7 +10753,7 @@
               <w:pStyle w:val="Compact"/>
               <w:widowControl w:val="false"/>
               <w:suppressAutoHyphens w:val="true"/>
-              <w:spacing w:before="36" w:after="36"/>
+              <w:spacing w:lineRule="auto" w:line="480" w:before="36" w:after="36"/>
               <w:jc w:val="left"/>
               <w:rPr/>
             </w:pPr>
@@ -10755,7 +10789,7 @@
               <w:pStyle w:val="Compact"/>
               <w:widowControl w:val="false"/>
               <w:suppressAutoHyphens w:val="true"/>
-              <w:spacing w:before="36" w:after="36"/>
+              <w:spacing w:lineRule="auto" w:line="480" w:before="36" w:after="36"/>
               <w:jc w:val="center"/>
               <w:rPr/>
             </w:pPr>
@@ -10784,7 +10818,7 @@
               <w:pStyle w:val="Compact"/>
               <w:widowControl w:val="false"/>
               <w:suppressAutoHyphens w:val="true"/>
-              <w:spacing w:before="36" w:after="36"/>
+              <w:spacing w:lineRule="auto" w:line="480" w:before="36" w:after="36"/>
               <w:jc w:val="left"/>
               <w:rPr/>
             </w:pPr>
@@ -10820,7 +10854,7 @@
               <w:pStyle w:val="Compact"/>
               <w:widowControl w:val="false"/>
               <w:suppressAutoHyphens w:val="true"/>
-              <w:spacing w:before="36" w:after="36"/>
+              <w:spacing w:lineRule="auto" w:line="480" w:before="36" w:after="36"/>
               <w:jc w:val="center"/>
               <w:rPr/>
             </w:pPr>
@@ -10849,7 +10883,7 @@
               <w:pStyle w:val="Compact"/>
               <w:widowControl w:val="false"/>
               <w:suppressAutoHyphens w:val="true"/>
-              <w:spacing w:before="36" w:after="36"/>
+              <w:spacing w:lineRule="auto" w:line="480" w:before="36" w:after="36"/>
               <w:jc w:val="left"/>
               <w:rPr/>
             </w:pPr>
@@ -10885,7 +10919,7 @@
               <w:pStyle w:val="Compact"/>
               <w:widowControl w:val="false"/>
               <w:suppressAutoHyphens w:val="true"/>
-              <w:spacing w:before="36" w:after="36"/>
+              <w:spacing w:lineRule="auto" w:line="480" w:before="36" w:after="36"/>
               <w:jc w:val="center"/>
               <w:rPr/>
             </w:pPr>
@@ -10914,7 +10948,7 @@
               <w:pStyle w:val="Compact"/>
               <w:widowControl w:val="false"/>
               <w:suppressAutoHyphens w:val="true"/>
-              <w:spacing w:before="36" w:after="36"/>
+              <w:spacing w:lineRule="auto" w:line="480" w:before="36" w:after="36"/>
               <w:jc w:val="left"/>
               <w:rPr/>
             </w:pPr>
@@ -10950,7 +10984,7 @@
               <w:pStyle w:val="Compact"/>
               <w:widowControl w:val="false"/>
               <w:suppressAutoHyphens w:val="true"/>
-              <w:spacing w:before="36" w:after="36"/>
+              <w:spacing w:lineRule="auto" w:line="480" w:before="36" w:after="36"/>
               <w:jc w:val="center"/>
               <w:rPr/>
             </w:pPr>
@@ -10979,7 +11013,7 @@
               <w:pStyle w:val="Compact"/>
               <w:widowControl w:val="false"/>
               <w:suppressAutoHyphens w:val="true"/>
-              <w:spacing w:before="36" w:after="36"/>
+              <w:spacing w:lineRule="auto" w:line="480" w:before="36" w:after="36"/>
               <w:jc w:val="left"/>
               <w:rPr/>
             </w:pPr>
@@ -11015,7 +11049,7 @@
               <w:pStyle w:val="Compact"/>
               <w:widowControl w:val="false"/>
               <w:suppressAutoHyphens w:val="true"/>
-              <w:spacing w:before="36" w:after="36"/>
+              <w:spacing w:lineRule="auto" w:line="480" w:before="36" w:after="36"/>
               <w:jc w:val="center"/>
               <w:rPr/>
             </w:pPr>
@@ -11038,6 +11072,7 @@
     <w:p>
       <w:pPr>
         <w:pStyle w:val="Heading1"/>
+        <w:spacing w:lineRule="auto" w:line="480"/>
         <w:rPr/>
       </w:pPr>
       <w:r>
@@ -11050,6 +11085,7 @@
     <w:p>
       <w:pPr>
         <w:pStyle w:val="Heading1"/>
+        <w:spacing w:lineRule="auto" w:line="480"/>
         <w:rPr/>
       </w:pPr>
       <w:r>
@@ -11060,6 +11096,7 @@
     <w:p>
       <w:pPr>
         <w:pStyle w:val="Heading2"/>
+        <w:spacing w:lineRule="auto" w:line="480"/>
         <w:rPr/>
       </w:pPr>
       <w:r>
@@ -11069,6 +11106,7 @@
     <w:p>
       <w:pPr>
         <w:pStyle w:val="CaptionedFigure"/>
+        <w:spacing w:lineRule="auto" w:line="480"/>
         <w:rPr/>
       </w:pPr>
       <w:bookmarkStart w:id="50" w:name="flowchart"/>
@@ -11116,6 +11154,7 @@
     <w:p>
       <w:pPr>
         <w:pStyle w:val="ImageCaption"/>
+        <w:spacing w:lineRule="auto" w:line="480"/>
         <w:rPr/>
       </w:pPr>
       <w:r>
@@ -11134,6 +11173,7 @@
     <w:p>
       <w:pPr>
         <w:pStyle w:val="Heading2"/>
+        <w:spacing w:lineRule="auto" w:line="480"/>
         <w:rPr/>
       </w:pPr>
       <w:r>
@@ -11145,6 +11185,7 @@
     <w:p>
       <w:pPr>
         <w:pStyle w:val="CaptionedFigure"/>
+        <w:spacing w:lineRule="auto" w:line="480"/>
         <w:rPr/>
       </w:pPr>
       <w:r>
@@ -11191,6 +11232,7 @@
     <w:p>
       <w:pPr>
         <w:pStyle w:val="ImageCaption"/>
+        <w:spacing w:lineRule="auto" w:line="480"/>
         <w:rPr/>
       </w:pPr>
       <w:r>
@@ -11209,6 +11251,7 @@
     <w:p>
       <w:pPr>
         <w:pStyle w:val="Heading2"/>
+        <w:spacing w:lineRule="auto" w:line="480"/>
         <w:rPr/>
       </w:pPr>
       <w:r>
@@ -11220,6 +11263,7 @@
     <w:p>
       <w:pPr>
         <w:pStyle w:val="CaptionedFigure"/>
+        <w:spacing w:lineRule="auto" w:line="480"/>
         <w:rPr/>
       </w:pPr>
       <w:r>
@@ -11266,7 +11310,7 @@
     <w:p>
       <w:pPr>
         <w:pStyle w:val="ImageCaption"/>
-        <w:spacing w:before="0" w:after="120"/>
+        <w:spacing w:lineRule="auto" w:line="480" w:before="0" w:after="120"/>
         <w:rPr/>
       </w:pPr>
       <w:r>
@@ -11283,10 +11327,10 @@
       <w:bookmarkEnd w:id="54"/>
     </w:p>
     <w:sectPr>
+      <w:footerReference w:type="default" r:id="rId32"/>
       <w:type w:val="nextPage"/>
       <w:pgSz w:w="12240" w:h="15840"/>
-      <w:pgMar w:left="1440" w:right="1440" w:gutter="0" w:header="0" w:top="1440" w:footer="0" w:bottom="1440"/>
-      <w:lnNumType w:countBy="1" w:restart="continuous" w:distance="283"/>
+      <w:pgMar w:left="1440" w:right="1440" w:gutter="0" w:header="0" w:top="1440" w:footer="1440" w:bottom="2199"/>
       <w:pgNumType w:fmt="decimal"/>
       <w:formProt w:val="false"/>
       <w:textDirection w:val="lrTb"/>
@@ -11294,6 +11338,44 @@
     </w:sectPr>
   </w:body>
 </w:document>
+</file>
+
+<file path=word/footer1.xml><?xml version="1.0" encoding="utf-8"?>
+<w:ftr xmlns:o="urn:schemas-microsoft-com:office:office" xmlns:r="http://schemas.openxmlformats.org/officeDocument/2006/relationships" xmlns:v="urn:schemas-microsoft-com:vml" xmlns:w="http://schemas.openxmlformats.org/wordprocessingml/2006/main" xmlns:w10="urn:schemas-microsoft-com:office:word" xmlns:wp="http://schemas.openxmlformats.org/drawingml/2006/wordprocessingDrawing" xmlns:wps="http://schemas.microsoft.com/office/word/2010/wordprocessingShape" xmlns:wpg="http://schemas.microsoft.com/office/word/2010/wordprocessingGroup" xmlns:mc="http://schemas.openxmlformats.org/markup-compatibility/2006" xmlns:wp14="http://schemas.microsoft.com/office/word/2010/wordprocessingDrawing" xmlns:w14="http://schemas.microsoft.com/office/word/2010/wordml" xmlns:w15="http://schemas.microsoft.com/office/word/2012/wordml" mc:Ignorable="w14 wp14 w15">
+  <w:p>
+    <w:pPr>
+      <w:pStyle w:val="Footer"/>
+      <w:suppressLineNumbers/>
+      <w:spacing w:before="0" w:after="200"/>
+      <w:rPr/>
+    </w:pPr>
+    <w:r>
+      <w:rPr/>
+      <w:tab/>
+      <w:tab/>
+    </w:r>
+    <w:r>
+      <w:rPr/>
+      <w:fldChar w:fldCharType="begin"/>
+    </w:r>
+    <w:r>
+      <w:rPr/>
+      <w:instrText xml:space="preserve"> PAGE </w:instrText>
+    </w:r>
+    <w:r>
+      <w:rPr/>
+      <w:fldChar w:fldCharType="separate"/>
+    </w:r>
+    <w:r>
+      <w:rPr/>
+      <w:t>28</w:t>
+    </w:r>
+    <w:r>
+      <w:rPr/>
+      <w:fldChar w:fldCharType="end"/>
+    </w:r>
+  </w:p>
+</w:ftr>
 </file>
 
 <file path=word/styles.xml><?xml version="1.0" encoding="utf-8"?>

</xml_diff>